<commit_message>
Modify practice report, add new sections
</commit_message>
<xml_diff>
--- a/report_practice.docx
+++ b/report_practice.docx
@@ -491,7 +491,7 @@
           <w:szCs w:val="28"/>
           <w:rtl w:val="0"/>
         </w:rPr>
-        <w:t xml:space="preserve">«27» мая 2023г.</w:t>
+        <w:t xml:space="preserve">«27» мая 2023 г.</w:t>
         <w:tab/>
         <w:tab/>
         <w:tab/>
@@ -646,7 +646,7 @@
           <w:szCs w:val="28"/>
           <w:rtl w:val="0"/>
         </w:rPr>
-        <w:t xml:space="preserve">«27» мая 2023г.</w:t>
+        <w:t xml:space="preserve">«27» мая 2023 г.</w:t>
         <w:tab/>
         <w:tab/>
         <w:tab/>
@@ -796,7 +796,7 @@
           <w:u w:val="single"/>
           <w:rtl w:val="0"/>
         </w:rPr>
-        <w:t xml:space="preserve">                     учебной______</w:t>
+        <w:t xml:space="preserve">                учебной______</w:t>
       </w:r>
       <w:r>
         <w:rPr>
@@ -1376,13 +1376,10 @@
           <w:tcPr/>
           <w:p>
             <w:pPr>
-              <w:rPr>
-                <w:highlight w:val="yellow"/>
-              </w:rPr>
+              <w:rPr/>
             </w:pPr>
             <w:r>
               <w:rPr>
-                <w:highlight w:val="yellow"/>
                 <w:rtl w:val="0"/>
               </w:rPr>
               <w:t xml:space="preserve">1. Общее ознакомление со структурным подразделением предприятия, вводный инструктаж по технике безопасности</w:t>
@@ -1394,13 +1391,10 @@
           <w:p>
             <w:pPr>
               <w:jc w:val="center"/>
-              <w:rPr>
-                <w:highlight w:val="yellow"/>
-              </w:rPr>
+              <w:rPr/>
             </w:pPr>
             <w:r>
               <w:rPr>
-                <w:highlight w:val="yellow"/>
                 <w:rtl w:val="0"/>
               </w:rPr>
               <w:t xml:space="preserve">30.01.2023–01.02.2023</w:t>
@@ -1417,13 +1411,10 @@
           <w:tcPr/>
           <w:p>
             <w:pPr>
-              <w:rPr>
-                <w:highlight w:val="yellow"/>
-              </w:rPr>
+              <w:rPr/>
             </w:pPr>
             <w:r>
               <w:rPr>
-                <w:highlight w:val="yellow"/>
                 <w:rtl w:val="0"/>
               </w:rPr>
               <w:t xml:space="preserve">2. </w:t>
@@ -1431,7 +1422,6 @@
             <w:r>
               <w:rPr>
                 <w:color w:val="000000"/>
-                <w:highlight w:val="yellow"/>
                 <w:rtl w:val="0"/>
               </w:rPr>
               <w:t xml:space="preserve">Выдача задания на практику, деление студентов на группы (если необходимо), определение конкретной индивидуальной темы, формирование плана работ</w:t>
@@ -1448,13 +1438,10 @@
           <w:p>
             <w:pPr>
               <w:jc w:val="center"/>
-              <w:rPr>
-                <w:highlight w:val="yellow"/>
-              </w:rPr>
+              <w:rPr/>
             </w:pPr>
             <w:r>
               <w:rPr>
-                <w:highlight w:val="yellow"/>
                 <w:rtl w:val="0"/>
               </w:rPr>
               <w:t xml:space="preserve">02.02.2023–04.02.2023</w:t>
@@ -1471,13 +1458,10 @@
           <w:tcPr/>
           <w:p>
             <w:pPr>
-              <w:rPr>
-                <w:highlight w:val="yellow"/>
-              </w:rPr>
+              <w:rPr/>
             </w:pPr>
             <w:r>
               <w:rPr>
-                <w:highlight w:val="yellow"/>
                 <w:rtl w:val="0"/>
               </w:rPr>
               <w:t xml:space="preserve">3. </w:t>
@@ -1485,14 +1469,12 @@
             <w:r>
               <w:rPr>
                 <w:color w:val="000000"/>
-                <w:highlight w:val="yellow"/>
                 <w:rtl w:val="0"/>
               </w:rPr>
               <w:t xml:space="preserve">Работа с библиотечными фондами структурного подразделения или предприятия, с</w:t>
             </w:r>
             <w:r>
               <w:rPr>
-                <w:highlight w:val="yellow"/>
                 <w:rtl w:val="0"/>
               </w:rPr>
               <w:t xml:space="preserve">бор и анализ материалов по теме практики</w:t>
@@ -1504,13 +1486,10 @@
           <w:p>
             <w:pPr>
               <w:jc w:val="center"/>
-              <w:rPr>
-                <w:highlight w:val="yellow"/>
-              </w:rPr>
+              <w:rPr/>
             </w:pPr>
             <w:r>
               <w:rPr>
-                <w:highlight w:val="yellow"/>
                 <w:rtl w:val="0"/>
               </w:rPr>
               <w:t xml:space="preserve">06.02.2023–11.02.2023</w:t>
@@ -1529,13 +1508,11 @@
             <w:pPr>
               <w:rPr>
                 <w:color w:val="000000"/>
-                <w:highlight w:val="yellow"/>
               </w:rPr>
             </w:pPr>
             <w:r>
               <w:rPr>
                 <w:color w:val="000000"/>
-                <w:highlight w:val="yellow"/>
                 <w:rtl w:val="0"/>
               </w:rPr>
               <w:t xml:space="preserve">4. Выполнение работ в соответствии с составленным планом:</w:t>
@@ -1543,70 +1520,92 @@
           </w:p>
           <w:p>
             <w:pPr>
-              <w:rPr>
-                <w:color w:val="000000"/>
-                <w:highlight w:val="yellow"/>
+              <w:numPr>
+                <w:ilvl w:val="0"/>
+                <w:numId w:val="2"/>
+              </w:numPr>
+              <w:ind w:left="720" w:hanging="360"/>
+              <w:rPr>
+                <w:u w:val="none"/>
               </w:rPr>
             </w:pPr>
             <w:r>
               <w:rPr>
-                <w:color w:val="000000"/>
-                <w:highlight w:val="yellow"/>
                 <w:rtl w:val="0"/>
               </w:rPr>
-              <w:t xml:space="preserve">–</w:t>
+              <w:t xml:space="preserve">Разработка заголовочного файла с прототипами методов работы со структурой данных</w:t>
             </w:r>
           </w:p>
           <w:p>
             <w:pPr>
-              <w:rPr>
-                <w:color w:val="000000"/>
-                <w:highlight w:val="yellow"/>
+              <w:numPr>
+                <w:ilvl w:val="0"/>
+                <w:numId w:val="2"/>
+              </w:numPr>
+              <w:ind w:left="720" w:hanging="360"/>
+              <w:rPr>
+                <w:u w:val="none"/>
               </w:rPr>
             </w:pPr>
             <w:r>
               <w:rPr>
-                <w:color w:val="000000"/>
-                <w:highlight w:val="yellow"/>
                 <w:rtl w:val="0"/>
               </w:rPr>
-              <w:t xml:space="preserve">– </w:t>
+              <w:t xml:space="preserve">Разработка Makefile для автоматизации компиляции программы с библиотекой структуры данных</w:t>
             </w:r>
           </w:p>
           <w:p>
             <w:pPr>
-              <w:rPr>
-                <w:color w:val="000000"/>
-                <w:highlight w:val="yellow"/>
+              <w:numPr>
+                <w:ilvl w:val="0"/>
+                <w:numId w:val="2"/>
+              </w:numPr>
+              <w:ind w:left="720" w:hanging="360"/>
+              <w:rPr>
+                <w:u w:val="none"/>
               </w:rPr>
             </w:pPr>
             <w:r>
               <w:rPr>
-                <w:color w:val="000000"/>
-                <w:highlight w:val="yellow"/>
                 <w:rtl w:val="0"/>
               </w:rPr>
-              <w:t xml:space="preserve">– </w:t>
+              <w:t xml:space="preserve">Разработка структуры данных в отдельном файле</w:t>
             </w:r>
           </w:p>
           <w:p>
             <w:pPr>
-              <w:rPr>
-                <w:highlight w:val="yellow"/>
+              <w:numPr>
+                <w:ilvl w:val="0"/>
+                <w:numId w:val="2"/>
+              </w:numPr>
+              <w:ind w:left="720" w:hanging="360"/>
+              <w:rPr>
+                <w:u w:val="none"/>
               </w:rPr>
             </w:pPr>
             <w:r>
               <w:rPr>
-                <w:color w:val="000000"/>
-                <w:highlight w:val="yellow"/>
                 <w:rtl w:val="0"/>
               </w:rPr>
-              <w:t xml:space="preserve">(перечисление конкретных видов работ, связанных с выполнением поставленных задач)</w:t>
+              <w:t xml:space="preserve">Разработка программы для тестирования полученной библиотеки для работы со структурой данных</w:t>
             </w:r>
+          </w:p>
+          <w:p>
+            <w:pPr>
+              <w:numPr>
+                <w:ilvl w:val="0"/>
+                <w:numId w:val="2"/>
+              </w:numPr>
+              <w:ind w:left="720" w:hanging="360"/>
+              <w:rPr>
+                <w:u w:val="none"/>
+              </w:rPr>
+            </w:pPr>
             <w:r>
               <w:rPr>
                 <w:rtl w:val="0"/>
               </w:rPr>
+              <w:t xml:space="preserve">Отладка и форматирование кода программы</w:t>
             </w:r>
           </w:p>
         </w:tc>
@@ -1615,13 +1614,10 @@
           <w:p>
             <w:pPr>
               <w:jc w:val="center"/>
-              <w:rPr>
-                <w:highlight w:val="yellow"/>
-              </w:rPr>
+              <w:rPr/>
             </w:pPr>
             <w:r>
               <w:rPr>
-                <w:highlight w:val="yellow"/>
                 <w:rtl w:val="0"/>
               </w:rPr>
               <w:t xml:space="preserve">13.02.2023 – 20.05.2023</w:t>
@@ -1638,27 +1634,21 @@
           <w:tcPr/>
           <w:p>
             <w:pPr>
-              <w:rPr>
-                <w:highlight w:val="yellow"/>
-              </w:rPr>
+              <w:rPr/>
             </w:pPr>
             <w:r>
               <w:rPr>
-                <w:highlight w:val="yellow"/>
                 <w:rtl w:val="0"/>
               </w:rPr>
-              <w:t xml:space="preserve">5. Анализ полученных результатов и произведенной работы</w:t>
+              <w:t xml:space="preserve">5. Анализ полученных результатов и произведенной работы.</w:t>
             </w:r>
           </w:p>
           <w:p>
             <w:pPr>
-              <w:rPr>
-                <w:highlight w:val="yellow"/>
-              </w:rPr>
+              <w:rPr/>
             </w:pPr>
             <w:r>
               <w:rPr>
-                <w:highlight w:val="yellow"/>
                 <w:rtl w:val="0"/>
               </w:rPr>
               <w:t xml:space="preserve">С</w:t>
@@ -1666,7 +1656,6 @@
             <w:r>
               <w:rPr>
                 <w:color w:val="000000"/>
-                <w:highlight w:val="yellow"/>
                 <w:rtl w:val="0"/>
               </w:rPr>
               <w:t xml:space="preserve">оставление отчета по практике, защита отчета</w:t>
@@ -1683,13 +1672,10 @@
           <w:p>
             <w:pPr>
               <w:jc w:val="center"/>
-              <w:rPr>
-                <w:highlight w:val="yellow"/>
-              </w:rPr>
+              <w:rPr/>
             </w:pPr>
             <w:r>
               <w:rPr>
-                <w:highlight w:val="yellow"/>
                 <w:rtl w:val="0"/>
               </w:rPr>
               <w:t xml:space="preserve">22.05.2023–27.05.2023</w:t>
@@ -1832,24 +1818,88 @@
     </w:p>
     <w:p>
       <w:pPr>
+        <w:jc w:val="center"/>
+        <w:rPr>
+          <w:b w:val="1"/>
+          <w:color w:val="181a17"/>
+        </w:rPr>
+      </w:pPr>
+      <w:r>
+        <w:rPr>
+          <w:b w:val="1"/>
+          <w:color w:val="181a17"/>
+          <w:rtl w:val="0"/>
+        </w:rPr>
+        <w:t xml:space="preserve">ЗАДАНИЕ НА ПРАКТИКУ</w:t>
+      </w:r>
+    </w:p>
+    <w:p>
+      <w:pPr>
+        <w:rPr>
+          <w:color w:val="181a17"/>
+        </w:rPr>
+      </w:pPr>
+      <w:r>
+        <w:rPr>
+          <w:rtl w:val="0"/>
+        </w:rPr>
+      </w:r>
+    </w:p>
+    <w:p>
+      <w:pPr>
         <w:jc w:val="left"/>
         <w:rPr>
-          <w:sz w:val="28"/>
-          <w:szCs w:val="28"/>
-        </w:rPr>
-      </w:pPr>
-      <w:r>
-        <w:rPr>
-          <w:rtl w:val="0"/>
-        </w:rPr>
+          <w:color w:val="181a17"/>
+        </w:rPr>
+      </w:pPr>
+      <w:r>
+        <w:rPr>
+          <w:rtl w:val="0"/>
+        </w:rPr>
+        <w:t xml:space="preserve">R-tree. Реализация, исследование эффективности и описание структуры данных.</w:t>
+      </w:r>
+      <w:r>
+        <w:rPr>
+          <w:rtl w:val="0"/>
+        </w:rPr>
+      </w:r>
+    </w:p>
+    <w:p>
+      <w:pPr>
+        <w:spacing w:after="200" w:line="276" w:lineRule="auto"/>
+        <w:rPr>
+          <w:color w:val="181a17"/>
+        </w:rPr>
+      </w:pPr>
+      <w:r>
+        <w:rPr>
+          <w:rtl w:val="0"/>
+        </w:rPr>
+      </w:r>
+    </w:p>
+    <w:p>
+      <w:pPr>
+        <w:jc w:val="center"/>
+        <w:rPr>
+          <w:b w:val="1"/>
+          <w:color w:val="181a17"/>
+        </w:rPr>
+      </w:pPr>
+      <w:r>
+        <w:rPr>
+          <w:b w:val="1"/>
+          <w:color w:val="181a17"/>
+          <w:rtl w:val="0"/>
+        </w:rPr>
+        <w:t xml:space="preserve">ВВЕДЕНИЕ</w:t>
       </w:r>
     </w:p>
     <w:p>
       <w:pPr>
         <w:jc w:val="left"/>
         <w:rPr>
-          <w:sz w:val="28"/>
-          <w:szCs w:val="28"/>
+          <w:b w:val="1"/>
+          <w:color w:val="181a17"/>
         </w:rPr>
       </w:pPr>
       <w:r>
@@ -1862,8 +1912,22 @@
       <w:pPr>
         <w:jc w:val="left"/>
         <w:rPr>
-          <w:sz w:val="28"/>
-          <w:szCs w:val="28"/>
+          <w:color w:val="181a17"/>
+        </w:rPr>
+      </w:pPr>
+      <w:r>
+        <w:rPr>
+          <w:color w:val="181a17"/>
+          <w:rtl w:val="0"/>
+        </w:rPr>
+        <w:t xml:space="preserve">R-дерево – (R-Tree) это индексная структура для доступа к пространственным данным, предложенная Антонином Гуттманом (Калифорнийский университет, Беркли) в 1984 году. R-дерево допускает произвольное выполнение операций добавления, удаления и поиска данных без периодической переиндексации. При этом дерево получается сбалансированным, что является одним из важных свойств любой иерархической структуры данных.</w:t>
+      </w:r>
+    </w:p>
+    <w:p>
+      <w:pPr>
+        <w:jc w:val="left"/>
+        <w:rPr>
+          <w:color w:val="181a17"/>
         </w:rPr>
       </w:pPr>
       <w:r>
@@ -1886,7 +1950,132 @@
           <w:color w:val="181a17"/>
           <w:rtl w:val="0"/>
         </w:rPr>
-        <w:t xml:space="preserve">ЗАДАНИЕ НА ПРАКТИКУ</w:t>
+        <w:t xml:space="preserve">СТРУКТУРА R-ДЕРЕВА</w:t>
+      </w:r>
+    </w:p>
+    <w:p>
+      <w:pPr>
+        <w:jc w:val="left"/>
+        <w:rPr>
+          <w:color w:val="181a17"/>
+        </w:rPr>
+      </w:pPr>
+      <w:r>
+        <w:rPr>
+          <w:rtl w:val="0"/>
+        </w:rPr>
+      </w:r>
+    </w:p>
+    <w:p>
+      <w:pPr>
+        <w:jc w:val="left"/>
+        <w:rPr>
+          <w:color w:val="181a17"/>
+        </w:rPr>
+      </w:pPr>
+      <w:r>
+        <w:rPr>
+          <w:color w:val="181a17"/>
+          <w:rtl w:val="0"/>
+        </w:rPr>
+        <w:t xml:space="preserve">R-дерево – это сбалансированное по высоте дерево, сходное с B+-деревом, листовые узлы которого содержат ссылки на конечные объекты. Если индексная структура находится на жестком диске, то каждый узел соответствует дисковой странице. Структура разработана так, чтобы для пространственного поиска требовалось посещение как можно меньшего числа узлов. Индексная структура полностью динамическая – добавление и удаление может выполняться одновременно с поиском, и никакой периодической реорганизации структуры производить не нужно. Для организации такой индексной структуры используют пространственную базу данных, состоящую из набора записей, каждой из которых соответствует некоторый уникальный идентификатор. Этот идентификатор используют как средство ссылки на запись из индекса. В качестве идентификатора может выступать некоторое уникальное число или номер записи в файле (второй вариант предпочтительнее, так как работает быстрее, однако для него присущи некоторые недостатки, связанные с удалением записей из файла).</w:t>
+      </w:r>
+    </w:p>
+    <w:p>
+      <w:pPr>
+        <w:jc w:val="left"/>
+        <w:rPr>
+          <w:color w:val="181a17"/>
+        </w:rPr>
+      </w:pPr>
+      <w:r>
+        <w:rPr>
+          <w:rtl w:val="0"/>
+        </w:rPr>
+      </w:r>
+    </w:p>
+    <w:p>
+      <w:pPr>
+        <w:jc w:val="center"/>
+        <w:rPr>
+          <w:b w:val="1"/>
+          <w:color w:val="181a17"/>
+        </w:rPr>
+      </w:pPr>
+      <w:r>
+        <w:rPr>
+          <w:b w:val="1"/>
+          <w:color w:val="181a17"/>
+          <w:rtl w:val="0"/>
+        </w:rPr>
+        <w:t xml:space="preserve">АЛГОРИТМ РАБОТЫ</w:t>
+      </w:r>
+    </w:p>
+    <w:p>
+      <w:pPr>
+        <w:rPr>
+          <w:color w:val="181a17"/>
+        </w:rPr>
+      </w:pPr>
+      <w:r>
+        <w:rPr>
+          <w:rtl w:val="0"/>
+        </w:rPr>
+      </w:r>
+    </w:p>
+    <w:p>
+      <w:pPr>
+        <w:rPr>
+          <w:color w:val="181a17"/>
+        </w:rPr>
+      </w:pPr>
+      <w:r>
+        <w:rPr>
+          <w:color w:val="181a17"/>
+          <w:rtl w:val="0"/>
+        </w:rPr>
+        <w:t xml:space="preserve">фыва</w:t>
+      </w:r>
+    </w:p>
+    <w:p>
+      <w:pPr>
+        <w:rPr>
+          <w:color w:val="181a17"/>
+        </w:rPr>
+      </w:pPr>
+      <w:r>
+        <w:rPr>
+          <w:rtl w:val="0"/>
+        </w:rPr>
+      </w:r>
+    </w:p>
+    <w:p>
+      <w:pPr>
+        <w:rPr>
+          <w:color w:val="181a17"/>
+        </w:rPr>
+      </w:pPr>
+      <w:r>
+        <w:rPr>
+          <w:rtl w:val="0"/>
+        </w:rPr>
+      </w:r>
+    </w:p>
+    <w:p>
+      <w:pPr>
+        <w:jc w:val="center"/>
+        <w:rPr>
+          <w:b w:val="1"/>
+          <w:color w:val="181a17"/>
+        </w:rPr>
+      </w:pPr>
+      <w:r>
+        <w:rPr>
+          <w:b w:val="1"/>
+          <w:color w:val="181a17"/>
+          <w:rtl w:val="0"/>
+        </w:rPr>
+        <w:t xml:space="preserve">ИССЛЕДОВАНИЕ ЭФФЕКТИВНОСТИ</w:t>
       </w:r>
     </w:p>
     <w:p>
@@ -1910,8 +2099,10 @@
       </w:pPr>
       <w:r>
         <w:rPr>
-          <w:rtl w:val="0"/>
-        </w:rPr>
+          <w:color w:val="181a17"/>
+          <w:rtl w:val="0"/>
+        </w:rPr>
+        <w:t xml:space="preserve">фыва</w:t>
       </w:r>
     </w:p>
     <w:p>
@@ -1941,109 +2132,270 @@
           <w:color w:val="181a17"/>
           <w:rtl w:val="0"/>
         </w:rPr>
-        <w:t xml:space="preserve">ВВЕДЕНИЕ</w:t>
-      </w:r>
-    </w:p>
-    <w:p>
-      <w:pPr>
-        <w:rPr>
-          <w:i w:val="1"/>
-          <w:color w:val="181a17"/>
-        </w:rPr>
-      </w:pPr>
-      <w:r>
-        <w:rPr>
-          <w:rtl w:val="0"/>
-        </w:rPr>
-      </w:r>
-    </w:p>
-    <w:p>
-      <w:pPr>
-        <w:spacing w:after="200" w:line="276" w:lineRule="auto"/>
-        <w:rPr>
-          <w:i w:val="1"/>
-          <w:color w:val="181a17"/>
-        </w:rPr>
-      </w:pPr>
-      <w:r>
-        <w:br w:type="page"/>
-      </w:r>
-      <w:r>
-        <w:rPr>
-          <w:rtl w:val="0"/>
-        </w:rPr>
-      </w:r>
-    </w:p>
-    <w:p>
-      <w:pPr>
-        <w:rPr>
-          <w:color w:val="181a17"/>
-        </w:rPr>
-      </w:pPr>
-      <w:r>
-        <w:rPr>
-          <w:i w:val="1"/>
-          <w:color w:val="181a17"/>
-          <w:rtl w:val="0"/>
-        </w:rPr>
-        <w:t xml:space="preserve">основная часть</w:t>
-      </w:r>
-      <w:r>
-        <w:rPr>
-          <w:color w:val="181a17"/>
-          <w:rtl w:val="0"/>
-        </w:rPr>
-        <w:t xml:space="preserve">, в которой подробно описываются все результаты, полученные в ходе прохождения практики (с описанием личного вклада студента);</w:t>
-      </w:r>
-    </w:p>
-    <w:p>
-      <w:pPr>
-        <w:rPr>
-          <w:color w:val="181a17"/>
-        </w:rPr>
-      </w:pPr>
-      <w:r>
-        <w:rPr>
-          <w:rtl w:val="0"/>
-        </w:rPr>
-      </w:r>
-    </w:p>
-    <w:p>
-      <w:pPr>
-        <w:rPr>
-          <w:color w:val="181a17"/>
-        </w:rPr>
-      </w:pPr>
-      <w:r>
-        <w:rPr>
-          <w:rtl w:val="0"/>
-        </w:rPr>
-      </w:r>
-    </w:p>
-    <w:p>
-      <w:pPr>
-        <w:rPr>
-          <w:i w:val="1"/>
-          <w:color w:val="181a17"/>
-        </w:rPr>
-      </w:pPr>
-      <w:r>
-        <w:rPr>
-          <w:rtl w:val="0"/>
-        </w:rPr>
-      </w:r>
-    </w:p>
-    <w:p>
-      <w:pPr>
-        <w:spacing w:after="200" w:line="276" w:lineRule="auto"/>
-        <w:rPr>
-          <w:i w:val="1"/>
-          <w:color w:val="181a17"/>
-        </w:rPr>
-      </w:pPr>
-      <w:r>
-        <w:br w:type="page"/>
-      </w:r>
+        <w:t xml:space="preserve">ЗАКЛЮЧЕНИЕ</w:t>
+      </w:r>
+    </w:p>
+    <w:p>
+      <w:pPr>
+        <w:rPr>
+          <w:color w:val="181a17"/>
+        </w:rPr>
+      </w:pPr>
+      <w:r>
+        <w:rPr>
+          <w:rtl w:val="0"/>
+        </w:rPr>
+      </w:r>
+    </w:p>
+    <w:p>
+      <w:pPr>
+        <w:rPr>
+          <w:color w:val="181a17"/>
+        </w:rPr>
+      </w:pPr>
+      <w:r>
+        <w:rPr>
+          <w:color w:val="181a17"/>
+          <w:rtl w:val="0"/>
+        </w:rPr>
+        <w:t xml:space="preserve">В ходе проведения работы была изучена и смоделирована структура данных «R-дерево» и тестовая программа для работы с ней. Подводя итоги, можно сказать, что главные свойства R-дерева следующие:</w:t>
+        <w:br w:type="textWrapping"/>
+      </w:r>
+    </w:p>
+    <w:p>
+      <w:pPr>
+        <w:numPr>
+          <w:ilvl w:val="0"/>
+          <w:numId w:val="5"/>
+        </w:numPr>
+        <w:ind w:left="720" w:hanging="360"/>
+        <w:rPr>
+          <w:color w:val="181a17"/>
+          <w:u w:val="none"/>
+        </w:rPr>
+      </w:pPr>
+      <w:r>
+        <w:rPr>
+          <w:color w:val="181a17"/>
+          <w:rtl w:val="0"/>
+        </w:rPr>
+        <w:t xml:space="preserve">Состоит из внутренних узлов, конечных узлов и единственного корня</w:t>
+      </w:r>
+    </w:p>
+    <w:p>
+      <w:pPr>
+        <w:numPr>
+          <w:ilvl w:val="0"/>
+          <w:numId w:val="5"/>
+        </w:numPr>
+        <w:ind w:left="720" w:hanging="360"/>
+        <w:rPr>
+          <w:color w:val="181a17"/>
+          <w:u w:val="none"/>
+        </w:rPr>
+      </w:pPr>
+      <w:r>
+        <w:rPr>
+          <w:color w:val="181a17"/>
+          <w:rtl w:val="0"/>
+        </w:rPr>
+        <w:t xml:space="preserve">Корень содержит указатель на самую большую область в пространстве</w:t>
+      </w:r>
+    </w:p>
+    <w:p>
+      <w:pPr>
+        <w:numPr>
+          <w:ilvl w:val="0"/>
+          <w:numId w:val="5"/>
+        </w:numPr>
+        <w:ind w:left="720" w:hanging="360"/>
+        <w:rPr>
+          <w:color w:val="181a17"/>
+          <w:u w:val="none"/>
+        </w:rPr>
+      </w:pPr>
+      <w:r>
+        <w:rPr>
+          <w:color w:val="181a17"/>
+          <w:rtl w:val="0"/>
+        </w:rPr>
+        <w:t xml:space="preserve">Родительские узлы содержат указатели на свои дочерние узлы, чья совокупная область (сумма областей) полностью покрывает область их родительского узла</w:t>
+      </w:r>
+    </w:p>
+    <w:p>
+      <w:pPr>
+        <w:numPr>
+          <w:ilvl w:val="0"/>
+          <w:numId w:val="5"/>
+        </w:numPr>
+        <w:ind w:left="720" w:hanging="360"/>
+        <w:rPr>
+          <w:color w:val="181a17"/>
+          <w:u w:val="none"/>
+        </w:rPr>
+      </w:pPr>
+      <w:r>
+        <w:rPr>
+          <w:color w:val="181a17"/>
+          <w:rtl w:val="0"/>
+        </w:rPr>
+        <w:t xml:space="preserve">Листовые узлы содержат данные о MBR (минимальной ограничивающей области) текущих объектов</w:t>
+      </w:r>
+    </w:p>
+    <w:p>
+      <w:pPr>
+        <w:numPr>
+          <w:ilvl w:val="0"/>
+          <w:numId w:val="5"/>
+        </w:numPr>
+        <w:ind w:left="720" w:hanging="360"/>
+        <w:rPr>
+          <w:color w:val="181a17"/>
+          <w:u w:val="none"/>
+        </w:rPr>
+      </w:pPr>
+      <w:r>
+        <w:rPr>
+          <w:color w:val="181a17"/>
+          <w:rtl w:val="0"/>
+        </w:rPr>
+        <w:t xml:space="preserve">MBR — параметр, относящийся к минимальной ограничивающей рамке, окружающей рассматриваемую область/объект в пространстве</w:t>
+      </w:r>
+    </w:p>
+    <w:p>
+      <w:pPr>
+        <w:rPr>
+          <w:color w:val="181a17"/>
+        </w:rPr>
+      </w:pPr>
+      <w:r>
+        <w:rPr>
+          <w:rtl w:val="0"/>
+        </w:rPr>
+      </w:r>
+    </w:p>
+    <w:p>
+      <w:pPr>
+        <w:rPr>
+          <w:color w:val="181a17"/>
+        </w:rPr>
+      </w:pPr>
+      <w:r>
+        <w:rPr>
+          <w:color w:val="181a17"/>
+          <w:rtl w:val="0"/>
+        </w:rPr>
+        <w:t xml:space="preserve">Сравнивая R-дерево с Quad-tree, структурой данных, используемой для похожих целей, можно заметить следующие отличия:</w:t>
+      </w:r>
+    </w:p>
+    <w:p>
+      <w:pPr>
+        <w:rPr>
+          <w:color w:val="181a17"/>
+        </w:rPr>
+      </w:pPr>
+      <w:r>
+        <w:rPr>
+          <w:rtl w:val="0"/>
+        </w:rPr>
+      </w:r>
+    </w:p>
+    <w:p>
+      <w:pPr>
+        <w:numPr>
+          <w:ilvl w:val="0"/>
+          <w:numId w:val="3"/>
+        </w:numPr>
+        <w:ind w:left="720" w:hanging="360"/>
+        <w:rPr>
+          <w:color w:val="181a17"/>
+        </w:rPr>
+      </w:pPr>
+      <w:r>
+        <w:rPr>
+          <w:color w:val="181a17"/>
+          <w:rtl w:val="0"/>
+        </w:rPr>
+        <w:t xml:space="preserve">В Quad-tree требуется оптимизация уровня листов (перебалансировка дерева), тогда как R-дерево не требует такой оптимизации</w:t>
+      </w:r>
+    </w:p>
+    <w:p>
+      <w:pPr>
+        <w:numPr>
+          <w:ilvl w:val="0"/>
+          <w:numId w:val="3"/>
+        </w:numPr>
+        <w:ind w:left="720" w:hanging="360"/>
+        <w:rPr>
+          <w:color w:val="181a17"/>
+        </w:rPr>
+      </w:pPr>
+      <w:r>
+        <w:rPr>
+          <w:color w:val="181a17"/>
+          <w:rtl w:val="0"/>
+        </w:rPr>
+        <w:t xml:space="preserve">Quad-tree может быть реализовано поверх существующего B-дерева, тогда как R-дерево имеет структуру, отличную от B-дерева</w:t>
+      </w:r>
+    </w:p>
+    <w:p>
+      <w:pPr>
+        <w:numPr>
+          <w:ilvl w:val="0"/>
+          <w:numId w:val="3"/>
+        </w:numPr>
+        <w:ind w:left="720" w:hanging="360"/>
+        <w:rPr>
+          <w:color w:val="181a17"/>
+        </w:rPr>
+      </w:pPr>
+      <w:r>
+        <w:rPr>
+          <w:color w:val="181a17"/>
+          <w:rtl w:val="0"/>
+        </w:rPr>
+        <w:t xml:space="preserve">Создание пространственного индекса в Quad-tree происходит быстрее по сравнению с R-деревом</w:t>
+      </w:r>
+    </w:p>
+    <w:p>
+      <w:pPr>
+        <w:numPr>
+          <w:ilvl w:val="0"/>
+          <w:numId w:val="3"/>
+        </w:numPr>
+        <w:ind w:left="720" w:hanging="360"/>
+        <w:rPr>
+          <w:color w:val="181a17"/>
+        </w:rPr>
+      </w:pPr>
+      <w:r>
+        <w:rPr>
+          <w:color w:val="181a17"/>
+          <w:rtl w:val="0"/>
+        </w:rPr>
+        <w:t xml:space="preserve">R-дерево быстрее, чем Quad-tree, для поиска ближайшего соседа, в то время как для оконных запросов Quad-tree быстрее, чем R-tree</w:t>
+      </w:r>
+    </w:p>
+    <w:p>
+      <w:pPr>
+        <w:ind w:left="720" w:firstLine="0"/>
+        <w:rPr>
+          <w:color w:val="181a17"/>
+        </w:rPr>
+      </w:pPr>
+      <w:r>
+        <w:rPr>
+          <w:rtl w:val="0"/>
+        </w:rPr>
+      </w:r>
+    </w:p>
+    <w:p>
+      <w:pPr>
+        <w:ind w:left="720" w:firstLine="0"/>
+        <w:rPr>
+          <w:color w:val="181a17"/>
+        </w:rPr>
+      </w:pPr>
       <w:r>
         <w:rPr>
           <w:rtl w:val="0"/>
@@ -2054,65 +2406,13 @@
       <w:pPr>
         <w:jc w:val="center"/>
         <w:rPr>
+          <w:color w:val="181a17"/>
+        </w:rPr>
+      </w:pPr>
+      <w:r>
+        <w:rPr>
           <w:b w:val="1"/>
           <w:color w:val="181a17"/>
-        </w:rPr>
-      </w:pPr>
-      <w:r>
-        <w:rPr>
-          <w:b w:val="1"/>
-          <w:color w:val="181a17"/>
-          <w:rtl w:val="0"/>
-        </w:rPr>
-        <w:t xml:space="preserve">ЗАКЛЮЧЕНИЕ</w:t>
-      </w:r>
-    </w:p>
-    <w:p>
-      <w:pPr>
-        <w:rPr>
-          <w:color w:val="181a17"/>
-        </w:rPr>
-      </w:pPr>
-      <w:r>
-        <w:rPr>
-          <w:rtl w:val="0"/>
-        </w:rPr>
-      </w:r>
-    </w:p>
-    <w:p>
-      <w:pPr>
-        <w:rPr>
-          <w:b w:val="1"/>
-          <w:color w:val="181a17"/>
-        </w:rPr>
-      </w:pPr>
-      <w:r>
-        <w:rPr>
-          <w:color w:val="181a17"/>
-          <w:rtl w:val="0"/>
-        </w:rPr>
-        <w:t xml:space="preserve">В ходе проведения работы </w:t>
-      </w:r>
-      <w:r>
-        <w:br w:type="page"/>
-      </w:r>
-      <w:r>
-        <w:rPr>
-          <w:rtl w:val="0"/>
-        </w:rPr>
-      </w:r>
-    </w:p>
-    <w:p>
-      <w:pPr>
-        <w:jc w:val="center"/>
-        <w:rPr>
-          <w:color w:val="181a17"/>
-        </w:rPr>
-      </w:pPr>
-      <w:r>
-        <w:rPr>
-          <w:b w:val="1"/>
-          <w:color w:val="181a17"/>
           <w:rtl w:val="0"/>
         </w:rPr>
         <w:t xml:space="preserve">СПИСОК ИСПОЛЬЗОВАННОЙ ЛИТЕРАТУРЫ</w:t>
@@ -2137,126 +2437,54 @@
     </w:p>
     <w:p>
       <w:pPr>
-        <w:rPr>
-          <w:color w:val="181a17"/>
-        </w:rPr>
-      </w:pPr>
-      <w:r>
-        <w:rPr>
-          <w:rtl w:val="0"/>
-        </w:rPr>
-      </w:r>
-    </w:p>
-    <w:p>
-      <w:pPr>
-        <w:rPr>
-          <w:i w:val="1"/>
-          <w:color w:val="181a17"/>
-        </w:rPr>
-      </w:pPr>
-      <w:r>
-        <w:rPr>
-          <w:rtl w:val="0"/>
-        </w:rPr>
-      </w:r>
-    </w:p>
-    <w:p>
-      <w:pPr>
-        <w:pBdr>
-          <w:top w:space="0" w:sz="0" w:val="nil"/>
-          <w:left w:space="0" w:sz="0" w:val="nil"/>
-          <w:bottom w:space="0" w:sz="0" w:val="nil"/>
-          <w:right w:space="0" w:sz="0" w:val="nil"/>
-          <w:between w:space="0" w:sz="0" w:val="nil"/>
-        </w:pBdr>
+        <w:numPr>
+          <w:ilvl w:val="0"/>
+          <w:numId w:val="1"/>
+        </w:numPr>
+        <w:shd w:fill="ffffff" w:val="clear"/>
         <w:tabs>
           <w:tab w:val="center" w:leader="none" w:pos="5103"/>
           <w:tab w:val="left" w:leader="none" w:pos="6975"/>
         </w:tabs>
-        <w:spacing w:before="54" w:lineRule="auto"/>
-        <w:rPr>
-          <w:color w:val="181a17"/>
-        </w:rPr>
-      </w:pPr>
-      <w:r>
-        <w:rPr>
-          <w:color w:val="181a17"/>
-          <w:rtl w:val="0"/>
-        </w:rPr>
-        <w:t xml:space="preserve">Список литературы должен содержать как минимум один источник из библиотеки СибГУТИ (печатный или электронный). Правила оформления списка литературы см. в ЭИОС https://eios.sibsutis.ru/course/view.php?id=1251</w:t>
-      </w:r>
-    </w:p>
-    <w:p>
-      <w:pPr>
+        <w:spacing w:after="0" w:afterAutospacing="0" w:before="60" w:lineRule="auto"/>
+        <w:ind w:left="720" w:hanging="360"/>
+        <w:jc w:val="left"/>
+      </w:pPr>
+      <w:r>
         <w:rPr>
           <w:i w:val="1"/>
-          <w:color w:val="181a17"/>
-        </w:rPr>
-      </w:pPr>
-      <w:r>
-        <w:rPr>
-          <w:rtl w:val="0"/>
-        </w:rPr>
-      </w:r>
-    </w:p>
-    <w:p>
-      <w:pPr>
-        <w:spacing w:after="200" w:line="276" w:lineRule="auto"/>
-        <w:rPr>
-          <w:b w:val="1"/>
-          <w:color w:val="181a17"/>
-        </w:rPr>
-      </w:pPr>
-      <w:r>
-        <w:br w:type="page"/>
-      </w:r>
-      <w:r>
-        <w:rPr>
-          <w:rtl w:val="0"/>
-        </w:rPr>
-      </w:r>
-    </w:p>
-    <w:p>
-      <w:pPr>
-        <w:jc w:val="center"/>
-        <w:rPr>
-          <w:color w:val="181a17"/>
-        </w:rPr>
-      </w:pPr>
-      <w:r>
-        <w:rPr>
-          <w:b w:val="1"/>
-          <w:color w:val="181a17"/>
-          <w:rtl w:val="0"/>
-        </w:rPr>
-        <w:t xml:space="preserve">ПРИЛОЖЕНИЯ</w:t>
-      </w:r>
-      <w:r>
-        <w:rPr>
-          <w:rtl w:val="0"/>
-        </w:rPr>
-      </w:r>
-    </w:p>
-    <w:p>
-      <w:pPr>
-        <w:rPr>
-          <w:color w:val="181a17"/>
-        </w:rPr>
-      </w:pPr>
-      <w:r>
-        <w:rPr>
-          <w:color w:val="181a17"/>
-          <w:rtl w:val="0"/>
-        </w:rPr>
-        <w:t xml:space="preserve">Исходный код программы</w:t>
-      </w:r>
-    </w:p>
-    <w:p>
-      <w:pPr>
-        <w:rPr>
-          <w:color w:val="181a17"/>
-        </w:rPr>
-      </w:pPr>
+          <w:rtl w:val="0"/>
+        </w:rPr>
+        <w:t xml:space="preserve">Томас Х. Кормен, Чарльз И. Лейзерсон, Рональд Л. Ривест, Клиффорд Штайн.</w:t>
+      </w:r>
+      <w:r>
+        <w:rPr>
+          <w:rtl w:val="0"/>
+        </w:rPr>
+        <w:t xml:space="preserve"> Алгоритмы: построение и анализ, 3-е издание = Introduction to Algorithms, Third Edition. — М.: </w:t>
+      </w:r>
+      <w:hyperlink r:id="rId7">
+        <w:r>
+          <w:rPr>
+            <w:rtl w:val="0"/>
+          </w:rPr>
+          <w:t xml:space="preserve">«Вильямс»</w:t>
+        </w:r>
+      </w:hyperlink>
+      <w:r>
+        <w:rPr>
+          <w:rtl w:val="0"/>
+        </w:rPr>
+        <w:t xml:space="preserve">, 2013. — 1328 с. — </w:t>
+      </w:r>
+      <w:hyperlink r:id="rId8">
+        <w:r>
+          <w:rPr>
+            <w:rtl w:val="0"/>
+          </w:rPr>
+          <w:t xml:space="preserve">ISBN 978-5-8459-1794-2</w:t>
+        </w:r>
+      </w:hyperlink>
       <w:r>
         <w:rPr>
           <w:rtl w:val="0"/>
@@ -2269,6 +2497,104 @@
           <w:ilvl w:val="0"/>
           <w:numId w:val="1"/>
         </w:numPr>
+        <w:tabs>
+          <w:tab w:val="center" w:leader="none" w:pos="5103"/>
+          <w:tab w:val="left" w:leader="none" w:pos="6975"/>
+        </w:tabs>
+        <w:spacing w:before="0" w:beforeAutospacing="0" w:lineRule="auto"/>
+        <w:ind w:left="720" w:hanging="360"/>
+        <w:rPr>
+          <w:color w:val="181a17"/>
+        </w:rPr>
+      </w:pPr>
+      <w:r>
+        <w:rPr>
+          <w:i w:val="1"/>
+          <w:color w:val="181a17"/>
+          <w:rtl w:val="0"/>
+        </w:rPr>
+        <w:t xml:space="preserve">Курносов М.Г., Берлизов Д.М. </w:t>
+      </w:r>
+      <w:r>
+        <w:rPr>
+          <w:color w:val="181a17"/>
+          <w:rtl w:val="0"/>
+        </w:rPr>
+        <w:t xml:space="preserve">Алгоритмы и структуры обработки информации. – Новосибирск: Параллель, 2019. – 211 с. — ISBN 978-5-98901-230-5</w:t>
+      </w:r>
+      <w:r>
+        <w:rPr>
+          <w:rtl w:val="0"/>
+        </w:rPr>
+      </w:r>
+    </w:p>
+    <w:p>
+      <w:pPr>
+        <w:spacing w:after="200" w:line="276" w:lineRule="auto"/>
+        <w:rPr>
+          <w:b w:val="1"/>
+          <w:color w:val="181a17"/>
+        </w:rPr>
+      </w:pPr>
+      <w:r>
+        <w:rPr>
+          <w:rtl w:val="0"/>
+        </w:rPr>
+      </w:r>
+    </w:p>
+    <w:p>
+      <w:pPr>
+        <w:jc w:val="center"/>
+        <w:rPr>
+          <w:color w:val="181a17"/>
+        </w:rPr>
+      </w:pPr>
+      <w:r>
+        <w:rPr>
+          <w:b w:val="1"/>
+          <w:color w:val="181a17"/>
+          <w:rtl w:val="0"/>
+        </w:rPr>
+        <w:t xml:space="preserve">ПРИЛОЖЕНИЯ</w:t>
+      </w:r>
+      <w:r>
+        <w:rPr>
+          <w:rtl w:val="0"/>
+        </w:rPr>
+      </w:r>
+    </w:p>
+    <w:p>
+      <w:pPr>
+        <w:rPr>
+          <w:color w:val="181a17"/>
+        </w:rPr>
+      </w:pPr>
+      <w:r>
+        <w:rPr>
+          <w:color w:val="181a17"/>
+          <w:rtl w:val="0"/>
+        </w:rPr>
+        <w:t xml:space="preserve">Исходный код программы</w:t>
+      </w:r>
+    </w:p>
+    <w:p>
+      <w:pPr>
+        <w:rPr>
+          <w:color w:val="181a17"/>
+        </w:rPr>
+      </w:pPr>
+      <w:r>
+        <w:rPr>
+          <w:rtl w:val="0"/>
+        </w:rPr>
+      </w:r>
+    </w:p>
+    <w:p>
+      <w:pPr>
+        <w:numPr>
+          <w:ilvl w:val="0"/>
+          <w:numId w:val="4"/>
+        </w:numPr>
         <w:ind w:left="720" w:hanging="360"/>
         <w:rPr>
           <w:color w:val="181a17"/>
@@ -2289,7 +2615,7 @@
       <w:pPr>
         <w:numPr>
           <w:ilvl w:val="0"/>
-          <w:numId w:val="1"/>
+          <w:numId w:val="4"/>
         </w:numPr>
         <w:ind w:left="720" w:hanging="360"/>
         <w:rPr>
@@ -2311,7 +2637,7 @@
       <w:pPr>
         <w:numPr>
           <w:ilvl w:val="0"/>
-          <w:numId w:val="1"/>
+          <w:numId w:val="4"/>
         </w:numPr>
         <w:ind w:left="720" w:hanging="360"/>
         <w:rPr>
@@ -2329,359 +2655,8 @@
     </w:p>
     <w:p>
       <w:pPr>
-        <w:rPr>
-          <w:color w:val="181a17"/>
-        </w:rPr>
-      </w:pPr>
-      <w:r>
-        <w:rPr>
-          <w:rtl w:val="0"/>
-        </w:rPr>
-      </w:r>
-    </w:p>
-    <w:p>
-      <w:pPr>
-        <w:rPr>
-          <w:color w:val="181a17"/>
-        </w:rPr>
-      </w:pPr>
-      <w:r>
-        <w:rPr>
-          <w:rtl w:val="0"/>
-        </w:rPr>
-      </w:r>
-    </w:p>
-    <w:p>
-      <w:pPr>
-        <w:rPr>
-          <w:sz w:val="26"/>
-          <w:szCs w:val="26"/>
-        </w:rPr>
-      </w:pPr>
-      <w:r>
-        <w:rPr>
-          <w:rtl w:val="0"/>
-        </w:rPr>
-      </w:r>
-    </w:p>
-    <w:p>
-      <w:pPr>
-        <w:jc w:val="center"/>
-        <w:rPr>
-          <w:sz w:val="28"/>
-          <w:szCs w:val="28"/>
-        </w:rPr>
-      </w:pPr>
-      <w:r>
-        <w:rPr>
-          <w:rtl w:val="0"/>
-        </w:rPr>
-      </w:r>
-    </w:p>
-    <w:p>
-      <w:pPr>
         <w:spacing w:line="360" w:lineRule="auto"/>
-        <w:jc w:val="center"/>
-        <w:rPr>
-          <w:sz w:val="28"/>
-          <w:szCs w:val="28"/>
-        </w:rPr>
-      </w:pPr>
-      <w:r>
-        <w:rPr>
-          <w:rtl w:val="0"/>
-        </w:rPr>
-      </w:r>
-    </w:p>
-    <w:p>
-      <w:pPr>
-        <w:spacing w:line="360" w:lineRule="auto"/>
-        <w:jc w:val="center"/>
-        <w:rPr>
-          <w:sz w:val="28"/>
-          <w:szCs w:val="28"/>
-        </w:rPr>
-      </w:pPr>
-      <w:r>
-        <w:rPr>
-          <w:rtl w:val="0"/>
-        </w:rPr>
-      </w:r>
-    </w:p>
-    <w:p>
-      <w:pPr>
-        <w:spacing w:line="360" w:lineRule="auto"/>
-        <w:jc w:val="center"/>
-        <w:rPr>
-          <w:sz w:val="28"/>
-          <w:szCs w:val="28"/>
-        </w:rPr>
-      </w:pPr>
-      <w:r>
-        <w:rPr>
-          <w:rtl w:val="0"/>
-        </w:rPr>
-      </w:r>
-    </w:p>
-    <w:p>
-      <w:pPr>
-        <w:spacing w:line="360" w:lineRule="auto"/>
-        <w:jc w:val="center"/>
-        <w:rPr>
-          <w:sz w:val="28"/>
-          <w:szCs w:val="28"/>
-        </w:rPr>
-      </w:pPr>
-      <w:r>
-        <w:rPr>
-          <w:rtl w:val="0"/>
-        </w:rPr>
-      </w:r>
-    </w:p>
-    <w:p>
-      <w:pPr>
-        <w:spacing w:line="360" w:lineRule="auto"/>
-        <w:jc w:val="center"/>
-        <w:rPr>
-          <w:sz w:val="28"/>
-          <w:szCs w:val="28"/>
-        </w:rPr>
-      </w:pPr>
-      <w:r>
-        <w:rPr>
-          <w:rtl w:val="0"/>
-        </w:rPr>
-      </w:r>
-    </w:p>
-    <w:p>
-      <w:pPr>
-        <w:spacing w:line="360" w:lineRule="auto"/>
-        <w:jc w:val="center"/>
-        <w:rPr>
-          <w:sz w:val="28"/>
-          <w:szCs w:val="28"/>
-        </w:rPr>
-      </w:pPr>
-      <w:r>
-        <w:rPr>
-          <w:rtl w:val="0"/>
-        </w:rPr>
-      </w:r>
-    </w:p>
-    <w:p>
-      <w:pPr>
-        <w:spacing w:line="360" w:lineRule="auto"/>
-        <w:jc w:val="center"/>
-        <w:rPr>
-          <w:sz w:val="28"/>
-          <w:szCs w:val="28"/>
-        </w:rPr>
-      </w:pPr>
-      <w:r>
-        <w:rPr>
-          <w:rtl w:val="0"/>
-        </w:rPr>
-      </w:r>
-    </w:p>
-    <w:p>
-      <w:pPr>
-        <w:spacing w:line="360" w:lineRule="auto"/>
-        <w:jc w:val="center"/>
-        <w:rPr>
-          <w:sz w:val="28"/>
-          <w:szCs w:val="28"/>
-        </w:rPr>
-      </w:pPr>
-      <w:r>
-        <w:rPr>
-          <w:rtl w:val="0"/>
-        </w:rPr>
-      </w:r>
-    </w:p>
-    <w:p>
-      <w:pPr>
-        <w:spacing w:line="360" w:lineRule="auto"/>
-        <w:jc w:val="center"/>
-        <w:rPr>
-          <w:sz w:val="28"/>
-          <w:szCs w:val="28"/>
-        </w:rPr>
-      </w:pPr>
-      <w:r>
-        <w:rPr>
-          <w:rtl w:val="0"/>
-        </w:rPr>
-      </w:r>
-    </w:p>
-    <w:p>
-      <w:pPr>
-        <w:spacing w:line="360" w:lineRule="auto"/>
-        <w:jc w:val="center"/>
-        <w:rPr>
-          <w:sz w:val="28"/>
-          <w:szCs w:val="28"/>
-        </w:rPr>
-      </w:pPr>
-      <w:r>
-        <w:rPr>
-          <w:rtl w:val="0"/>
-        </w:rPr>
-      </w:r>
-    </w:p>
-    <w:p>
-      <w:pPr>
-        <w:spacing w:line="360" w:lineRule="auto"/>
-        <w:jc w:val="center"/>
-        <w:rPr>
-          <w:sz w:val="28"/>
-          <w:szCs w:val="28"/>
-        </w:rPr>
-      </w:pPr>
-      <w:r>
-        <w:rPr>
-          <w:rtl w:val="0"/>
-        </w:rPr>
-      </w:r>
-    </w:p>
-    <w:p>
-      <w:pPr>
-        <w:spacing w:line="360" w:lineRule="auto"/>
-        <w:jc w:val="center"/>
-        <w:rPr>
-          <w:sz w:val="28"/>
-          <w:szCs w:val="28"/>
-        </w:rPr>
-      </w:pPr>
-      <w:r>
-        <w:rPr>
-          <w:rtl w:val="0"/>
-        </w:rPr>
-      </w:r>
-    </w:p>
-    <w:p>
-      <w:pPr>
-        <w:spacing w:line="360" w:lineRule="auto"/>
-        <w:jc w:val="center"/>
-        <w:rPr>
-          <w:sz w:val="28"/>
-          <w:szCs w:val="28"/>
-        </w:rPr>
-      </w:pPr>
-      <w:r>
-        <w:rPr>
-          <w:rtl w:val="0"/>
-        </w:rPr>
-      </w:r>
-    </w:p>
-    <w:p>
-      <w:pPr>
-        <w:spacing w:line="360" w:lineRule="auto"/>
-        <w:jc w:val="center"/>
-        <w:rPr>
-          <w:sz w:val="28"/>
-          <w:szCs w:val="28"/>
-        </w:rPr>
-      </w:pPr>
-      <w:r>
-        <w:rPr>
-          <w:rtl w:val="0"/>
-        </w:rPr>
-      </w:r>
-    </w:p>
-    <w:p>
-      <w:pPr>
-        <w:spacing w:line="360" w:lineRule="auto"/>
-        <w:jc w:val="center"/>
-        <w:rPr>
-          <w:sz w:val="28"/>
-          <w:szCs w:val="28"/>
-        </w:rPr>
-      </w:pPr>
-      <w:r>
-        <w:rPr>
-          <w:rtl w:val="0"/>
-        </w:rPr>
-      </w:r>
-    </w:p>
-    <w:p>
-      <w:pPr>
-        <w:spacing w:line="360" w:lineRule="auto"/>
-        <w:jc w:val="center"/>
-        <w:rPr>
-          <w:sz w:val="28"/>
-          <w:szCs w:val="28"/>
-        </w:rPr>
-      </w:pPr>
-      <w:r>
-        <w:rPr>
-          <w:rtl w:val="0"/>
-        </w:rPr>
-      </w:r>
-    </w:p>
-    <w:p>
-      <w:pPr>
-        <w:spacing w:line="360" w:lineRule="auto"/>
-        <w:jc w:val="center"/>
-        <w:rPr>
-          <w:sz w:val="28"/>
-          <w:szCs w:val="28"/>
-        </w:rPr>
-      </w:pPr>
-      <w:r>
-        <w:rPr>
-          <w:rtl w:val="0"/>
-        </w:rPr>
-      </w:r>
-    </w:p>
-    <w:p>
-      <w:pPr>
-        <w:spacing w:line="360" w:lineRule="auto"/>
-        <w:jc w:val="center"/>
-        <w:rPr>
-          <w:sz w:val="28"/>
-          <w:szCs w:val="28"/>
-        </w:rPr>
-      </w:pPr>
-      <w:r>
-        <w:rPr>
-          <w:rtl w:val="0"/>
-        </w:rPr>
-      </w:r>
-    </w:p>
-    <w:p>
-      <w:pPr>
-        <w:spacing w:line="360" w:lineRule="auto"/>
-        <w:jc w:val="center"/>
-        <w:rPr>
-          <w:sz w:val="28"/>
-          <w:szCs w:val="28"/>
-        </w:rPr>
-      </w:pPr>
-      <w:r>
-        <w:rPr>
-          <w:rtl w:val="0"/>
-        </w:rPr>
-      </w:r>
-    </w:p>
-    <w:p>
-      <w:pPr>
-        <w:spacing w:line="360" w:lineRule="auto"/>
-        <w:jc w:val="center"/>
-        <w:rPr>
-          <w:sz w:val="28"/>
-          <w:szCs w:val="28"/>
-        </w:rPr>
-      </w:pPr>
-      <w:r>
-        <w:rPr>
-          <w:rtl w:val="0"/>
-        </w:rPr>
-      </w:r>
-    </w:p>
-    <w:p>
-      <w:pPr>
-        <w:spacing w:line="360" w:lineRule="auto"/>
-        <w:jc w:val="center"/>
+        <w:jc w:val="left"/>
         <w:rPr>
           <w:sz w:val="28"/>
           <w:szCs w:val="28"/>
@@ -3588,7 +3563,7 @@
     <w:p>
       <w:pPr>
         <w:spacing w:line="288" w:lineRule="auto"/>
-        <w:jc w:val="center"/>
+        <w:jc w:val="left"/>
         <w:rPr>
           <w:sz w:val="28"/>
           <w:szCs w:val="28"/>
@@ -3913,22 +3888,7 @@
                 <w:i w:val="1"/>
                 <w:rtl w:val="0"/>
               </w:rPr>
-              <w:t xml:space="preserve">ОПК-1 - Способен применять фундаментальные знания, полученные в области математических и (или) естественных наук, и использовать их в профессиональной</w:t>
-            </w:r>
-          </w:p>
-          <w:p>
-            <w:pPr>
-              <w:widowControl w:val="0"/>
-              <w:rPr>
-                <w:i w:val="1"/>
-              </w:rPr>
-            </w:pPr>
-            <w:r>
-              <w:rPr>
-                <w:i w:val="1"/>
-                <w:rtl w:val="0"/>
-              </w:rPr>
-              <w:t xml:space="preserve">деятельности</w:t>
+              <w:t xml:space="preserve">ОПК-1 - Способен применять фундаментальные знания, полученные в области математических и (или) естественных наук, и использовать их в профессиональной деятельности</w:t>
             </w:r>
           </w:p>
         </w:tc>
@@ -3958,19 +3918,7 @@
     <w:p>
       <w:pPr>
         <w:spacing w:line="288" w:lineRule="auto"/>
-        <w:ind w:firstLine="851"/>
-        <w:rPr/>
-      </w:pPr>
-      <w:r>
-        <w:rPr>
-          <w:rtl w:val="0"/>
-        </w:rPr>
-      </w:r>
-    </w:p>
-    <w:p>
-      <w:pPr>
-        <w:spacing w:line="288" w:lineRule="auto"/>
-        <w:ind w:firstLine="851"/>
+        <w:ind w:left="0" w:firstLine="0"/>
         <w:rPr/>
       </w:pPr>
       <w:r>
@@ -3997,18 +3945,6 @@
     </w:p>
     <w:p>
       <w:pPr>
-        <w:spacing w:line="288" w:lineRule="auto"/>
-        <w:ind w:firstLine="851"/>
-        <w:rPr/>
-      </w:pPr>
-      <w:r>
-        <w:rPr>
-          <w:rtl w:val="0"/>
-        </w:rPr>
-      </w:r>
-    </w:p>
-    <w:p>
-      <w:pPr>
         <w:rPr>
           <w:sz w:val="26"/>
           <w:szCs w:val="26"/>
@@ -4022,26 +3958,16 @@
     </w:p>
     <w:p>
       <w:pPr>
+        <w:rPr/>
+      </w:pPr>
+      <w:r>
         <w:rPr>
           <w:sz w:val="26"/>
           <w:szCs w:val="26"/>
-        </w:rPr>
-      </w:pPr>
-      <w:r>
-        <w:rPr>
-          <w:sz w:val="26"/>
-          <w:szCs w:val="26"/>
           <w:rtl w:val="0"/>
         </w:rPr>
         <w:t xml:space="preserve">Руководитель практики от СибГУТИ:</w:t>
       </w:r>
-    </w:p>
-    <w:p>
-      <w:pPr>
-        <w:spacing w:line="288" w:lineRule="auto"/>
-        <w:ind w:firstLine="851"/>
-        <w:rPr/>
-      </w:pPr>
       <w:r>
         <w:rPr>
           <w:rtl w:val="0"/>
@@ -4174,88 +4100,18 @@
           <w:tab w:val="left" w:leader="none" w:pos="6237"/>
         </w:tabs>
         <w:rPr>
+          <w:sz w:val="28"/>
+          <w:szCs w:val="28"/>
+        </w:rPr>
+      </w:pPr>
+      <w:r>
+        <w:rPr>
           <w:sz w:val="26"/>
           <w:szCs w:val="26"/>
-        </w:rPr>
-      </w:pPr>
-      <w:r>
-        <w:rPr>
-          <w:sz w:val="26"/>
-          <w:szCs w:val="26"/>
           <w:rtl w:val="0"/>
         </w:rPr>
         <w:t xml:space="preserve">"___" __________________ 20____ г.</w:t>
       </w:r>
-    </w:p>
-    <w:p>
-      <w:pPr>
-        <w:jc w:val="center"/>
-        <w:rPr>
-          <w:b w:val="1"/>
-          <w:sz w:val="28"/>
-          <w:szCs w:val="28"/>
-        </w:rPr>
-      </w:pPr>
-      <w:r>
-        <w:rPr>
-          <w:rtl w:val="0"/>
-        </w:rPr>
-      </w:r>
-    </w:p>
-    <w:p>
-      <w:pPr>
-        <w:spacing w:line="360" w:lineRule="auto"/>
-        <w:jc w:val="center"/>
-        <w:rPr>
-          <w:sz w:val="28"/>
-          <w:szCs w:val="28"/>
-        </w:rPr>
-      </w:pPr>
-      <w:r>
-        <w:rPr>
-          <w:rtl w:val="0"/>
-        </w:rPr>
-      </w:r>
-    </w:p>
-    <w:p>
-      <w:pPr>
-        <w:spacing w:line="360" w:lineRule="auto"/>
-        <w:jc w:val="center"/>
-        <w:rPr>
-          <w:sz w:val="28"/>
-          <w:szCs w:val="28"/>
-        </w:rPr>
-      </w:pPr>
-      <w:r>
-        <w:rPr>
-          <w:rtl w:val="0"/>
-        </w:rPr>
-      </w:r>
-    </w:p>
-    <w:p>
-      <w:pPr>
-        <w:spacing w:line="360" w:lineRule="auto"/>
-        <w:jc w:val="center"/>
-        <w:rPr>
-          <w:sz w:val="28"/>
-          <w:szCs w:val="28"/>
-        </w:rPr>
-      </w:pPr>
-      <w:r>
-        <w:rPr>
-          <w:rtl w:val="0"/>
-        </w:rPr>
-      </w:r>
-    </w:p>
-    <w:p>
-      <w:pPr>
-        <w:spacing w:line="360" w:lineRule="auto"/>
-        <w:jc w:val="center"/>
-        <w:rPr>
-          <w:sz w:val="28"/>
-          <w:szCs w:val="28"/>
-        </w:rPr>
-      </w:pPr>
       <w:r>
         <w:rPr>
           <w:rtl w:val="0"/>
@@ -4383,8 +4239,460 @@
       </w:rPr>
     </w:lvl>
   </w:abstractNum>
+  <w:abstractNum w:abstractNumId="2">
+    <w:lvl w:ilvl="0">
+      <w:start w:val="1"/>
+      <w:numFmt w:val="decimal"/>
+      <w:lvlText w:val="%1."/>
+      <w:lvlJc w:val="left"/>
+      <w:pPr>
+        <w:ind w:left="720" w:hanging="360"/>
+      </w:pPr>
+      <w:rPr>
+        <w:u w:val="none"/>
+      </w:rPr>
+    </w:lvl>
+    <w:lvl w:ilvl="1">
+      <w:start w:val="1"/>
+      <w:numFmt w:val="lowerLetter"/>
+      <w:lvlText w:val="%2."/>
+      <w:lvlJc w:val="left"/>
+      <w:pPr>
+        <w:ind w:left="1440" w:hanging="360"/>
+      </w:pPr>
+      <w:rPr>
+        <w:u w:val="none"/>
+      </w:rPr>
+    </w:lvl>
+    <w:lvl w:ilvl="2">
+      <w:start w:val="1"/>
+      <w:numFmt w:val="lowerRoman"/>
+      <w:lvlText w:val="%3."/>
+      <w:lvlJc w:val="right"/>
+      <w:pPr>
+        <w:ind w:left="2160" w:hanging="360"/>
+      </w:pPr>
+      <w:rPr>
+        <w:u w:val="none"/>
+      </w:rPr>
+    </w:lvl>
+    <w:lvl w:ilvl="3">
+      <w:start w:val="1"/>
+      <w:numFmt w:val="decimal"/>
+      <w:lvlText w:val="%4."/>
+      <w:lvlJc w:val="left"/>
+      <w:pPr>
+        <w:ind w:left="2880" w:hanging="360"/>
+      </w:pPr>
+      <w:rPr>
+        <w:u w:val="none"/>
+      </w:rPr>
+    </w:lvl>
+    <w:lvl w:ilvl="4">
+      <w:start w:val="1"/>
+      <w:numFmt w:val="lowerLetter"/>
+      <w:lvlText w:val="%5."/>
+      <w:lvlJc w:val="left"/>
+      <w:pPr>
+        <w:ind w:left="3600" w:hanging="360"/>
+      </w:pPr>
+      <w:rPr>
+        <w:u w:val="none"/>
+      </w:rPr>
+    </w:lvl>
+    <w:lvl w:ilvl="5">
+      <w:start w:val="1"/>
+      <w:numFmt w:val="lowerRoman"/>
+      <w:lvlText w:val="%6."/>
+      <w:lvlJc w:val="right"/>
+      <w:pPr>
+        <w:ind w:left="4320" w:hanging="360"/>
+      </w:pPr>
+      <w:rPr>
+        <w:u w:val="none"/>
+      </w:rPr>
+    </w:lvl>
+    <w:lvl w:ilvl="6">
+      <w:start w:val="1"/>
+      <w:numFmt w:val="decimal"/>
+      <w:lvlText w:val="%7."/>
+      <w:lvlJc w:val="left"/>
+      <w:pPr>
+        <w:ind w:left="5040" w:hanging="360"/>
+      </w:pPr>
+      <w:rPr>
+        <w:u w:val="none"/>
+      </w:rPr>
+    </w:lvl>
+    <w:lvl w:ilvl="7">
+      <w:start w:val="1"/>
+      <w:numFmt w:val="lowerLetter"/>
+      <w:lvlText w:val="%8."/>
+      <w:lvlJc w:val="left"/>
+      <w:pPr>
+        <w:ind w:left="5760" w:hanging="360"/>
+      </w:pPr>
+      <w:rPr>
+        <w:u w:val="none"/>
+      </w:rPr>
+    </w:lvl>
+    <w:lvl w:ilvl="8">
+      <w:start w:val="1"/>
+      <w:numFmt w:val="lowerRoman"/>
+      <w:lvlText w:val="%9."/>
+      <w:lvlJc w:val="right"/>
+      <w:pPr>
+        <w:ind w:left="6480" w:hanging="360"/>
+      </w:pPr>
+      <w:rPr>
+        <w:u w:val="none"/>
+      </w:rPr>
+    </w:lvl>
+  </w:abstractNum>
+  <w:abstractNum w:abstractNumId="3">
+    <w:lvl w:ilvl="0">
+      <w:start w:val="1"/>
+      <w:numFmt w:val="decimal"/>
+      <w:lvlText w:val="%1."/>
+      <w:lvlJc w:val="left"/>
+      <w:pPr>
+        <w:ind w:left="720" w:hanging="360"/>
+      </w:pPr>
+      <w:rPr>
+        <w:u w:val="none"/>
+      </w:rPr>
+    </w:lvl>
+    <w:lvl w:ilvl="1">
+      <w:start w:val="1"/>
+      <w:numFmt w:val="lowerLetter"/>
+      <w:lvlText w:val="%2."/>
+      <w:lvlJc w:val="left"/>
+      <w:pPr>
+        <w:ind w:left="1440" w:hanging="360"/>
+      </w:pPr>
+      <w:rPr>
+        <w:u w:val="none"/>
+      </w:rPr>
+    </w:lvl>
+    <w:lvl w:ilvl="2">
+      <w:start w:val="1"/>
+      <w:numFmt w:val="lowerRoman"/>
+      <w:lvlText w:val="%3."/>
+      <w:lvlJc w:val="right"/>
+      <w:pPr>
+        <w:ind w:left="2160" w:hanging="360"/>
+      </w:pPr>
+      <w:rPr>
+        <w:u w:val="none"/>
+      </w:rPr>
+    </w:lvl>
+    <w:lvl w:ilvl="3">
+      <w:start w:val="1"/>
+      <w:numFmt w:val="decimal"/>
+      <w:lvlText w:val="%4."/>
+      <w:lvlJc w:val="left"/>
+      <w:pPr>
+        <w:ind w:left="2880" w:hanging="360"/>
+      </w:pPr>
+      <w:rPr>
+        <w:u w:val="none"/>
+      </w:rPr>
+    </w:lvl>
+    <w:lvl w:ilvl="4">
+      <w:start w:val="1"/>
+      <w:numFmt w:val="lowerLetter"/>
+      <w:lvlText w:val="%5."/>
+      <w:lvlJc w:val="left"/>
+      <w:pPr>
+        <w:ind w:left="3600" w:hanging="360"/>
+      </w:pPr>
+      <w:rPr>
+        <w:u w:val="none"/>
+      </w:rPr>
+    </w:lvl>
+    <w:lvl w:ilvl="5">
+      <w:start w:val="1"/>
+      <w:numFmt w:val="lowerRoman"/>
+      <w:lvlText w:val="%6."/>
+      <w:lvlJc w:val="right"/>
+      <w:pPr>
+        <w:ind w:left="4320" w:hanging="360"/>
+      </w:pPr>
+      <w:rPr>
+        <w:u w:val="none"/>
+      </w:rPr>
+    </w:lvl>
+    <w:lvl w:ilvl="6">
+      <w:start w:val="1"/>
+      <w:numFmt w:val="decimal"/>
+      <w:lvlText w:val="%7."/>
+      <w:lvlJc w:val="left"/>
+      <w:pPr>
+        <w:ind w:left="5040" w:hanging="360"/>
+      </w:pPr>
+      <w:rPr>
+        <w:u w:val="none"/>
+      </w:rPr>
+    </w:lvl>
+    <w:lvl w:ilvl="7">
+      <w:start w:val="1"/>
+      <w:numFmt w:val="lowerLetter"/>
+      <w:lvlText w:val="%8."/>
+      <w:lvlJc w:val="left"/>
+      <w:pPr>
+        <w:ind w:left="5760" w:hanging="360"/>
+      </w:pPr>
+      <w:rPr>
+        <w:u w:val="none"/>
+      </w:rPr>
+    </w:lvl>
+    <w:lvl w:ilvl="8">
+      <w:start w:val="1"/>
+      <w:numFmt w:val="lowerRoman"/>
+      <w:lvlText w:val="%9."/>
+      <w:lvlJc w:val="right"/>
+      <w:pPr>
+        <w:ind w:left="6480" w:hanging="360"/>
+      </w:pPr>
+      <w:rPr>
+        <w:u w:val="none"/>
+      </w:rPr>
+    </w:lvl>
+  </w:abstractNum>
+  <w:abstractNum w:abstractNumId="4">
+    <w:lvl w:ilvl="0">
+      <w:start w:val="1"/>
+      <w:numFmt w:val="decimal"/>
+      <w:lvlText w:val="%1."/>
+      <w:lvlJc w:val="left"/>
+      <w:pPr>
+        <w:ind w:left="720" w:hanging="360"/>
+      </w:pPr>
+      <w:rPr>
+        <w:u w:val="none"/>
+      </w:rPr>
+    </w:lvl>
+    <w:lvl w:ilvl="1">
+      <w:start w:val="1"/>
+      <w:numFmt w:val="lowerLetter"/>
+      <w:lvlText w:val="%2."/>
+      <w:lvlJc w:val="left"/>
+      <w:pPr>
+        <w:ind w:left="1440" w:hanging="360"/>
+      </w:pPr>
+      <w:rPr>
+        <w:u w:val="none"/>
+      </w:rPr>
+    </w:lvl>
+    <w:lvl w:ilvl="2">
+      <w:start w:val="1"/>
+      <w:numFmt w:val="lowerRoman"/>
+      <w:lvlText w:val="%3."/>
+      <w:lvlJc w:val="right"/>
+      <w:pPr>
+        <w:ind w:left="2160" w:hanging="360"/>
+      </w:pPr>
+      <w:rPr>
+        <w:u w:val="none"/>
+      </w:rPr>
+    </w:lvl>
+    <w:lvl w:ilvl="3">
+      <w:start w:val="1"/>
+      <w:numFmt w:val="decimal"/>
+      <w:lvlText w:val="%4."/>
+      <w:lvlJc w:val="left"/>
+      <w:pPr>
+        <w:ind w:left="2880" w:hanging="360"/>
+      </w:pPr>
+      <w:rPr>
+        <w:u w:val="none"/>
+      </w:rPr>
+    </w:lvl>
+    <w:lvl w:ilvl="4">
+      <w:start w:val="1"/>
+      <w:numFmt w:val="lowerLetter"/>
+      <w:lvlText w:val="%5."/>
+      <w:lvlJc w:val="left"/>
+      <w:pPr>
+        <w:ind w:left="3600" w:hanging="360"/>
+      </w:pPr>
+      <w:rPr>
+        <w:u w:val="none"/>
+      </w:rPr>
+    </w:lvl>
+    <w:lvl w:ilvl="5">
+      <w:start w:val="1"/>
+      <w:numFmt w:val="lowerRoman"/>
+      <w:lvlText w:val="%6."/>
+      <w:lvlJc w:val="right"/>
+      <w:pPr>
+        <w:ind w:left="4320" w:hanging="360"/>
+      </w:pPr>
+      <w:rPr>
+        <w:u w:val="none"/>
+      </w:rPr>
+    </w:lvl>
+    <w:lvl w:ilvl="6">
+      <w:start w:val="1"/>
+      <w:numFmt w:val="decimal"/>
+      <w:lvlText w:val="%7."/>
+      <w:lvlJc w:val="left"/>
+      <w:pPr>
+        <w:ind w:left="5040" w:hanging="360"/>
+      </w:pPr>
+      <w:rPr>
+        <w:u w:val="none"/>
+      </w:rPr>
+    </w:lvl>
+    <w:lvl w:ilvl="7">
+      <w:start w:val="1"/>
+      <w:numFmt w:val="lowerLetter"/>
+      <w:lvlText w:val="%8."/>
+      <w:lvlJc w:val="left"/>
+      <w:pPr>
+        <w:ind w:left="5760" w:hanging="360"/>
+      </w:pPr>
+      <w:rPr>
+        <w:u w:val="none"/>
+      </w:rPr>
+    </w:lvl>
+    <w:lvl w:ilvl="8">
+      <w:start w:val="1"/>
+      <w:numFmt w:val="lowerRoman"/>
+      <w:lvlText w:val="%9."/>
+      <w:lvlJc w:val="right"/>
+      <w:pPr>
+        <w:ind w:left="6480" w:hanging="360"/>
+      </w:pPr>
+      <w:rPr>
+        <w:u w:val="none"/>
+      </w:rPr>
+    </w:lvl>
+  </w:abstractNum>
+  <w:abstractNum w:abstractNumId="5">
+    <w:lvl w:ilvl="0">
+      <w:start w:val="1"/>
+      <w:numFmt w:val="decimal"/>
+      <w:lvlText w:val="%1."/>
+      <w:lvlJc w:val="left"/>
+      <w:pPr>
+        <w:ind w:left="720" w:hanging="360"/>
+      </w:pPr>
+      <w:rPr>
+        <w:u w:val="none"/>
+      </w:rPr>
+    </w:lvl>
+    <w:lvl w:ilvl="1">
+      <w:start w:val="1"/>
+      <w:numFmt w:val="lowerLetter"/>
+      <w:lvlText w:val="%2."/>
+      <w:lvlJc w:val="left"/>
+      <w:pPr>
+        <w:ind w:left="1440" w:hanging="360"/>
+      </w:pPr>
+      <w:rPr>
+        <w:u w:val="none"/>
+      </w:rPr>
+    </w:lvl>
+    <w:lvl w:ilvl="2">
+      <w:start w:val="1"/>
+      <w:numFmt w:val="lowerRoman"/>
+      <w:lvlText w:val="%3."/>
+      <w:lvlJc w:val="right"/>
+      <w:pPr>
+        <w:ind w:left="2160" w:hanging="360"/>
+      </w:pPr>
+      <w:rPr>
+        <w:u w:val="none"/>
+      </w:rPr>
+    </w:lvl>
+    <w:lvl w:ilvl="3">
+      <w:start w:val="1"/>
+      <w:numFmt w:val="decimal"/>
+      <w:lvlText w:val="%4."/>
+      <w:lvlJc w:val="left"/>
+      <w:pPr>
+        <w:ind w:left="2880" w:hanging="360"/>
+      </w:pPr>
+      <w:rPr>
+        <w:u w:val="none"/>
+      </w:rPr>
+    </w:lvl>
+    <w:lvl w:ilvl="4">
+      <w:start w:val="1"/>
+      <w:numFmt w:val="lowerLetter"/>
+      <w:lvlText w:val="%5."/>
+      <w:lvlJc w:val="left"/>
+      <w:pPr>
+        <w:ind w:left="3600" w:hanging="360"/>
+      </w:pPr>
+      <w:rPr>
+        <w:u w:val="none"/>
+      </w:rPr>
+    </w:lvl>
+    <w:lvl w:ilvl="5">
+      <w:start w:val="1"/>
+      <w:numFmt w:val="lowerRoman"/>
+      <w:lvlText w:val="%6."/>
+      <w:lvlJc w:val="right"/>
+      <w:pPr>
+        <w:ind w:left="4320" w:hanging="360"/>
+      </w:pPr>
+      <w:rPr>
+        <w:u w:val="none"/>
+      </w:rPr>
+    </w:lvl>
+    <w:lvl w:ilvl="6">
+      <w:start w:val="1"/>
+      <w:numFmt w:val="decimal"/>
+      <w:lvlText w:val="%7."/>
+      <w:lvlJc w:val="left"/>
+      <w:pPr>
+        <w:ind w:left="5040" w:hanging="360"/>
+      </w:pPr>
+      <w:rPr>
+        <w:u w:val="none"/>
+      </w:rPr>
+    </w:lvl>
+    <w:lvl w:ilvl="7">
+      <w:start w:val="1"/>
+      <w:numFmt w:val="lowerLetter"/>
+      <w:lvlText w:val="%8."/>
+      <w:lvlJc w:val="left"/>
+      <w:pPr>
+        <w:ind w:left="5760" w:hanging="360"/>
+      </w:pPr>
+      <w:rPr>
+        <w:u w:val="none"/>
+      </w:rPr>
+    </w:lvl>
+    <w:lvl w:ilvl="8">
+      <w:start w:val="1"/>
+      <w:numFmt w:val="lowerRoman"/>
+      <w:lvlText w:val="%9."/>
+      <w:lvlJc w:val="right"/>
+      <w:pPr>
+        <w:ind w:left="6480" w:hanging="360"/>
+      </w:pPr>
+      <w:rPr>
+        <w:u w:val="none"/>
+      </w:rPr>
+    </w:lvl>
+  </w:abstractNum>
   <w:num w:numId="1">
     <w:abstractNumId w:val="1"/>
+  </w:num>
+  <w:num w:numId="2">
+    <w:abstractNumId w:val="2"/>
+  </w:num>
+  <w:num w:numId="3">
+    <w:abstractNumId w:val="3"/>
+  </w:num>
+  <w:num w:numId="4">
+    <w:abstractNumId w:val="4"/>
+  </w:num>
+  <w:num w:numId="5">
+    <w:abstractNumId w:val="5"/>
   </w:num>
 </w:numbering>
 </file>
@@ -5361,8 +5669,8 @@
 </file>
 
 <file path=customXML/item1.xml><?xml version="1.0" encoding="utf-8"?>
-<go:gDocsCustomXmlDataStorage xmlns:go="http://customooxmlschemas.google.com/" xmlns:r="http://schemas.openxmlformats.org/officeDocument/2006/relationships" uri="GoogleDocsCustomDataVersion1">
-  <go:docsCustomData xmlns:go="http://customooxmlschemas.google.com/" roundtripDataSignature="AMtx7mjxpQUptjBMgXzkyaBPXTjjJLAizA==">AMUW2mXJH9JxvhnXqr2useLT382EZfHCewhu9VzVGlFXtWQCbnZOMT9sM4TPZM1UNveRMmZozwg9woQkTT+RoiZ9IfAgLBpG2/i8M8GBEh8vzzmKWhgOVo0=</go:docsCustomData>
+<go:gDocsCustomXmlDataStorage xmlns:go="http://customooxmlschemas.google.com/" xmlns:r="http://schemas.openxmlformats.org/officeDocument/2006/relationships" uri="GoogleDocsCustomDataVersion2">
+  <go:docsCustomData xmlns:go="http://customooxmlschemas.google.com/" roundtripDataSignature="AMtx7mjxpQUptjBMgXzkyaBPXTjjJLAizA==">CgMxLjA4AHIhMVlsblN6VUFsS3lXZE5FVWl5X0ZjN05BNFh3WWxOMExx</go:docsCustomData>
 </go:gDocsCustomXmlDataStorage>
 </file>
 

</xml_diff>

<commit_message>
Add new information to the report
</commit_message>
<xml_diff>
--- a/report_practice.docx
+++ b/report_practice.docx
@@ -1522,7 +1522,7 @@
             <w:pPr>
               <w:numPr>
                 <w:ilvl w:val="0"/>
-                <w:numId w:val="9"/>
+                <w:numId w:val="4"/>
               </w:numPr>
               <w:ind w:left="720" w:hanging="360"/>
               <w:rPr>
@@ -1540,7 +1540,7 @@
             <w:pPr>
               <w:numPr>
                 <w:ilvl w:val="0"/>
-                <w:numId w:val="9"/>
+                <w:numId w:val="4"/>
               </w:numPr>
               <w:ind w:left="720" w:hanging="360"/>
               <w:rPr>
@@ -1558,7 +1558,7 @@
             <w:pPr>
               <w:numPr>
                 <w:ilvl w:val="0"/>
-                <w:numId w:val="9"/>
+                <w:numId w:val="4"/>
               </w:numPr>
               <w:ind w:left="720" w:hanging="360"/>
               <w:rPr>
@@ -1576,7 +1576,7 @@
             <w:pPr>
               <w:numPr>
                 <w:ilvl w:val="0"/>
-                <w:numId w:val="9"/>
+                <w:numId w:val="4"/>
               </w:numPr>
               <w:ind w:left="720" w:hanging="360"/>
               <w:rPr>
@@ -1594,7 +1594,7 @@
             <w:pPr>
               <w:numPr>
                 <w:ilvl w:val="0"/>
-                <w:numId w:val="9"/>
+                <w:numId w:val="4"/>
               </w:numPr>
               <w:ind w:left="720" w:hanging="360"/>
               <w:rPr>
@@ -2441,7 +2441,7 @@
       <w:pPr>
         <w:numPr>
           <w:ilvl w:val="0"/>
-          <w:numId w:val="7"/>
+          <w:numId w:val="3"/>
         </w:numPr>
         <w:tabs>
           <w:tab w:val="left" w:leader="none" w:pos="1078"/>
@@ -2500,7 +2500,7 @@
       <w:pPr>
         <w:numPr>
           <w:ilvl w:val="0"/>
-          <w:numId w:val="7"/>
+          <w:numId w:val="3"/>
         </w:numPr>
         <w:tabs>
           <w:tab w:val="left" w:leader="none" w:pos="1070"/>
@@ -2545,7 +2545,7 @@
       <w:pPr>
         <w:numPr>
           <w:ilvl w:val="0"/>
-          <w:numId w:val="7"/>
+          <w:numId w:val="3"/>
         </w:numPr>
         <w:tabs>
           <w:tab w:val="left" w:leader="none" w:pos="1070"/>
@@ -2590,7 +2590,7 @@
       <w:pPr>
         <w:numPr>
           <w:ilvl w:val="0"/>
-          <w:numId w:val="7"/>
+          <w:numId w:val="3"/>
         </w:numPr>
         <w:tabs>
           <w:tab w:val="left" w:leader="none" w:pos="1066"/>
@@ -2648,7 +2648,7 @@
       <w:pPr>
         <w:numPr>
           <w:ilvl w:val="0"/>
-          <w:numId w:val="7"/>
+          <w:numId w:val="3"/>
         </w:numPr>
         <w:tabs>
           <w:tab w:val="left" w:leader="none" w:pos="1121"/>
@@ -2669,7 +2669,7 @@
       <w:pPr>
         <w:numPr>
           <w:ilvl w:val="0"/>
-          <w:numId w:val="7"/>
+          <w:numId w:val="3"/>
         </w:numPr>
         <w:tabs>
           <w:tab w:val="left" w:leader="none" w:pos="1020"/>
@@ -3066,12 +3066,12 @@
             <wp:extent cx="5279390" cy="2101215"/>
             <wp:effectExtent b="0" l="0" r="0" t="0"/>
             <wp:wrapNone/>
-            <wp:docPr id="2" name="image2.jpg"/>
+            <wp:docPr id="3" name="image3.jpg"/>
             <a:graphic>
               <a:graphicData uri="http://schemas.openxmlformats.org/drawingml/2006/picture">
                 <pic:pic>
                   <pic:nvPicPr>
-                    <pic:cNvPr id="0" name="image2.jpg"/>
+                    <pic:cNvPr id="0" name="image3.jpg"/>
                     <pic:cNvPicPr preferRelativeResize="0"/>
                   </pic:nvPicPr>
                   <pic:blipFill>
@@ -3318,7 +3318,7 @@
       <w:pPr>
         <w:numPr>
           <w:ilvl w:val="0"/>
-          <w:numId w:val="6"/>
+          <w:numId w:val="2"/>
         </w:numPr>
         <w:tabs>
           <w:tab w:val="left" w:leader="none" w:pos="1123"/>
@@ -5186,32 +5186,129 @@
         <w:rPr>
           <w:rtl w:val="0"/>
         </w:rPr>
-        <w:t xml:space="preserve">    V=L, V”=L”</w:t>
-      </w:r>
-    </w:p>
-    <w:p>
-      <w:pPr>
-        <w:numPr>
-          <w:ilvl w:val="1"/>
-          <w:numId w:val="2"/>
-        </w:numPr>
+        <w:t xml:space="preserve">V=L, V”=L”</w:t>
+      </w:r>
+    </w:p>
+    <w:p>
+      <w:pPr>
         <w:tabs>
           <w:tab w:val="left" w:leader="none" w:pos="1381"/>
         </w:tabs>
-        <w:ind w:left="1381" w:hanging="673"/>
-        <w:jc w:val="left"/>
-        <w:rPr/>
-      </w:pPr>
-      <w:r>
-        <w:rPr>
-          <w:rtl w:val="0"/>
-        </w:rPr>
-        <w:t xml:space="preserve">Если V является корнем, то</w:t>
+        <w:jc w:val="left"/>
+        <w:rPr/>
+      </w:pPr>
+      <w:r>
+        <w:rPr>
+          <w:rtl w:val="0"/>
+        </w:rPr>
+        <w:t xml:space="preserve">while V != tree-&gt;root then</w:t>
+      </w:r>
+      <w:r>
+        <w:rPr>
+          <w:rtl w:val="0"/>
+        </w:rPr>
+      </w:r>
+    </w:p>
+    <w:p>
+      <w:pPr>
+        <w:spacing w:line="14.399999999999999" w:lineRule="auto"/>
+        <w:jc w:val="left"/>
+        <w:rPr/>
+      </w:pPr>
+      <w:r>
+        <w:rPr>
+          <w:rtl w:val="0"/>
+        </w:rPr>
       </w:r>
     </w:p>
     <w:p>
       <w:pPr>
         <w:ind w:left="0" w:firstLine="0"/>
+        <w:jc w:val="left"/>
+        <w:rPr/>
+      </w:pPr>
+      <w:r>
+        <w:rPr>
+          <w:rtl w:val="0"/>
+        </w:rPr>
+        <w:t xml:space="preserve">    </w:t>
+      </w:r>
+      <w:r>
+        <w:rPr>
+          <w:rtl w:val="0"/>
+        </w:rPr>
+        <w:t xml:space="preserve">P = V.parent</w:t>
+      </w:r>
+      <w:r>
+        <w:rPr>
+          <w:rtl w:val="0"/>
+        </w:rPr>
+      </w:r>
+    </w:p>
+    <w:p>
+      <w:pPr>
+        <w:spacing w:line="192" w:lineRule="auto"/>
+        <w:ind w:left="0" w:right="2900" w:firstLine="0"/>
+        <w:jc w:val="left"/>
+        <w:rPr/>
+      </w:pPr>
+      <w:r>
+        <w:rPr>
+          <w:rtl w:val="0"/>
+        </w:rPr>
+        <w:t xml:space="preserve">    </w:t>
+      </w:r>
+      <w:r>
+        <w:rPr>
+          <w:rtl w:val="0"/>
+        </w:rPr>
+        <w:t xml:space="preserve">P</w:t>
+      </w:r>
+      <w:r>
+        <w:rPr>
+          <w:vertAlign w:val="subscript"/>
+          <w:rtl w:val="0"/>
+        </w:rPr>
+        <w:t xml:space="preserve">V</w:t>
+      </w:r>
+      <w:r>
+        <w:rPr>
+          <w:rtl w:val="0"/>
+        </w:rPr>
+        <w:t xml:space="preserve"> = запись в узле P о потомке V</w:t>
+      </w:r>
+    </w:p>
+    <w:p>
+      <w:pPr>
+        <w:spacing w:line="192" w:lineRule="auto"/>
+        <w:ind w:left="0" w:right="2900" w:firstLine="0"/>
+        <w:jc w:val="left"/>
+        <w:rPr/>
+      </w:pPr>
+      <w:r>
+        <w:rPr>
+          <w:rtl w:val="0"/>
+        </w:rPr>
+        <w:t xml:space="preserve">    rtree_correct (P</w:t>
+      </w:r>
+      <w:r>
+        <w:rPr>
+          <w:vertAlign w:val="subscript"/>
+          <w:rtl w:val="0"/>
+        </w:rPr>
+        <w:t xml:space="preserve">V</w:t>
+      </w:r>
+      <w:r>
+        <w:rPr>
+          <w:rtl w:val="0"/>
+        </w:rPr>
+        <w:t xml:space="preserve">)</w:t>
+      </w:r>
+    </w:p>
+    <w:p>
+      <w:pPr>
+        <w:spacing w:line="192" w:lineRule="auto"/>
+        <w:ind w:left="0" w:right="2900" w:firstLine="0"/>
         <w:jc w:val="left"/>
         <w:rPr/>
       </w:pPr>
@@ -5229,191 +5326,223 @@
           </w:r>
         </w:sdtContent>
       </w:sdt>
-      <w:r>
-        <w:rPr>
-          <w:rtl w:val="0"/>
-        </w:rPr>
-      </w:r>
-    </w:p>
-    <w:p>
-      <w:pPr>
-        <w:spacing w:line="30" w:lineRule="auto"/>
-        <w:jc w:val="left"/>
-        <w:rPr/>
-      </w:pPr>
-      <w:r>
-        <w:rPr>
-          <w:rtl w:val="0"/>
-        </w:rPr>
-      </w:r>
-    </w:p>
-    <w:p>
-      <w:pPr>
+    </w:p>
+    <w:p>
+      <w:pPr>
+        <w:spacing w:line="199" w:lineRule="auto"/>
+        <w:ind w:left="0" w:firstLine="0"/>
+        <w:jc w:val="left"/>
+        <w:rPr/>
+      </w:pPr>
+      <w:r>
+        <w:rPr>
+          <w:rtl w:val="0"/>
+        </w:rPr>
+        <w:t xml:space="preserve">        P</w:t>
+      </w:r>
+      <w:r>
+        <w:rPr>
+          <w:vertAlign w:val="subscript"/>
+          <w:rtl w:val="0"/>
+        </w:rPr>
+        <w:t xml:space="preserve">V”</w:t>
+      </w:r>
+      <w:r>
+        <w:rPr>
+          <w:rtl w:val="0"/>
+        </w:rPr>
+        <w:t xml:space="preserve">  = новая запись о узле V”</w:t>
+      </w:r>
+      <w:r>
+        <w:rPr>
+          <w:rtl w:val="0"/>
+        </w:rPr>
+      </w:r>
+    </w:p>
+    <w:p>
+      <w:pPr>
+        <w:spacing w:line="14.399999999999999" w:lineRule="auto"/>
+        <w:jc w:val="left"/>
+        <w:rPr/>
+      </w:pPr>
+      <w:r>
+        <w:rPr>
+          <w:rtl w:val="0"/>
+        </w:rPr>
+      </w:r>
+    </w:p>
+    <w:p>
+      <w:pPr>
+        <w:spacing w:line="207" w:lineRule="auto"/>
+        <w:ind w:left="0" w:right="1680" w:firstLine="0"/>
+        <w:jc w:val="left"/>
+        <w:rPr/>
+      </w:pPr>
+      <w:r>
+        <w:rPr>
+          <w:rtl w:val="0"/>
+        </w:rPr>
+        <w:t xml:space="preserve">        if P-&gt;count &lt; M then</w:t>
+      </w:r>
+      <w:r>
+        <w:rPr>
+          <w:rtl w:val="0"/>
+        </w:rPr>
+      </w:r>
+    </w:p>
+    <w:p>
+      <w:pPr>
+        <w:spacing w:line="207" w:lineRule="auto"/>
+        <w:ind w:left="0" w:right="1680" w:firstLine="0"/>
+        <w:jc w:val="left"/>
+        <w:rPr>
+          <w:vertAlign w:val="subscript"/>
+        </w:rPr>
+      </w:pPr>
+      <w:r>
+        <w:rPr>
+          <w:rtl w:val="0"/>
+        </w:rPr>
+        <w:t xml:space="preserve">            P += P</w:t>
+      </w:r>
+      <w:r>
+        <w:rPr>
+          <w:vertAlign w:val="subscript"/>
+          <w:rtl w:val="0"/>
+        </w:rPr>
+        <w:t xml:space="preserve">V”</w:t>
+      </w:r>
+      <w:r>
+        <w:rPr>
+          <w:rtl w:val="0"/>
+        </w:rPr>
+      </w:r>
+    </w:p>
+    <w:p>
+      <w:pPr>
+        <w:spacing w:line="224" w:lineRule="auto"/>
+        <w:ind w:left="0" w:firstLine="0"/>
+        <w:jc w:val="left"/>
+        <w:rPr/>
+      </w:pPr>
+      <w:r>
+        <w:rPr>
+          <w:rtl w:val="0"/>
+        </w:rPr>
+        <w:t xml:space="preserve">        else</w:t>
+      </w:r>
+    </w:p>
+    <w:p>
+      <w:pPr>
+        <w:spacing w:line="198" w:lineRule="auto"/>
+        <w:ind w:left="0" w:firstLine="0"/>
+        <w:jc w:val="left"/>
+        <w:rPr/>
+      </w:pPr>
+      <w:r>
+        <w:rPr>
+          <w:rtl w:val="0"/>
+        </w:rPr>
+        <w:t xml:space="preserve">            </w:t>
+      </w:r>
+      <w:r>
+        <w:rPr>
+          <w:rtl w:val="0"/>
+        </w:rPr>
+        <w:t xml:space="preserve">P” = node_split (P, P</w:t>
+      </w:r>
+      <w:r>
+        <w:rPr>
+          <w:vertAlign w:val="subscript"/>
+          <w:rtl w:val="0"/>
+        </w:rPr>
+        <w:t xml:space="preserve">V”</w:t>
+      </w:r>
+      <w:r>
+        <w:rPr>
+          <w:rtl w:val="0"/>
+        </w:rPr>
+        <w:t xml:space="preserve">)</w:t>
+      </w:r>
+    </w:p>
+    <w:p>
+      <w:pPr>
+        <w:spacing w:line="198" w:lineRule="auto"/>
+        <w:ind w:left="0" w:firstLine="0"/>
+        <w:jc w:val="left"/>
+        <w:rPr/>
+      </w:pPr>
+      <w:r>
+        <w:rPr>
+          <w:rtl w:val="0"/>
+        </w:rPr>
+        <w:t xml:space="preserve">       end if</w:t>
+      </w:r>
+      <w:r>
+        <w:rPr>
+          <w:rtl w:val="0"/>
+        </w:rPr>
+      </w:r>
+    </w:p>
+    <w:p>
+      <w:pPr>
+        <w:spacing w:line="14.399999999999999" w:lineRule="auto"/>
+        <w:jc w:val="left"/>
+        <w:rPr/>
+      </w:pPr>
+      <w:r>
+        <w:rPr>
+          <w:rtl w:val="0"/>
+        </w:rPr>
+      </w:r>
+    </w:p>
+    <w:p>
+      <w:pPr>
+        <w:tabs>
+          <w:tab w:val="left" w:leader="none" w:pos="1381"/>
+        </w:tabs>
         <w:spacing w:line="228" w:lineRule="auto"/>
-        <w:ind w:left="0" w:right="2140" w:firstLine="0"/>
-        <w:jc w:val="left"/>
-        <w:rPr/>
-      </w:pPr>
-      <w:r>
-        <w:rPr>
-          <w:rtl w:val="0"/>
-        </w:rPr>
-        <w:t xml:space="preserve">        r</w:t>
-      </w:r>
-      <w:r>
-        <w:rPr>
-          <w:rtl w:val="0"/>
-        </w:rPr>
-        <w:t xml:space="preserve">oot = tree-&gt;root</w:t>
-      </w:r>
-    </w:p>
-    <w:p>
-      <w:pPr>
+        <w:ind w:right="7080"/>
+        <w:jc w:val="left"/>
+        <w:rPr/>
+      </w:pPr>
+      <w:r>
+        <w:rPr>
+          <w:rtl w:val="0"/>
+        </w:rPr>
+        <w:t xml:space="preserve">    end if</w:t>
+      </w:r>
+    </w:p>
+    <w:p>
+      <w:pPr>
+        <w:tabs>
+          <w:tab w:val="left" w:leader="none" w:pos="1381"/>
+        </w:tabs>
         <w:spacing w:line="228" w:lineRule="auto"/>
-        <w:ind w:left="0" w:right="2140" w:firstLine="0"/>
-        <w:jc w:val="left"/>
-        <w:rPr/>
-      </w:pPr>
-      <w:r>
-        <w:rPr>
-          <w:rtl w:val="0"/>
-        </w:rPr>
-        <w:t xml:space="preserve">        root.data[] = V, V”</w:t>
-      </w:r>
-    </w:p>
-    <w:p>
-      <w:pPr>
+        <w:ind w:right="7080"/>
+        <w:jc w:val="left"/>
+        <w:rPr/>
+      </w:pPr>
+      <w:r>
+        <w:rPr>
+          <w:rtl w:val="0"/>
+        </w:rPr>
+        <w:t xml:space="preserve">    </w:t>
+      </w:r>
+      <w:r>
+        <w:rPr>
+          <w:rtl w:val="0"/>
+        </w:rPr>
+        <w:t xml:space="preserve">V = P, V”=P”</w:t>
+      </w:r>
+    </w:p>
+    <w:p>
+      <w:pPr>
+        <w:tabs>
+          <w:tab w:val="left" w:leader="none" w:pos="1381"/>
+        </w:tabs>
         <w:spacing w:line="228" w:lineRule="auto"/>
-        <w:ind w:left="0" w:right="2140" w:firstLine="0"/>
-        <w:jc w:val="left"/>
-        <w:rPr/>
-      </w:pPr>
-      <w:r>
-        <w:rPr>
-          <w:rtl w:val="0"/>
-        </w:rPr>
-        <w:t xml:space="preserve">        return</w:t>
-      </w:r>
-    </w:p>
-    <w:p>
-      <w:pPr>
-        <w:spacing w:line="228" w:lineRule="auto"/>
-        <w:ind w:left="0" w:right="2140" w:firstLine="0"/>
-        <w:jc w:val="left"/>
-        <w:rPr/>
-      </w:pPr>
-      <w:r>
-        <w:rPr>
-          <w:rtl w:val="0"/>
-        </w:rPr>
-        <w:t xml:space="preserve">    end if</w:t>
-      </w:r>
-      <w:r>
-        <w:rPr>
-          <w:rtl w:val="0"/>
-        </w:rPr>
-      </w:r>
-    </w:p>
-    <w:p>
-      <w:pPr>
-        <w:spacing w:line="14.399999999999999" w:lineRule="auto"/>
-        <w:jc w:val="left"/>
-        <w:rPr/>
-      </w:pPr>
-      <w:r>
-        <w:rPr>
-          <w:rtl w:val="0"/>
-        </w:rPr>
-      </w:r>
-    </w:p>
-    <w:p>
-      <w:pPr>
-        <w:ind w:left="0" w:firstLine="0"/>
-        <w:jc w:val="left"/>
-        <w:rPr/>
-      </w:pPr>
-      <w:r>
-        <w:rPr>
-          <w:rtl w:val="0"/>
-        </w:rPr>
-        <w:t xml:space="preserve">    </w:t>
-      </w:r>
-      <w:r>
-        <w:rPr>
-          <w:rtl w:val="0"/>
-        </w:rPr>
-        <w:t xml:space="preserve">P = V.parent</w:t>
-      </w:r>
-      <w:r>
-        <w:rPr>
-          <w:rtl w:val="0"/>
-        </w:rPr>
-      </w:r>
-    </w:p>
-    <w:p>
-      <w:pPr>
-        <w:spacing w:line="192" w:lineRule="auto"/>
-        <w:ind w:left="0" w:right="2900" w:firstLine="0"/>
-        <w:jc w:val="left"/>
-        <w:rPr/>
-      </w:pPr>
-      <w:r>
-        <w:rPr>
-          <w:rtl w:val="0"/>
-        </w:rPr>
-        <w:t xml:space="preserve">    </w:t>
-      </w:r>
-      <w:r>
-        <w:rPr>
-          <w:rtl w:val="0"/>
-        </w:rPr>
-        <w:t xml:space="preserve">P</w:t>
-      </w:r>
-      <w:r>
-        <w:rPr>
-          <w:vertAlign w:val="subscript"/>
-          <w:rtl w:val="0"/>
-        </w:rPr>
-        <w:t xml:space="preserve">V</w:t>
-      </w:r>
-      <w:r>
-        <w:rPr>
-          <w:rtl w:val="0"/>
-        </w:rPr>
-        <w:t xml:space="preserve"> = запись в узле P о потомке V</w:t>
-      </w:r>
-    </w:p>
-    <w:p>
-      <w:pPr>
-        <w:spacing w:line="192" w:lineRule="auto"/>
-        <w:ind w:left="0" w:right="2900" w:firstLine="0"/>
-        <w:jc w:val="left"/>
-        <w:rPr/>
-      </w:pPr>
-      <w:r>
-        <w:rPr>
-          <w:rtl w:val="0"/>
-        </w:rPr>
-        <w:t xml:space="preserve">    rtree_correct (P</w:t>
-      </w:r>
-      <w:r>
-        <w:rPr>
-          <w:vertAlign w:val="subscript"/>
-          <w:rtl w:val="0"/>
-        </w:rPr>
-        <w:t xml:space="preserve">V</w:t>
-      </w:r>
-      <w:r>
-        <w:rPr>
-          <w:rtl w:val="0"/>
-        </w:rPr>
-        <w:t xml:space="preserve">)</w:t>
-      </w:r>
-    </w:p>
-    <w:p>
-      <w:pPr>
-        <w:spacing w:line="192" w:lineRule="auto"/>
-        <w:ind w:left="0" w:right="2900" w:firstLine="0"/>
+        <w:ind w:right="7080"/>
         <w:jc w:val="left"/>
         <w:rPr/>
       </w:pPr>
@@ -5434,188 +5563,90 @@
     </w:p>
     <w:p>
       <w:pPr>
-        <w:spacing w:line="199" w:lineRule="auto"/>
-        <w:ind w:left="1761" w:firstLine="0"/>
-        <w:jc w:val="left"/>
-        <w:rPr/>
-      </w:pPr>
-      <w:r>
-        <w:rPr>
-          <w:rtl w:val="0"/>
-        </w:rPr>
-        <w:t xml:space="preserve">P</w:t>
-      </w:r>
-      <w:r>
-        <w:rPr>
-          <w:vertAlign w:val="subscript"/>
-          <w:rtl w:val="0"/>
-        </w:rPr>
-        <w:t xml:space="preserve">V”</w:t>
-      </w:r>
-      <w:r>
-        <w:rPr>
-          <w:rtl w:val="0"/>
-        </w:rPr>
-        <w:t xml:space="preserve">  = новая запись о узле V”</w:t>
-      </w:r>
-      <w:r>
-        <w:rPr>
-          <w:rtl w:val="0"/>
-        </w:rPr>
-      </w:r>
-    </w:p>
-    <w:p>
-      <w:pPr>
-        <w:spacing w:line="14.399999999999999" w:lineRule="auto"/>
-        <w:jc w:val="left"/>
-        <w:rPr/>
-      </w:pPr>
-      <w:r>
-        <w:rPr>
-          <w:rtl w:val="0"/>
-        </w:rPr>
-      </w:r>
-    </w:p>
-    <w:p>
-      <w:pPr>
-        <w:spacing w:line="207" w:lineRule="auto"/>
-        <w:ind w:left="2121" w:right="1680" w:hanging="370.99999999999994"/>
-        <w:jc w:val="left"/>
-        <w:rPr/>
-      </w:pPr>
-      <w:r>
-        <w:rPr>
-          <w:rtl w:val="0"/>
-        </w:rPr>
-        <w:t xml:space="preserve">Если число элементов в P меньше M, то</w:t>
-      </w:r>
-    </w:p>
-    <w:p>
-      <w:pPr>
-        <w:spacing w:line="207" w:lineRule="auto"/>
-        <w:ind w:left="2841" w:right="1680" w:hanging="371.0000000000002"/>
-        <w:jc w:val="left"/>
-        <w:rPr/>
-      </w:pPr>
-      <w:r>
-        <w:rPr>
-          <w:rtl w:val="0"/>
-        </w:rPr>
-        <w:t xml:space="preserve">P += P</w:t>
-      </w:r>
-      <w:r>
-        <w:rPr>
-          <w:vertAlign w:val="subscript"/>
-          <w:rtl w:val="0"/>
-        </w:rPr>
-        <w:t xml:space="preserve">V”</w:t>
-      </w:r>
-      <w:r>
-        <w:rPr>
-          <w:rtl w:val="0"/>
-        </w:rPr>
-      </w:r>
-    </w:p>
-    <w:p>
-      <w:pPr>
-        <w:spacing w:line="224" w:lineRule="auto"/>
-        <w:ind w:left="1761" w:firstLine="0"/>
-        <w:jc w:val="left"/>
-        <w:rPr/>
-      </w:pPr>
-      <w:r>
-        <w:rPr>
-          <w:rtl w:val="0"/>
-        </w:rPr>
-        <w:t xml:space="preserve">Иначе</w:t>
-      </w:r>
-      <w:r>
-        <w:rPr>
-          <w:rtl w:val="0"/>
-        </w:rPr>
-      </w:r>
-    </w:p>
-    <w:p>
-      <w:pPr>
-        <w:spacing w:line="198" w:lineRule="auto"/>
-        <w:ind w:left="2121" w:firstLine="0"/>
-        <w:jc w:val="left"/>
-        <w:rPr/>
-      </w:pPr>
-      <w:r>
-        <w:rPr>
-          <w:rtl w:val="0"/>
-        </w:rPr>
-        <w:t xml:space="preserve">P” = node_split (P, P</w:t>
-      </w:r>
-      <w:r>
-        <w:rPr>
-          <w:vertAlign w:val="subscript"/>
-          <w:rtl w:val="0"/>
-        </w:rPr>
-        <w:t xml:space="preserve">V”</w:t>
-      </w:r>
-      <w:r>
-        <w:rPr>
-          <w:rtl w:val="0"/>
-        </w:rPr>
-        <w:t xml:space="preserve">)</w:t>
-      </w:r>
-      <w:r>
-        <w:rPr>
-          <w:rtl w:val="0"/>
-        </w:rPr>
-      </w:r>
-    </w:p>
-    <w:p>
-      <w:pPr>
-        <w:spacing w:line="14.399999999999999" w:lineRule="auto"/>
-        <w:jc w:val="left"/>
-        <w:rPr/>
-      </w:pPr>
-      <w:r>
-        <w:rPr>
-          <w:rtl w:val="0"/>
-        </w:rPr>
-      </w:r>
-    </w:p>
-    <w:p>
-      <w:pPr>
-        <w:numPr>
-          <w:ilvl w:val="0"/>
-          <w:numId w:val="12"/>
-        </w:numPr>
-        <w:tabs>
-          <w:tab w:val="left" w:leader="none" w:pos="1381"/>
-        </w:tabs>
+        <w:spacing w:line="30" w:lineRule="auto"/>
+        <w:jc w:val="left"/>
+        <w:rPr/>
+      </w:pPr>
+      <w:r>
+        <w:rPr>
+          <w:rtl w:val="0"/>
+        </w:rPr>
+      </w:r>
+    </w:p>
+    <w:p>
+      <w:pPr>
         <w:spacing w:line="228" w:lineRule="auto"/>
-        <w:ind w:left="1381" w:right="7080" w:hanging="673"/>
-        <w:jc w:val="left"/>
-        <w:rPr/>
-      </w:pPr>
-      <w:r>
-        <w:rPr>
-          <w:rtl w:val="0"/>
-        </w:rPr>
-        <w:t xml:space="preserve">V = P V”=P”</w:t>
-      </w:r>
-    </w:p>
-    <w:p>
-      <w:pPr>
-        <w:ind w:left="1381" w:firstLine="0"/>
-        <w:jc w:val="left"/>
-        <w:rPr/>
-      </w:pPr>
-      <w:r>
-        <w:rPr>
-          <w:rtl w:val="0"/>
-        </w:rPr>
-        <w:t xml:space="preserve">Перейти к шагу 2</w:t>
-      </w:r>
-    </w:p>
-    <w:p>
-      <w:pPr>
-        <w:ind w:left="0" w:firstLine="0"/>
+        <w:ind w:right="2140"/>
+        <w:jc w:val="left"/>
+        <w:rPr/>
+      </w:pPr>
+      <w:r>
+        <w:rPr>
+          <w:rtl w:val="0"/>
+        </w:rPr>
+        <w:t xml:space="preserve">            root = tree-&gt;root</w:t>
+      </w:r>
+    </w:p>
+    <w:p>
+      <w:pPr>
+        <w:spacing w:line="228" w:lineRule="auto"/>
+        <w:ind w:right="2140"/>
+        <w:jc w:val="left"/>
+        <w:rPr/>
+      </w:pPr>
+      <w:r>
+        <w:rPr>
+          <w:rtl w:val="0"/>
+        </w:rPr>
+        <w:t xml:space="preserve">            root.data[] = V, V”</w:t>
+      </w:r>
+    </w:p>
+    <w:p>
+      <w:pPr>
+        <w:spacing w:line="228" w:lineRule="auto"/>
+        <w:ind w:right="2140"/>
+        <w:jc w:val="left"/>
+        <w:rPr/>
+      </w:pPr>
+      <w:r>
+        <w:rPr>
+          <w:rtl w:val="0"/>
+        </w:rPr>
+        <w:t xml:space="preserve">    end if</w:t>
+      </w:r>
+    </w:p>
+    <w:p>
+      <w:pPr>
+        <w:spacing w:line="228" w:lineRule="auto"/>
+        <w:ind w:right="2140"/>
+        <w:jc w:val="left"/>
+        <w:rPr/>
+      </w:pPr>
+      <w:r>
+        <w:rPr>
+          <w:rtl w:val="0"/>
+        </w:rPr>
+        <w:t xml:space="preserve">    return</w:t>
+      </w:r>
+    </w:p>
+    <w:p>
+      <w:pPr>
+        <w:spacing w:line="228" w:lineRule="auto"/>
+        <w:ind w:right="2140"/>
+        <w:jc w:val="left"/>
+        <w:rPr/>
+      </w:pPr>
+      <w:r>
+        <w:rPr>
+          <w:rtl w:val="0"/>
+        </w:rPr>
+        <w:t xml:space="preserve">end while</w:t>
+      </w:r>
+    </w:p>
+    <w:p>
+      <w:pPr>
+        <w:spacing w:line="228" w:lineRule="auto"/>
+        <w:ind w:right="2140"/>
         <w:jc w:val="left"/>
         <w:rPr/>
       </w:pPr>
@@ -6123,48 +6154,43 @@
     </w:p>
     <w:p>
       <w:pPr>
-        <w:numPr>
-          <w:ilvl w:val="1"/>
-          <w:numId w:val="8"/>
-        </w:numPr>
         <w:tabs>
           <w:tab w:val="left" w:leader="none" w:pos="1381"/>
         </w:tabs>
-        <w:ind w:left="1381" w:hanging="673"/>
-        <w:jc w:val="left"/>
-        <w:rPr/>
-      </w:pPr>
-      <w:r>
-        <w:rPr>
-          <w:rtl w:val="0"/>
-        </w:rPr>
-        <w:t xml:space="preserve">V = корень дерева</w:t>
-      </w:r>
-    </w:p>
-    <w:p>
-      <w:pPr>
-        <w:ind w:left="1381" w:firstLine="0"/>
-        <w:jc w:val="left"/>
-        <w:rPr/>
-      </w:pPr>
-      <w:r>
-        <w:rPr>
-          <w:rtl w:val="0"/>
-        </w:rPr>
-        <w:t xml:space="preserve">L = ПОИСК_ОБЪЕКТА(V,O)</w:t>
-      </w:r>
-    </w:p>
-    <w:p>
-      <w:pPr>
-        <w:ind w:left="1381" w:firstLine="0"/>
-        <w:jc w:val="left"/>
-        <w:rPr/>
-      </w:pPr>
-      <w:r>
-        <w:rPr>
-          <w:rtl w:val="0"/>
-        </w:rPr>
-        <w:t xml:space="preserve">Если L = NULL, то</w:t>
+        <w:jc w:val="left"/>
+        <w:rPr/>
+      </w:pPr>
+      <w:r>
+        <w:rPr>
+          <w:rtl w:val="0"/>
+        </w:rPr>
+        <w:t xml:space="preserve">    V = root</w:t>
+      </w:r>
+    </w:p>
+    <w:p>
+      <w:pPr>
+        <w:ind w:left="0" w:firstLine="0"/>
+        <w:jc w:val="left"/>
+        <w:rPr/>
+      </w:pPr>
+      <w:r>
+        <w:rPr>
+          <w:rtl w:val="0"/>
+        </w:rPr>
+        <w:t xml:space="preserve">    L = rtree_search (V,O)</w:t>
+      </w:r>
+    </w:p>
+    <w:p>
+      <w:pPr>
+        <w:ind w:left="0" w:firstLine="0"/>
+        <w:jc w:val="left"/>
+        <w:rPr/>
+      </w:pPr>
+      <w:r>
+        <w:rPr>
+          <w:rtl w:val="0"/>
+        </w:rPr>
+        <w:t xml:space="preserve">    if L == NULL then</w:t>
       </w:r>
     </w:p>
     <w:p>
@@ -6181,138 +6207,131 @@
     </w:p>
     <w:p>
       <w:pPr>
-        <w:ind w:left="1761" w:firstLine="0"/>
-        <w:jc w:val="left"/>
-        <w:rPr/>
-      </w:pPr>
-      <w:r>
-        <w:rPr>
-          <w:rtl w:val="0"/>
-        </w:rPr>
-        <w:t xml:space="preserve">Завершить процедуру удаления</w:t>
-      </w:r>
-    </w:p>
-    <w:p>
-      <w:pPr>
-        <w:numPr>
-          <w:ilvl w:val="1"/>
-          <w:numId w:val="8"/>
-        </w:numPr>
+        <w:ind w:left="0" w:firstLine="0"/>
+        <w:jc w:val="left"/>
+        <w:rPr/>
+      </w:pPr>
+      <w:r>
+        <w:rPr>
+          <w:rtl w:val="0"/>
+        </w:rPr>
+        <w:t xml:space="preserve">        return</w:t>
+      </w:r>
+    </w:p>
+    <w:p>
+      <w:pPr>
+        <w:ind w:left="0" w:firstLine="0"/>
+        <w:jc w:val="left"/>
+        <w:rPr/>
+      </w:pPr>
+      <w:r>
+        <w:rPr>
+          <w:rtl w:val="0"/>
+        </w:rPr>
+        <w:t xml:space="preserve">    end if</w:t>
+      </w:r>
+    </w:p>
+    <w:p>
+      <w:pPr>
         <w:tabs>
           <w:tab w:val="left" w:leader="none" w:pos="1381"/>
         </w:tabs>
-        <w:ind w:left="1381" w:hanging="673"/>
-        <w:jc w:val="left"/>
-        <w:rPr/>
-      </w:pPr>
-      <w:r>
-        <w:rPr>
-          <w:rtl w:val="0"/>
-        </w:rPr>
-        <w:t xml:space="preserve">Удалить объект O из L</w:t>
-      </w:r>
-    </w:p>
-    <w:p>
-      <w:pPr>
-        <w:ind w:left="1381" w:firstLine="0"/>
-        <w:jc w:val="left"/>
-        <w:rPr/>
-      </w:pPr>
-      <w:r>
-        <w:rPr>
-          <w:rtl w:val="0"/>
-        </w:rPr>
-        <w:t xml:space="preserve">V = L</w:t>
-      </w:r>
-    </w:p>
-    <w:p>
-      <w:pPr>
-        <w:ind w:left="1341" w:firstLine="0"/>
-        <w:jc w:val="left"/>
-        <w:rPr/>
-      </w:pPr>
-      <w:r>
-        <w:rPr>
-          <w:rtl w:val="0"/>
-        </w:rPr>
-        <w:t xml:space="preserve">Q = пустое множество</w:t>
-      </w:r>
-    </w:p>
-    <w:p>
-      <w:pPr>
-        <w:spacing w:line="30" w:lineRule="auto"/>
-        <w:jc w:val="left"/>
-        <w:rPr/>
-      </w:pPr>
-      <w:r>
-        <w:rPr>
-          <w:rtl w:val="0"/>
-        </w:rPr>
-      </w:r>
-    </w:p>
-    <w:p>
-      <w:pPr>
-        <w:spacing w:line="228" w:lineRule="auto"/>
-        <w:ind w:left="1761" w:right="3060" w:hanging="1043"/>
-        <w:jc w:val="left"/>
-        <w:rPr/>
-      </w:pPr>
-      <w:r>
-        <w:rPr>
-          <w:rtl w:val="0"/>
-        </w:rPr>
-        <w:t xml:space="preserve">[3] Если узел V является корнем, то Перейти к шагу 7</w:t>
-      </w:r>
-      <w:r>
-        <w:rPr>
-          <w:rtl w:val="0"/>
-        </w:rPr>
-      </w:r>
-    </w:p>
-    <w:p>
-      <w:pPr>
-        <w:spacing w:line="14.399999999999999" w:lineRule="auto"/>
-        <w:jc w:val="left"/>
-        <w:rPr/>
-      </w:pPr>
-      <w:r>
-        <w:rPr>
-          <w:rtl w:val="0"/>
-        </w:rPr>
-      </w:r>
-    </w:p>
-    <w:p>
-      <w:pPr>
-        <w:numPr>
-          <w:ilvl w:val="0"/>
-          <w:numId w:val="11"/>
-        </w:numPr>
+        <w:jc w:val="left"/>
+        <w:rPr/>
+      </w:pPr>
+      <w:r>
+        <w:rPr>
+          <w:rtl w:val="0"/>
+        </w:rPr>
+        <w:t xml:space="preserve">    delete O</w:t>
+      </w:r>
+    </w:p>
+    <w:p>
+      <w:pPr>
         <w:tabs>
           <w:tab w:val="left" w:leader="none" w:pos="1381"/>
         </w:tabs>
-        <w:ind w:left="1381" w:hanging="673"/>
-        <w:jc w:val="left"/>
-        <w:rPr/>
-      </w:pPr>
-      <w:r>
-        <w:rPr>
-          <w:rtl w:val="0"/>
-        </w:rPr>
-        <w:t xml:space="preserve">P = Parent(V)</w:t>
+        <w:jc w:val="left"/>
+        <w:rPr/>
+      </w:pPr>
+      <w:r>
+        <w:rPr>
+          <w:rtl w:val="0"/>
+        </w:rPr>
+        <w:t xml:space="preserve">    V = L, Q = NULL</w:t>
+      </w:r>
+    </w:p>
+    <w:p>
+      <w:pPr>
+        <w:spacing w:line="30" w:lineRule="auto"/>
+        <w:jc w:val="left"/>
+        <w:rPr/>
+      </w:pPr>
+      <w:r>
+        <w:rPr>
+          <w:rtl w:val="0"/>
+        </w:rPr>
+      </w:r>
+    </w:p>
+    <w:p>
+      <w:pPr>
+        <w:spacing w:line="228" w:lineRule="auto"/>
+        <w:ind w:left="0" w:right="3060" w:firstLine="0"/>
+        <w:jc w:val="left"/>
+        <w:rPr/>
+      </w:pPr>
+      <w:r>
+        <w:rPr>
+          <w:rtl w:val="0"/>
+        </w:rPr>
+        <w:t xml:space="preserve">    if1 V == tree-&gt;root then goto if2 end if1</w:t>
+      </w:r>
+    </w:p>
+    <w:p>
+      <w:pPr>
+        <w:spacing w:line="14.399999999999999" w:lineRule="auto"/>
+        <w:jc w:val="left"/>
+        <w:rPr/>
+      </w:pPr>
+      <w:r>
+        <w:rPr>
+          <w:rtl w:val="0"/>
+        </w:rPr>
+      </w:r>
+    </w:p>
+    <w:p>
+      <w:pPr>
+        <w:tabs>
+          <w:tab w:val="left" w:leader="none" w:pos="1381"/>
+        </w:tabs>
+        <w:jc w:val="left"/>
+        <w:rPr/>
+      </w:pPr>
+      <w:r>
+        <w:rPr>
+          <w:rtl w:val="0"/>
+        </w:rPr>
+        <w:t xml:space="preserve">    </w:t>
+      </w:r>
+      <w:r>
+        <w:rPr>
+          <w:rtl w:val="0"/>
+        </w:rPr>
+        <w:t xml:space="preserve">P = V-&gt;Parent</w:t>
       </w:r>
     </w:p>
     <w:p>
       <w:pPr>
         <w:spacing w:line="198" w:lineRule="auto"/>
-        <w:ind w:left="1381" w:firstLine="0"/>
-        <w:jc w:val="left"/>
-        <w:rPr/>
-      </w:pPr>
-      <w:r>
-        <w:rPr>
-          <w:rtl w:val="0"/>
-        </w:rPr>
-        <w:t xml:space="preserve">P</w:t>
+        <w:ind w:left="0" w:firstLine="0"/>
+        <w:jc w:val="left"/>
+        <w:rPr/>
+      </w:pPr>
+      <w:r>
+        <w:rPr>
+          <w:rtl w:val="0"/>
+        </w:rPr>
+        <w:t xml:space="preserve">    P</w:t>
       </w:r>
       <w:r>
         <w:rPr>
@@ -6342,23 +6361,36 @@
     </w:p>
     <w:p>
       <w:pPr>
-        <w:numPr>
-          <w:ilvl w:val="0"/>
-          <w:numId w:val="11"/>
-        </w:numPr>
         <w:tabs>
           <w:tab w:val="left" w:leader="none" w:pos="1389"/>
         </w:tabs>
         <w:spacing w:line="206" w:lineRule="auto"/>
-        <w:ind w:left="1761" w:right="2040" w:hanging="1053"/>
-        <w:jc w:val="left"/>
-        <w:rPr/>
-      </w:pPr>
-      <w:r>
-        <w:rPr>
-          <w:rtl w:val="0"/>
-        </w:rPr>
-        <w:t xml:space="preserve">Если число элементов в V меньше m, то Удалить P</w:t>
+        <w:ind w:right="2040"/>
+        <w:jc w:val="left"/>
+        <w:rPr/>
+      </w:pPr>
+      <w:r>
+        <w:rPr>
+          <w:rtl w:val="0"/>
+        </w:rPr>
+        <w:t xml:space="preserve">    if V-&gt;count &lt; m then </w:t>
+      </w:r>
+    </w:p>
+    <w:p>
+      <w:pPr>
+        <w:tabs>
+          <w:tab w:val="left" w:leader="none" w:pos="1389"/>
+        </w:tabs>
+        <w:spacing w:line="206" w:lineRule="auto"/>
+        <w:ind w:right="2040"/>
+        <w:jc w:val="left"/>
+        <w:rPr/>
+      </w:pPr>
+      <w:r>
+        <w:rPr>
+          <w:rtl w:val="0"/>
+        </w:rPr>
+        <w:t xml:space="preserve">        delete P</w:t>
       </w:r>
       <w:r>
         <w:rPr>
@@ -6371,7 +6403,34 @@
         <w:rPr>
           <w:rtl w:val="0"/>
         </w:rPr>
-        <w:t xml:space="preserve"> из P</w:t>
+      </w:r>
+    </w:p>
+    <w:p>
+      <w:pPr>
+        <w:spacing w:line="228" w:lineRule="auto"/>
+        <w:ind w:left="0" w:right="660" w:firstLine="0"/>
+        <w:jc w:val="left"/>
+        <w:rPr/>
+      </w:pPr>
+      <w:r>
+        <w:rPr>
+          <w:rtl w:val="0"/>
+        </w:rPr>
+        <w:t xml:space="preserve">        Q = V</w:t>
+      </w:r>
+    </w:p>
+    <w:p>
+      <w:pPr>
+        <w:spacing w:line="228" w:lineRule="auto"/>
+        <w:ind w:left="0" w:right="660" w:firstLine="0"/>
+        <w:jc w:val="left"/>
+        <w:rPr/>
+      </w:pPr>
+      <w:r>
+        <w:rPr>
+          <w:rtl w:val="0"/>
+        </w:rPr>
+        <w:t xml:space="preserve">        delete V</w:t>
       </w:r>
     </w:p>
     <w:p>
@@ -6388,79 +6447,67 @@
     </w:p>
     <w:p>
       <w:pPr>
-        <w:spacing w:line="228" w:lineRule="auto"/>
-        <w:ind w:left="1761" w:right="660" w:firstLine="0"/>
-        <w:jc w:val="left"/>
-        <w:rPr/>
-      </w:pPr>
-      <w:r>
-        <w:rPr>
-          <w:rtl w:val="0"/>
-        </w:rPr>
-        <w:t xml:space="preserve">Переместить все элементы из V в множество Q Удалить V</w:t>
-      </w:r>
-    </w:p>
-    <w:p>
-      <w:pPr>
-        <w:spacing w:line="14.399999999999999" w:lineRule="auto"/>
-        <w:jc w:val="left"/>
-        <w:rPr/>
-      </w:pPr>
-      <w:r>
-        <w:rPr>
-          <w:rtl w:val="0"/>
-        </w:rPr>
-      </w:r>
-    </w:p>
-    <w:p>
-      <w:pPr>
-        <w:ind w:left="1381" w:firstLine="0"/>
-        <w:jc w:val="left"/>
-        <w:rPr/>
-      </w:pPr>
-      <w:r>
-        <w:rPr>
-          <w:rtl w:val="0"/>
-        </w:rPr>
-        <w:t xml:space="preserve">Иначе</w:t>
-      </w:r>
-      <w:r>
-        <w:rPr>
-          <w:rtl w:val="0"/>
-        </w:rPr>
-      </w:r>
-    </w:p>
-    <w:p>
-      <w:pPr>
-        <w:ind w:left="1761" w:firstLine="0"/>
-        <w:jc w:val="left"/>
-        <w:rPr/>
-      </w:pPr>
-      <w:r>
-        <w:rPr>
-          <w:rtl w:val="0"/>
-        </w:rPr>
-        <w:t xml:space="preserve">Скорректировать MBR(V)</w:t>
-      </w:r>
-      <w:r>
-        <w:rPr>
-          <w:rtl w:val="0"/>
-        </w:rPr>
-      </w:r>
-    </w:p>
-    <w:p>
-      <w:pPr>
-        <w:numPr>
-          <w:ilvl w:val="0"/>
-          <w:numId w:val="3"/>
-        </w:numPr>
+        <w:ind w:left="0" w:firstLine="0"/>
+        <w:jc w:val="left"/>
+        <w:rPr/>
+      </w:pPr>
+      <w:r>
+        <w:rPr>
+          <w:rtl w:val="0"/>
+        </w:rPr>
+        <w:t xml:space="preserve">    else</w:t>
+      </w:r>
+    </w:p>
+    <w:p>
+      <w:pPr>
+        <w:ind w:left="0" w:firstLine="0"/>
+        <w:jc w:val="left"/>
+        <w:rPr/>
+      </w:pPr>
+      <w:r>
+        <w:rPr>
+          <w:rtl w:val="0"/>
+        </w:rPr>
+        <w:t xml:space="preserve">        rtree_correct (V)</w:t>
+      </w:r>
+      <w:r>
+        <w:rPr>
+          <w:rtl w:val="0"/>
+        </w:rPr>
+      </w:r>
+    </w:p>
+    <w:p>
+      <w:pPr>
+        <w:ind w:left="0" w:firstLine="0"/>
+        <w:jc w:val="left"/>
+        <w:rPr/>
+      </w:pPr>
+      <w:r>
+        <w:rPr>
+          <w:rtl w:val="0"/>
+        </w:rPr>
+        <w:t xml:space="preserve">    end if</w:t>
+      </w:r>
+      <w:r>
+        <w:rPr>
+          <w:rtl w:val="0"/>
+        </w:rPr>
+      </w:r>
+    </w:p>
+    <w:p>
+      <w:pPr>
         <w:tabs>
           <w:tab w:val="left" w:leader="none" w:pos="1381"/>
         </w:tabs>
-        <w:ind w:left="1381" w:hanging="673"/>
-        <w:jc w:val="left"/>
-        <w:rPr/>
-      </w:pPr>
+        <w:jc w:val="left"/>
+        <w:rPr/>
+      </w:pPr>
+      <w:r>
+        <w:rPr>
+          <w:rtl w:val="0"/>
+        </w:rPr>
+        <w:t xml:space="preserve">    </w:t>
+      </w:r>
       <w:r>
         <w:rPr>
           <w:rtl w:val="0"/>
@@ -6470,111 +6517,92 @@
     </w:p>
     <w:p>
       <w:pPr>
-        <w:ind w:left="1381" w:firstLine="0"/>
-        <w:jc w:val="left"/>
-        <w:rPr/>
-      </w:pPr>
-      <w:r>
-        <w:rPr>
-          <w:rtl w:val="0"/>
-        </w:rPr>
-        <w:t xml:space="preserve">Перейти к шагу 3</w:t>
-      </w:r>
-    </w:p>
-    <w:p>
-      <w:pPr>
-        <w:numPr>
-          <w:ilvl w:val="0"/>
-          <w:numId w:val="3"/>
-        </w:numPr>
         <w:tabs>
           <w:tab w:val="left" w:leader="none" w:pos="1381"/>
         </w:tabs>
-        <w:ind w:left="1381" w:hanging="673"/>
-        <w:jc w:val="left"/>
-        <w:rPr/>
-      </w:pPr>
-      <w:r>
-        <w:rPr>
-          <w:rtl w:val="0"/>
-        </w:rPr>
-        <w:t xml:space="preserve">Если у корня всего один потомок, то</w:t>
-      </w:r>
-    </w:p>
-    <w:p>
-      <w:pPr>
-        <w:numPr>
-          <w:ilvl w:val="0"/>
-          <w:numId w:val="3"/>
-        </w:numPr>
+        <w:jc w:val="left"/>
+        <w:rPr/>
+      </w:pPr>
+      <w:r>
+        <w:rPr>
+          <w:rtl w:val="0"/>
+        </w:rPr>
+        <w:t xml:space="preserve">    goto if1</w:t>
+      </w:r>
+    </w:p>
+    <w:p>
+      <w:pPr>
         <w:tabs>
           <w:tab w:val="left" w:leader="none" w:pos="1381"/>
         </w:tabs>
-        <w:ind w:left="1381" w:hanging="673"/>
-        <w:jc w:val="left"/>
-        <w:rPr/>
-      </w:pPr>
-      <w:r>
-        <w:rPr>
-          <w:rtl w:val="0"/>
-        </w:rPr>
-        <w:t xml:space="preserve">Удалить корневой узел</w:t>
-      </w:r>
-      <w:r>
-        <w:rPr>
-          <w:rtl w:val="0"/>
-        </w:rPr>
-      </w:r>
-    </w:p>
-    <w:p>
-      <w:pPr>
-        <w:ind w:left="1761" w:firstLine="0"/>
-        <w:jc w:val="left"/>
-        <w:rPr/>
-      </w:pPr>
-      <w:r>
-        <w:rPr>
-          <w:rtl w:val="0"/>
-        </w:rPr>
-        <w:t xml:space="preserve">Сделать новым корнем этого потомка</w:t>
-      </w:r>
-      <w:r>
-        <w:rPr>
-          <w:rtl w:val="0"/>
-        </w:rPr>
-      </w:r>
-    </w:p>
-    <w:p>
-      <w:pPr>
-        <w:spacing w:line="31.000000000000007" w:lineRule="auto"/>
-        <w:jc w:val="left"/>
-        <w:rPr/>
-      </w:pPr>
-      <w:r>
-        <w:rPr>
-          <w:rtl w:val="0"/>
-        </w:rPr>
-      </w:r>
-    </w:p>
-    <w:p>
-      <w:pPr>
-        <w:numPr>
-          <w:ilvl w:val="0"/>
-          <w:numId w:val="4"/>
-        </w:numPr>
+        <w:jc w:val="left"/>
+        <w:rPr/>
+      </w:pPr>
+      <w:r>
+        <w:rPr>
+          <w:rtl w:val="0"/>
+        </w:rPr>
+        <w:t xml:space="preserve">    if2 root-&gt;children-&gt;count == 1 then</w:t>
+      </w:r>
+    </w:p>
+    <w:p>
+      <w:pPr>
         <w:tabs>
           <w:tab w:val="left" w:leader="none" w:pos="1381"/>
         </w:tabs>
-        <w:spacing w:line="228" w:lineRule="auto"/>
-        <w:ind w:left="1" w:right="700" w:firstLine="707"/>
-        <w:jc w:val="left"/>
-        <w:rPr/>
-      </w:pPr>
-      <w:r>
-        <w:rPr>
-          <w:rtl w:val="0"/>
-        </w:rPr>
-        <w:t xml:space="preserve">Вставить узлы из множества Q обратно в дерево</w:t>
+        <w:jc w:val="left"/>
+        <w:rPr/>
+      </w:pPr>
+      <w:r>
+        <w:rPr>
+          <w:rtl w:val="0"/>
+        </w:rPr>
+        <w:t xml:space="preserve">        delete tree-&gt;root</w:t>
+      </w:r>
+    </w:p>
+    <w:p>
+      <w:pPr>
+        <w:tabs>
+          <w:tab w:val="left" w:leader="none" w:pos="1381"/>
+        </w:tabs>
+        <w:jc w:val="left"/>
+        <w:rPr/>
+      </w:pPr>
+      <w:r>
+        <w:rPr>
+          <w:rtl w:val="0"/>
+        </w:rPr>
+        <w:t xml:space="preserve">        tree-&gt;root = root-&gt;child</w:t>
+      </w:r>
+    </w:p>
+    <w:p>
+      <w:pPr>
+        <w:tabs>
+          <w:tab w:val="left" w:leader="none" w:pos="1381"/>
+        </w:tabs>
+        <w:jc w:val="left"/>
+        <w:rPr/>
+      </w:pPr>
+      <w:r>
+        <w:rPr>
+          <w:rtl w:val="0"/>
+        </w:rPr>
+        <w:t xml:space="preserve">    end if2</w:t>
+      </w:r>
+    </w:p>
+    <w:p>
+      <w:pPr>
+        <w:tabs>
+          <w:tab w:val="left" w:leader="none" w:pos="1381"/>
+        </w:tabs>
+        <w:jc w:val="left"/>
+        <w:rPr/>
+      </w:pPr>
+      <w:r>
+        <w:rPr>
+          <w:rtl w:val="0"/>
+        </w:rPr>
+        <w:t xml:space="preserve">    tree-&gt;insert(Q[0], Q[1], …)</w:t>
       </w:r>
     </w:p>
     <w:p>
@@ -7060,6 +7088,199 @@
         <w:spacing w:line="238" w:lineRule="auto"/>
         <w:ind w:left="1" w:firstLine="0"/>
         <w:rPr/>
+      </w:pPr>
+      <w:r>
+        <w:rPr>
+          <w:rtl w:val="0"/>
+        </w:rPr>
+        <w:tab/>
+      </w:r>
+      <w:r>
+        <w:rPr>
+          <w:rtl w:val="0"/>
+        </w:rPr>
+        <w:t xml:space="preserve">Изменение данных прикладной задачи требует частого изменения индексной структуры. Для добавления новой записи в уже заполненный узел </w:t>
+      </w:r>
+      <w:r>
+        <w:rPr>
+          <w:i w:val="1"/>
+          <w:rtl w:val="0"/>
+        </w:rPr>
+        <w:t xml:space="preserve">R</w:t>
+      </w:r>
+      <w:r>
+        <w:rPr>
+          <w:rtl w:val="0"/>
+        </w:rPr>
+        <w:t xml:space="preserve">-дерева, содержащий </w:t>
+      </w:r>
+      <w:r>
+        <w:rPr>
+          <w:i w:val="1"/>
+          <w:rtl w:val="0"/>
+        </w:rPr>
+        <w:t xml:space="preserve">М</w:t>
+      </w:r>
+      <w:r>
+        <w:rPr>
+          <w:rtl w:val="0"/>
+        </w:rPr>
+        <w:t xml:space="preserve"> записей, необходимо распределить </w:t>
+      </w:r>
+      <w:r>
+        <w:rPr>
+          <w:i w:val="1"/>
+          <w:rtl w:val="0"/>
+        </w:rPr>
+        <w:t xml:space="preserve">М + </w:t>
+      </w:r>
+      <w:r>
+        <w:rPr>
+          <w:rtl w:val="0"/>
+        </w:rPr>
+        <w:t xml:space="preserve">1 элемент между двумя узлами. Процедура разбиения узла может быть вызвана не только при добавлении новых элементов в индекс, но и при перестройке дерева, при удалении ненужной записи, при обновлении данных или даже при его корректировке. Алгоритм, выполняющий деление узла, особенно важен, так как плохое разбиение может сильно затруднить операции поиска по дереву. Разбиение узла без учета критериев оптимальности построения дерева приводит к увеличению времени работы процедуры поиска конкретного объекта, а следовательно, к ухудшению работы индексной структуры в целом. При плохом разбиении узлы дерева разрастаются вдоль осей координат и захватывают много пространства, не содержащего ни одного объекта. Такой пример показан на рис. 3. С одной стороны вариант (а) обеспечивает нулевое перекрытие двух узлов дерева. Однако суммарная площадь этих узлов будет значительно больше самих узлов, что вызовет многократное ложное срабатывание процедуры поиска. При большой площади пространства, соответствующей узлам дерева, запросу поиска на промежуточных стадиях работы может удовлетворять большое число записей (более одной), хотя, в конечном счете, на каждом уровне интересует только одна. Следовательно, алгоритм будет ветвиться и обходить дерево неоптимальным путем, включая обход ненужных узлов, что может сильно отразиться на скорости работы индексной структуры. Кроме того, обход ненужных узлов потребует дополнительного расхода оперативной памяти. В условиях большого числа запросов это обстоятельство также может стать критичным.</w:t>
+      </w:r>
+    </w:p>
+    <w:p>
+      <w:pPr>
+        <w:spacing w:line="238" w:lineRule="auto"/>
+        <w:ind w:left="1" w:firstLine="0"/>
+        <w:rPr/>
+      </w:pPr>
+      <w:r>
+        <w:rPr>
+          <w:rtl w:val="0"/>
+        </w:rPr>
+      </w:r>
+    </w:p>
+    <w:p>
+      <w:pPr>
+        <w:spacing w:line="238" w:lineRule="auto"/>
+        <w:ind w:left="1" w:firstLine="0"/>
+        <w:rPr/>
+      </w:pPr>
+      <w:r>
+        <w:rPr/>
+        <w:drawing>
+          <wp:inline distB="114300" distT="114300" distL="114300" distR="114300">
+            <wp:extent cx="5972175" cy="2238375"/>
+            <wp:effectExtent b="0" l="0" r="0" t="0"/>
+            <wp:docPr id="2" name="image2.jpg"/>
+            <a:graphic>
+              <a:graphicData uri="http://schemas.openxmlformats.org/drawingml/2006/picture">
+                <pic:pic>
+                  <pic:nvPicPr>
+                    <pic:cNvPr id="0" name="image2.jpg"/>
+                    <pic:cNvPicPr preferRelativeResize="0"/>
+                  </pic:nvPicPr>
+                  <pic:blipFill>
+                    <a:blip r:embed="rId9"/>
+                    <a:srcRect b="0" l="0" r="0" t="0"/>
+                    <a:stretch>
+                      <a:fillRect/>
+                    </a:stretch>
+                  </pic:blipFill>
+                  <pic:spPr>
+                    <a:xfrm>
+                      <a:off x="0" y="0"/>
+                      <a:ext cx="5972175" cy="2238375"/>
+                    </a:xfrm>
+                    <a:prstGeom prst="rect"/>
+                    <a:ln/>
+                  </pic:spPr>
+                </pic:pic>
+              </a:graphicData>
+            </a:graphic>
+          </wp:inline>
+        </w:drawing>
+      </w:r>
+      <w:r>
+        <w:rPr>
+          <w:rtl w:val="0"/>
+        </w:rPr>
+      </w:r>
+    </w:p>
+    <w:p>
+      <w:pPr>
+        <w:spacing w:line="238" w:lineRule="auto"/>
+        <w:ind w:left="0" w:firstLine="0"/>
+        <w:jc w:val="center"/>
+        <w:rPr/>
+      </w:pPr>
+      <w:r>
+        <w:rPr>
+          <w:rtl w:val="0"/>
+        </w:rPr>
+        <w:t xml:space="preserve">Рис. 3. Пример возможного разбиения узла на два новых:</w:t>
+      </w:r>
+    </w:p>
+    <w:p>
+      <w:pPr>
+        <w:spacing w:line="238" w:lineRule="auto"/>
+        <w:ind w:left="0" w:firstLine="0"/>
+        <w:jc w:val="center"/>
+        <w:rPr/>
+      </w:pPr>
+      <w:r>
+        <w:rPr>
+          <w:rtl w:val="0"/>
+        </w:rPr>
+        <w:t xml:space="preserve">а – “плохое” разбиение; б – “хорошее” разбиение с пересечением</w:t>
+      </w:r>
+    </w:p>
+    <w:p>
+      <w:pPr>
+        <w:spacing w:line="238" w:lineRule="auto"/>
+        <w:ind w:left="0" w:firstLine="0"/>
+        <w:jc w:val="center"/>
+        <w:rPr/>
+      </w:pPr>
+      <w:r>
+        <w:rPr>
+          <w:rtl w:val="0"/>
+        </w:rPr>
+      </w:r>
+    </w:p>
+    <w:p>
+      <w:pPr>
+        <w:spacing w:line="238" w:lineRule="auto"/>
+        <w:ind w:left="0" w:firstLine="720"/>
+        <w:jc w:val="left"/>
+        <w:rPr/>
+      </w:pPr>
+      <w:r>
+        <w:rPr>
+          <w:b w:val="1"/>
+          <w:rtl w:val="0"/>
+        </w:rPr>
+        <w:t xml:space="preserve">Квадратичный алгоритм</w:t>
+      </w:r>
+      <w:r>
+        <w:rPr>
+          <w:rtl w:val="0"/>
+        </w:rPr>
+        <w:t xml:space="preserve"> разбиения был предложен основателем R-деревьев А. Гуттманом. В нём осуществлена попытка найти такое деление, при котором площадь охватывающих прямоугольников будет минимальна. Однако при этом не гарантируется, что это будет действительно наилучший вариант. Алгоритмическая сложность изменяется по квадратичному закону относительно М и по линейному – относительно числа измерений.</w:t>
+      </w:r>
+    </w:p>
+    <w:p>
+      <w:pPr>
+        <w:spacing w:line="238" w:lineRule="auto"/>
+        <w:ind w:left="0" w:firstLine="720"/>
+        <w:jc w:val="left"/>
+        <w:rPr/>
+      </w:pPr>
+      <w:r>
+        <w:rPr>
+          <w:rtl w:val="0"/>
+        </w:rPr>
+      </w:r>
+    </w:p>
+    <w:p>
+      <w:pPr>
+        <w:spacing w:line="238" w:lineRule="auto"/>
+        <w:ind w:left="0" w:firstLine="720"/>
+        <w:jc w:val="left"/>
+        <w:rPr/>
         <w:sectPr>
           <w:type w:val="nextPage"/>
           <w:pgSz w:h="16838" w:w="11906" w:orient="portrait"/>
@@ -7070,57 +7291,6 @@
         <w:rPr>
           <w:rtl w:val="0"/>
         </w:rPr>
-        <w:tab/>
-      </w:r>
-      <w:r>
-        <w:rPr>
-          <w:rtl w:val="0"/>
-        </w:rPr>
-        <w:t xml:space="preserve">Изменение данных прикладной задачи требует частого изменения индексной структуры. Для добавления новой записи в уже заполненный узел </w:t>
-      </w:r>
-      <w:r>
-        <w:rPr>
-          <w:i w:val="1"/>
-          <w:rtl w:val="0"/>
-        </w:rPr>
-        <w:t xml:space="preserve">R</w:t>
-      </w:r>
-      <w:r>
-        <w:rPr>
-          <w:rtl w:val="0"/>
-        </w:rPr>
-        <w:t xml:space="preserve">-дерева, содержащий </w:t>
-      </w:r>
-      <w:r>
-        <w:rPr>
-          <w:i w:val="1"/>
-          <w:rtl w:val="0"/>
-        </w:rPr>
-        <w:t xml:space="preserve">М</w:t>
-      </w:r>
-      <w:r>
-        <w:rPr>
-          <w:rtl w:val="0"/>
-        </w:rPr>
-        <w:t xml:space="preserve"> записей, необходимо распределить </w:t>
-      </w:r>
-      <w:r>
-        <w:rPr>
-          <w:i w:val="1"/>
-          <w:rtl w:val="0"/>
-        </w:rPr>
-        <w:t xml:space="preserve">М + </w:t>
-      </w:r>
-      <w:r>
-        <w:rPr>
-          <w:rtl w:val="0"/>
-        </w:rPr>
-        <w:t xml:space="preserve">1 элемент между двумя узлами. Процедура разбиения узла может быть вызвана не только при добавлении новых элементов в индекс, но и при перестройке дерева, при удалении ненужной записи, при обновлении данных или даже при его корректировке. Алгоритм, выполняющий деление узла, особенно важен, так как плохое разбиение может сильно затруднить операции поиска по дереву. Разбиение узла без учета критериев оптимальности построения дерева приводит к увеличению времени работы процедуры поиска конкретного объекта, а следовательно, к ухудшению работы индексной структуры в целом. При плохом разбиении узлы дерева разрастаются вдоль осей координат и захватывают много пространства, не содержащего ни одного объекта. Такой пример показан на рис. 3.11. С одной стороны вариант (а) обеспечивает нулевое перекрытие двух узлов дерева. Однако суммарная площадь этих узлов будет значительно больше самих.</w:t>
-      </w:r>
-      <w:r>
-        <w:rPr>
-          <w:rtl w:val="0"/>
-        </w:rPr>
       </w:r>
     </w:p>
     <w:p>
@@ -7155,6 +7325,7 @@
     <w:p>
       <w:pPr>
         <w:spacing w:after="200" w:line="276" w:lineRule="auto"/>
+        <w:ind w:firstLine="720"/>
         <w:rPr>
           <w:color w:val="181a17"/>
         </w:rPr>
@@ -7164,16 +7335,41 @@
           <w:color w:val="181a17"/>
           <w:rtl w:val="0"/>
         </w:rPr>
-        <w:t xml:space="preserve">фыва</w:t>
-        <w:br w:type="textWrapping"/>
-      </w:r>
-    </w:p>
-    <w:p>
-      <w:pPr>
-        <w:jc w:val="center"/>
+        <w:t xml:space="preserve">R-дерево как структура индексирования пространственных объектов стало почти стандартом для промышленных СУБД, которые используют различные его варианты в качестве индексных структур. Однако при конкретной реализации структуры в конечном приложении зачастую встает вопрос – какие параметры выбрать для наилучшей её реализации и, соответственно, вычислительной/пространственной сложностей. При описании структуры R-дерева было отмечено, что одним из параметров дерева является минимально возможное (m) и максимально допустимое (M) количество элементов в узле. При выборе этих параметров необходимо руководствоваться следующими соображениями:</w:t>
+      </w:r>
+    </w:p>
+    <w:p>
+      <w:pPr>
+        <w:spacing w:after="200" w:line="276" w:lineRule="auto"/>
+        <w:ind w:firstLine="720"/>
+        <w:rPr>
+          <w:color w:val="181a17"/>
+        </w:rPr>
+      </w:pPr>
+      <w:r>
         <w:rPr>
           <w:b w:val="1"/>
           <w:color w:val="181a17"/>
+          <w:rtl w:val="0"/>
+        </w:rPr>
+        <w:t xml:space="preserve">Максимальное число элементов в узле.</w:t>
+      </w:r>
+      <w:r>
+        <w:rPr>
+          <w:color w:val="181a17"/>
+          <w:rtl w:val="0"/>
+        </w:rPr>
+        <w:br w:type="textWrapping"/>
+        <w:tab/>
+        <w:t xml:space="preserve">Чем больше значение M, тем сильнее будет ветвиться дерево, а следовательно, его глубина будет меньше. Если предположить, что индексная структура разрабатывается для внешней памяти, то уменьшение глубины дерева ведет к уменьшению обращений к диску (если учесть, что проверка узла дерева вызывает одно обращение к диску). Поэтому сильноветвящееся дерево (при большом M) будет более эффективным для внешней памяти. С другой стороны, процедура поиска вынуждена просматривать абсолютно все элементы вершины. Поэтому при очень большом M индексная структура может выродиться просто к последовательному поиску. К тому же на сравнение с элементами вершины расходуется процессорная мощность. Поэтому чем больше M, тем больше нагрузка на процессор в процедурах поиска. Исходя из описанных фактов, можно сделать следующие выводы: если разрабатываемая индексная структура целиком размещается в оперативной памяти, то значение M стоит выбирать небольшим, порядка 4–10 элементов в вершине. Если же индексная структура хранится во внешней памяти, то значение M стоит вычислять по следующей формуле: M = Cluster / eSize  , где Cluster – размер кластера жесткого диска (например, 512 или 1024 байт); eSize – размер одного элемента. Так, если один элемент занимает 16 байт, то в качестве верхней границы стоит взять M = 32 элементов в вершине.</w:t>
+      </w:r>
+    </w:p>
+    <w:p>
+      <w:pPr>
+        <w:spacing w:after="200" w:line="276" w:lineRule="auto"/>
+        <w:ind w:firstLine="720"/>
+        <w:rPr>
+          <w:color w:val="181a17"/>
         </w:rPr>
       </w:pPr>
       <w:r>
@@ -7182,6 +7378,208 @@
           <w:color w:val="181a17"/>
           <w:rtl w:val="0"/>
         </w:rPr>
+        <w:t xml:space="preserve">Минимальное число элементов в узле (m).</w:t>
+      </w:r>
+      <w:r>
+        <w:rPr>
+          <w:color w:val="181a17"/>
+          <w:rtl w:val="0"/>
+        </w:rPr>
+        <w:br w:type="textWrapping"/>
+        <w:tab/>
+        <w:t xml:space="preserve">Данный параметр зависит от M и, как было описано ранее, не может превышать  M / 2. Минимальный же предел параметра m равен 2 (в узле не может быть меньше двух потомков, если это не корневой узел). При выборе минимальной границы заполнения узла (m) стоит руководствоваться следующими соображениями. Маленькое значение параметра m облегчает процедуру разделения узла, потому что исчезает необходимость повторной вставки элементов. В то же время маленькое значение нижней границы может привести к неэффективному использованию памяти. По исследованию А. Гуттмана, наименее плотные индексы могут потреблять приблизительно на 50% больше места, чем самые плотные. В практических применениях наиболее часто используемой операцией является процедура поиска элементов. Поэтому нижнюю границу заполнения узла стоит выбирать равной  M / 2 . Выбор алгоритма деления узла. Центральным звеном при построении дерева является процедура разбиения узла пополам (</w:t>
+      </w:r>
+      <w:r>
+        <w:rPr>
+          <w:b w:val="1"/>
+          <w:color w:val="181a17"/>
+          <w:rtl w:val="0"/>
+        </w:rPr>
+        <w:t xml:space="preserve">node_split</w:t>
+      </w:r>
+      <w:r>
+        <w:rPr>
+          <w:color w:val="181a17"/>
+          <w:rtl w:val="0"/>
+        </w:rPr>
+        <w:t xml:space="preserve">). От эффективности этой процедуры зависит оптимальность построения дерева в целом. При неоптимальной структуре дерева появляется неоднозначность поиска элементов. Возможны ситуации, когда уже на уровнях, близких к корню R-дерева, охватывающие прямоугольники пересекаются не по пустому множеству данных, что значительно усложняет процедуру поиска. С проблемой качественности изменения R-дерева можно бороться с помощью «исчерпывающего» алгоритма деления. Использование данного алгоритма для деления узла изменяет структуру R-дерева лучшим из возможных способов, что, конечно, отражается на дальнейшем поиске данных в лучшую сторону, но, в свою очередь, существенно замедляет работу индексной структуры. Применение данного алгоритма оправдано при малом числе записей в узле, а также в ситуациях, когда структура дерева редко меняется, т. е. при индексировании неподвижных (например, жилых домов, складов и т. д.) или слабоподвижных пространственных объектов (например, небесной карты звезд). Для работы с большим количеством данных удобно пользоваться алгоритмом «линейной стоимости». Его применение оправдано в ситуациях, когда в узлах дерева находится достаточно много записей (больше 10) и число данных очень велико, так как он выполняется максимально быстро (например, индексирование машин, самолетов и т. п.). Но структура дерева, получаемая при использовании этого алгоритма, далека от оптимального варианта. Охватывающие прямоугольники часто получаются большими по площади, имеют пересечения друг с другом по непустому множеству записей, что приводит к значительному замедлению процедур поиска. Выбор глобального алгоритма построения R-дерева. Из описанных глобальных алгоритмов базовый и клеточный наиболее хорошо работают на равномерных распределениях, когда объекты мало пересекаются между собой (например точечные объекты или объекты малого размера, равномерно распределенные по всему пространству). Но на неравномерных распределениях заметно ухудшение работы этих алгоритмов по сравнению с существующими вариантами R-деревьев. В то же время алгоритм «разделяй и властвуй» одинаково хорош как на равномерных, так и на неравномерных распределениях. Практически во всех тестах он обходит остальные алгоритмы по качеству получающегося построения. Только при построении R-дерева на наборе очень больших объектов этот алгоритм строит дерево, незначительно уступающее по проценту перекрытия классическому алгоритму построения R-дерева. 249 Данные результаты были получены на основе моделирования различных наборов данных, проведенного А. В. Скворцовым. Алгоритм уточнения. Алгоритм уточнения разбиения может применяться как составная часть алгоритма деления узла при вставке объектов и при глобальном построении. При использовании данного подхода к обычному R-дереву достигается сокращение перекрытия потомков на 7–15%. Применение же уточнения в составе глобальных алгоритмов практически не дает никакого эффекта, за исключением уменьшения перекрытия потомков на регулярном наборе данных. </w:t>
+      </w:r>
+    </w:p>
+    <w:p>
+      <w:pPr>
+        <w:spacing w:after="200" w:line="276" w:lineRule="auto"/>
+        <w:jc w:val="center"/>
+        <w:rPr>
+          <w:b w:val="1"/>
+          <w:color w:val="181a17"/>
+        </w:rPr>
+      </w:pPr>
+      <w:r>
+        <w:rPr>
+          <w:b w:val="1"/>
+          <w:color w:val="181a17"/>
+          <w:rtl w:val="0"/>
+        </w:rPr>
+        <w:t xml:space="preserve">ПРОГРАММНАЯ РЕАЛИЗАЦИЯ</w:t>
+      </w:r>
+    </w:p>
+    <w:p>
+      <w:pPr>
+        <w:spacing w:after="200" w:line="276" w:lineRule="auto"/>
+        <w:jc w:val="left"/>
+        <w:rPr>
+          <w:color w:val="181a17"/>
+        </w:rPr>
+      </w:pPr>
+      <w:r>
+        <w:rPr>
+          <w:color w:val="181a17"/>
+          <w:rtl w:val="0"/>
+        </w:rPr>
+        <w:tab/>
+        <w:t xml:space="preserve">Для выполнения моделирования обозначенной структуры данных были созданы файлы rtree.c, rtree.h как модуль для работы с R-деревьями и файл main.c как тестовая программа. В заголовочном файле rtree.h описаны прототипы функций и глобальные директивы препроцессора, задающие тип данных, с которым будет работать R-дерево, минимальное и максимальное количество элементов в узле дерева, количество измерений пространства, с которыми будет взаимодействовать пользователь при работе со структурой данных, а в rtree.c - реализация этих и скрытых от пользователя функций, которые необходимы для корректной работы и построения R-деревьев. Имея псевдокод описанных выше функций, было несложно реализовать их на языке программирования C. Также был создан Makefile для автоматизации компиляции программы. В файле программы для тестирования реализации полученной структуры данных (</w:t>
+      </w:r>
+      <w:r>
+        <w:rPr>
+          <w:b w:val="1"/>
+          <w:color w:val="181a17"/>
+          <w:rtl w:val="0"/>
+        </w:rPr>
+        <w:t xml:space="preserve">main.c</w:t>
+      </w:r>
+      <w:r>
+        <w:rPr>
+          <w:color w:val="181a17"/>
+          <w:rtl w:val="0"/>
+        </w:rPr>
+        <w:t xml:space="preserve">), была создана новая структура данных </w:t>
+      </w:r>
+      <w:r>
+        <w:rPr>
+          <w:b w:val="1"/>
+          <w:color w:val="181a17"/>
+          <w:rtl w:val="0"/>
+        </w:rPr>
+        <w:t xml:space="preserve">city</w:t>
+      </w:r>
+      <w:r>
+        <w:rPr>
+          <w:color w:val="181a17"/>
+          <w:rtl w:val="0"/>
+        </w:rPr>
+        <w:t xml:space="preserve">, хранящая в себе название города и его широту-долготу, и несколько экземпляров этой структуры в качестве известных городов мира, располагающихся в разных частях света. Эти экземпляры были переданы в новосозданное R-дерево, с которым далее были выполнены операции поиска и удаления элементов из дерева. Чтобы работать со структурой данных новой структурой </w:t>
+      </w:r>
+      <w:r>
+        <w:rPr>
+          <w:b w:val="1"/>
+          <w:color w:val="181a17"/>
+          <w:rtl w:val="0"/>
+        </w:rPr>
+        <w:t xml:space="preserve">city</w:t>
+      </w:r>
+      <w:r>
+        <w:rPr>
+          <w:color w:val="181a17"/>
+          <w:rtl w:val="0"/>
+        </w:rPr>
+        <w:t xml:space="preserve">, было достаточно передавать в функции работы с R-деревом указатель на новую структуру, так как в</w:t>
+      </w:r>
+      <w:r>
+        <w:rPr>
+          <w:b w:val="1"/>
+          <w:color w:val="181a17"/>
+          <w:rtl w:val="0"/>
+        </w:rPr>
+        <w:t xml:space="preserve"> rtree.h</w:t>
+      </w:r>
+      <w:r>
+        <w:rPr>
+          <w:color w:val="181a17"/>
+          <w:rtl w:val="0"/>
+        </w:rPr>
+        <w:t xml:space="preserve"> в качестве рабочего формата данных используется простой указатель - </w:t>
+      </w:r>
+      <w:r>
+        <w:rPr>
+          <w:b w:val="1"/>
+          <w:color w:val="181a17"/>
+          <w:rtl w:val="0"/>
+        </w:rPr>
+        <w:t xml:space="preserve">void *</w:t>
+      </w:r>
+      <w:r>
+        <w:rPr>
+          <w:color w:val="181a17"/>
+          <w:rtl w:val="0"/>
+        </w:rPr>
+        <w:t xml:space="preserve">.</w:t>
+      </w:r>
+    </w:p>
+    <w:p>
+      <w:pPr>
+        <w:spacing w:after="200" w:line="276" w:lineRule="auto"/>
+        <w:ind w:firstLine="720"/>
+        <w:jc w:val="left"/>
+        <w:rPr>
+          <w:color w:val="181a17"/>
+        </w:rPr>
+      </w:pPr>
+      <w:r>
+        <w:rPr>
+          <w:color w:val="181a17"/>
+          <w:rtl w:val="0"/>
+        </w:rPr>
+        <w:t xml:space="preserve">Исходный код всего проекта можно увидеть в приложении 1.</w:t>
+      </w:r>
+    </w:p>
+    <w:p>
+      <w:pPr>
+        <w:spacing w:after="200" w:line="276" w:lineRule="auto"/>
+        <w:jc w:val="center"/>
+        <w:rPr>
+          <w:b w:val="1"/>
+          <w:color w:val="181a17"/>
+        </w:rPr>
+      </w:pPr>
+      <w:r>
+        <w:rPr>
+          <w:b w:val="1"/>
+          <w:color w:val="181a17"/>
+          <w:rtl w:val="0"/>
+        </w:rPr>
+        <w:t xml:space="preserve">РЕЗУЛЬТАТЫ РЕАЛИЗАЦИИ</w:t>
+      </w:r>
+    </w:p>
+    <w:p>
+      <w:pPr>
+        <w:spacing w:after="200" w:line="276" w:lineRule="auto"/>
+        <w:jc w:val="left"/>
+        <w:rPr>
+          <w:color w:val="181a17"/>
+        </w:rPr>
+      </w:pPr>
+      <w:r>
+        <w:rPr>
+          <w:color w:val="181a17"/>
+          <w:rtl w:val="0"/>
+        </w:rPr>
+        <w:tab/>
+      </w:r>
+    </w:p>
+    <w:p>
+      <w:pPr>
+        <w:jc w:val="center"/>
+        <w:rPr>
+          <w:b w:val="1"/>
+          <w:color w:val="181a17"/>
+        </w:rPr>
+      </w:pPr>
+      <w:r>
+        <w:rPr>
+          <w:b w:val="1"/>
+          <w:color w:val="181a17"/>
+          <w:rtl w:val="0"/>
+        </w:rPr>
         <w:t xml:space="preserve">ЗАКЛЮЧЕНИЕ</w:t>
       </w:r>
     </w:p>
@@ -7199,6 +7597,7 @@
     </w:p>
     <w:p>
       <w:pPr>
+        <w:ind w:firstLine="720"/>
         <w:rPr>
           <w:color w:val="181a17"/>
         </w:rPr>
@@ -7216,7 +7615,7 @@
       <w:pPr>
         <w:numPr>
           <w:ilvl w:val="0"/>
-          <w:numId w:val="13"/>
+          <w:numId w:val="7"/>
         </w:numPr>
         <w:ind w:left="720" w:hanging="360"/>
         <w:rPr>
@@ -7229,14 +7628,14 @@
           <w:color w:val="181a17"/>
           <w:rtl w:val="0"/>
         </w:rPr>
-        <w:t xml:space="preserve">Состоит из внутренних узлов, листовых узлов и единственного корня</w:t>
+        <w:t xml:space="preserve">Оно состоит из внутренних узлов, листовых узлов и единственного корня</w:t>
       </w:r>
     </w:p>
     <w:p>
       <w:pPr>
         <w:numPr>
           <w:ilvl w:val="0"/>
-          <w:numId w:val="13"/>
+          <w:numId w:val="7"/>
         </w:numPr>
         <w:ind w:left="720" w:hanging="360"/>
         <w:rPr>
@@ -7249,14 +7648,14 @@
           <w:color w:val="181a17"/>
           <w:rtl w:val="0"/>
         </w:rPr>
-        <w:t xml:space="preserve">Корень содержит указатель на самую большую область в пространстве</w:t>
+        <w:t xml:space="preserve">Корень R-дерева содержит указатель на самую большую область в пространстве</w:t>
       </w:r>
     </w:p>
     <w:p>
       <w:pPr>
         <w:numPr>
           <w:ilvl w:val="0"/>
-          <w:numId w:val="13"/>
+          <w:numId w:val="7"/>
         </w:numPr>
         <w:ind w:left="720" w:hanging="360"/>
         <w:rPr>
@@ -7276,12 +7675,11 @@
       <w:pPr>
         <w:numPr>
           <w:ilvl w:val="0"/>
-          <w:numId w:val="13"/>
+          <w:numId w:val="7"/>
         </w:numPr>
         <w:ind w:left="720" w:hanging="360"/>
         <w:rPr>
           <w:color w:val="181a17"/>
-          <w:u w:val="none"/>
         </w:rPr>
       </w:pPr>
       <w:r>
@@ -7289,14 +7687,14 @@
           <w:color w:val="181a17"/>
           <w:rtl w:val="0"/>
         </w:rPr>
-        <w:t xml:space="preserve">Листовые узлы содержат данные о MBR текущих объектов</w:t>
+        <w:t xml:space="preserve">MBR — важнейший параметр, обозначающий минимальную ограничивающую область (рамку/прямоугольник), окружающую рассматриваемую область/объект в пространстве</w:t>
       </w:r>
     </w:p>
     <w:p>
       <w:pPr>
         <w:numPr>
           <w:ilvl w:val="0"/>
-          <w:numId w:val="13"/>
+          <w:numId w:val="7"/>
         </w:numPr>
         <w:ind w:left="720" w:hanging="360"/>
         <w:rPr>
@@ -7309,7 +7707,7 @@
           <w:color w:val="181a17"/>
           <w:rtl w:val="0"/>
         </w:rPr>
-        <w:t xml:space="preserve">MBR — параметр, обозначающий минимальную ограничивающую область (рамку/прямоугольник), окружающую рассматриваемую область/объект в пространстве</w:t>
+        <w:t xml:space="preserve">Листовые узлы содержат данные об MBR объектов, на которые они ссылаются</w:t>
       </w:r>
     </w:p>
     <w:p>
@@ -7326,6 +7724,7 @@
     </w:p>
     <w:p>
       <w:pPr>
+        <w:ind w:firstLine="720"/>
         <w:rPr>
           <w:color w:val="181a17"/>
         </w:rPr>
@@ -7335,11 +7734,29 @@
           <w:color w:val="181a17"/>
           <w:rtl w:val="0"/>
         </w:rPr>
-        <w:t xml:space="preserve">Сравнивая R-дерево с Quad-tree, структурой данных, используемой для похожих целей, можно заметить следующие отличия:</w:t>
-      </w:r>
-    </w:p>
-    <w:p>
-      <w:pPr>
+        <w:t xml:space="preserve">Преимущества R-деревьев над B+деревьями заключаются в том, что для построения B+дерева необходимы данные, которые можно составлены в одном последовательном порядке. Это не всегда возможно, поскольку некоторые типы данных (например, географические координаты) не предполагают единого порядка, который можно было бы использовать для эффективного сканирования диапазона (например, всех точек в заданной области) по индексам, построенным с использованием B+Tree.</w:t>
+        <w:br w:type="textWrapping"/>
+      </w:r>
+    </w:p>
+    <w:p>
+      <w:pPr>
+        <w:ind w:left="0" w:firstLine="0"/>
+        <w:rPr>
+          <w:color w:val="181a17"/>
+        </w:rPr>
+      </w:pPr>
+      <w:r>
+        <w:rPr>
+          <w:color w:val="181a17"/>
+          <w:rtl w:val="0"/>
+        </w:rPr>
+        <w:tab/>
+        <w:t xml:space="preserve">Обобщённо, преимущества R-деревьев заключаются в том, что эта структура данных эффективна для задач, включающих пространственную индексацию и поиск в двух или более измерениях. Примерами таких задач могут являться:</w:t>
+      </w:r>
+    </w:p>
+    <w:p>
+      <w:pPr>
+        <w:ind w:left="0" w:firstLine="0"/>
         <w:rPr>
           <w:color w:val="181a17"/>
         </w:rPr>
@@ -7354,11 +7771,12 @@
       <w:pPr>
         <w:numPr>
           <w:ilvl w:val="0"/>
-          <w:numId w:val="10"/>
+          <w:numId w:val="5"/>
         </w:numPr>
         <w:ind w:left="720" w:hanging="360"/>
         <w:rPr>
           <w:color w:val="181a17"/>
+          <w:u w:val="none"/>
         </w:rPr>
       </w:pPr>
       <w:r>
@@ -7366,18 +7784,19 @@
           <w:color w:val="181a17"/>
           <w:rtl w:val="0"/>
         </w:rPr>
-        <w:t xml:space="preserve">В Quad-tree требуется оптимизация уровня листов (перебалансировка дерева), тогда как R-дерево не требует такой оптимизации</w:t>
+        <w:t xml:space="preserve">Поиск ближайшего соседа: поиск ближайшей точки к заданной точке в наборе данных.</w:t>
       </w:r>
     </w:p>
     <w:p>
       <w:pPr>
         <w:numPr>
           <w:ilvl w:val="0"/>
-          <w:numId w:val="10"/>
+          <w:numId w:val="5"/>
         </w:numPr>
         <w:ind w:left="720" w:hanging="360"/>
         <w:rPr>
           <w:color w:val="181a17"/>
+          <w:u w:val="none"/>
         </w:rPr>
       </w:pPr>
       <w:r>
@@ -7385,18 +7804,19 @@
           <w:color w:val="181a17"/>
           <w:rtl w:val="0"/>
         </w:rPr>
-        <w:t xml:space="preserve">Quad-tree может быть реализовано поверх существующего B-дерева, тогда как R-дерево имеет структуру, отличную от B-дерева</w:t>
+        <w:t xml:space="preserve">Запросы диапазона: поиск всех точек в пределах заданного расстояния или площади от заданной точки.</w:t>
       </w:r>
     </w:p>
     <w:p>
       <w:pPr>
         <w:numPr>
           <w:ilvl w:val="0"/>
-          <w:numId w:val="10"/>
+          <w:numId w:val="5"/>
         </w:numPr>
         <w:ind w:left="720" w:hanging="360"/>
         <w:rPr>
           <w:color w:val="181a17"/>
+          <w:u w:val="none"/>
         </w:rPr>
       </w:pPr>
       <w:r>
@@ -7404,18 +7824,19 @@
           <w:color w:val="181a17"/>
           <w:rtl w:val="0"/>
         </w:rPr>
-        <w:t xml:space="preserve">Создание пространственного индекса в Quad-tree происходит быстрее по сравнению с R-деревом</w:t>
+        <w:t xml:space="preserve">Пространственное соединение: объединение двух наборов данных на основе их пространственной близости.</w:t>
       </w:r>
     </w:p>
     <w:p>
       <w:pPr>
         <w:numPr>
           <w:ilvl w:val="0"/>
-          <w:numId w:val="10"/>
+          <w:numId w:val="5"/>
         </w:numPr>
         <w:ind w:left="720" w:hanging="360"/>
         <w:rPr>
           <w:color w:val="181a17"/>
+          <w:u w:val="none"/>
         </w:rPr>
       </w:pPr>
       <w:r>
@@ -7423,20 +7844,75 @@
           <w:color w:val="181a17"/>
           <w:rtl w:val="0"/>
         </w:rPr>
-        <w:t xml:space="preserve">R-дерево быстрее, чем Quad-tree, для поиска ближайшего соседа, в то время как для оконных запросов Quad-tree быстрее, чем R-tree</w:t>
-      </w:r>
-    </w:p>
-    <w:p>
-      <w:pPr>
-        <w:ind w:left="720" w:firstLine="0"/>
+        <w:t xml:space="preserve">Кластеризация: группировка похожих точек на основе их пространственной близости.</w:t>
+      </w:r>
+    </w:p>
+    <w:p>
+      <w:pPr>
+        <w:numPr>
+          <w:ilvl w:val="0"/>
+          <w:numId w:val="5"/>
+        </w:numPr>
+        <w:ind w:left="720" w:hanging="360"/>
         <w:rPr>
           <w:color w:val="181a17"/>
-        </w:rPr>
-      </w:pPr>
-      <w:r>
-        <w:rPr>
-          <w:rtl w:val="0"/>
-        </w:rPr>
+          <w:u w:val="none"/>
+        </w:rPr>
+      </w:pPr>
+      <w:r>
+        <w:rPr>
+          <w:color w:val="181a17"/>
+          <w:rtl w:val="0"/>
+        </w:rPr>
+        <w:t xml:space="preserve">Маршрутизация: поиск кратчайшего пути между двумя точками на карте.</w:t>
+      </w:r>
+    </w:p>
+    <w:p>
+      <w:pPr>
+        <w:numPr>
+          <w:ilvl w:val="0"/>
+          <w:numId w:val="5"/>
+        </w:numPr>
+        <w:ind w:left="720" w:hanging="360"/>
+        <w:rPr>
+          <w:color w:val="181a17"/>
+          <w:u w:val="none"/>
+        </w:rPr>
+      </w:pPr>
+      <w:r>
+        <w:rPr>
+          <w:color w:val="181a17"/>
+          <w:rtl w:val="0"/>
+        </w:rPr>
+        <w:t xml:space="preserve">Обработка изображений: Обнаружение и отслеживание объектов на изображениях на основе их пространственного положения.</w:t>
+      </w:r>
+    </w:p>
+    <w:p>
+      <w:pPr>
+        <w:ind w:left="0" w:firstLine="0"/>
+        <w:rPr>
+          <w:color w:val="181a17"/>
+        </w:rPr>
+      </w:pPr>
+      <w:r>
+        <w:rPr>
+          <w:rtl w:val="0"/>
+        </w:rPr>
+      </w:r>
+    </w:p>
+    <w:p>
+      <w:pPr>
+        <w:ind w:left="0" w:firstLine="0"/>
+        <w:rPr>
+          <w:color w:val="181a17"/>
+        </w:rPr>
+      </w:pPr>
+      <w:r>
+        <w:rPr>
+          <w:color w:val="181a17"/>
+          <w:rtl w:val="0"/>
+        </w:rPr>
+        <w:t xml:space="preserve">В целом, любая задача, требующая быстрой и эффективной пространственной индексации и поиска, может выиграть от использования R-деревьев.</w:t>
       </w:r>
     </w:p>
     <w:p>
@@ -7513,7 +7989,7 @@
         </w:rPr>
         <w:t xml:space="preserve"> Алгоритмы: построение и анализ, 3-е издание = Introduction to Algorithms, Third Edition. — М.: </w:t>
       </w:r>
-      <w:hyperlink r:id="rId9">
+      <w:hyperlink r:id="rId10">
         <w:r>
           <w:rPr>
             <w:rtl w:val="0"/>
@@ -7527,7 +8003,7 @@
         </w:rPr>
         <w:t xml:space="preserve">, 2013. — 1328 с. — </w:t>
       </w:r>
-      <w:hyperlink r:id="rId10">
+      <w:hyperlink r:id="rId11">
         <w:r>
           <w:rPr>
             <w:rtl w:val="0"/>
@@ -7539,6 +8015,38 @@
         <w:rPr>
           <w:rtl w:val="0"/>
         </w:rPr>
+      </w:r>
+    </w:p>
+    <w:p>
+      <w:pPr>
+        <w:numPr>
+          <w:ilvl w:val="0"/>
+          <w:numId w:val="1"/>
+        </w:numPr>
+        <w:tabs>
+          <w:tab w:val="center" w:leader="none" w:pos="5103"/>
+          <w:tab w:val="left" w:leader="none" w:pos="6975"/>
+        </w:tabs>
+        <w:spacing w:after="0" w:afterAutospacing="0" w:before="0" w:beforeAutospacing="0" w:lineRule="auto"/>
+        <w:ind w:left="720" w:hanging="360"/>
+        <w:rPr>
+          <w:color w:val="181a17"/>
+        </w:rPr>
+      </w:pPr>
+      <w:r>
+        <w:rPr>
+          <w:i w:val="1"/>
+          <w:color w:val="181a17"/>
+          <w:rtl w:val="0"/>
+        </w:rPr>
+        <w:t xml:space="preserve">Курносов М.Г., Берлизов Д.М. </w:t>
+      </w:r>
+      <w:r>
+        <w:rPr>
+          <w:color w:val="181a17"/>
+          <w:rtl w:val="0"/>
+        </w:rPr>
+        <w:t xml:space="preserve">Алгоритмы и структуры обработки информации. – Новосибирск: Параллель, 2019. – 211 с. — ISBN 978-5-98901-230-5</w:t>
       </w:r>
     </w:p>
     <w:p>
@@ -7553,24 +8061,20 @@
         </w:tabs>
         <w:spacing w:before="0" w:beforeAutospacing="0" w:lineRule="auto"/>
         <w:ind w:left="720" w:hanging="360"/>
-        <w:rPr>
-          <w:color w:val="181a17"/>
-        </w:rPr>
-      </w:pPr>
-      <w:r>
-        <w:rPr>
-          <w:i w:val="1"/>
-          <w:color w:val="181a17"/>
-          <w:rtl w:val="0"/>
-        </w:rPr>
-        <w:t xml:space="preserve">Курносов М.Г., Берлизов Д.М. </w:t>
-      </w:r>
-      <w:r>
-        <w:rPr>
-          <w:color w:val="181a17"/>
-          <w:rtl w:val="0"/>
-        </w:rPr>
-        <w:t xml:space="preserve">Алгоритмы и структуры обработки информации. – Новосибирск: Параллель, 2019. – 211 с. — ISBN 978-5-98901-230-5</w:t>
+        <w:rPr/>
+      </w:pPr>
+      <w:r>
+        <w:rPr>
+          <w:i w:val="1"/>
+          <w:rtl w:val="0"/>
+        </w:rPr>
+        <w:t xml:space="preserve">Гулаков В.К., Трубаков А.О., Трубаков Е.О.</w:t>
+      </w:r>
+      <w:r>
+        <w:rPr>
+          <w:rtl w:val="0"/>
+        </w:rPr>
+        <w:t xml:space="preserve"> Структуры и алгоритмы обработки многомерных данных: монография. - 2-е изд. - СПб., М., Краснодар: Лань, 2021. - 355 с.</w:t>
       </w:r>
       <w:r>
         <w:rPr>
@@ -7621,10 +8125,30 @@
       </w:pPr>
       <w:r>
         <w:rPr>
+          <w:rtl w:val="0"/>
+        </w:rPr>
+      </w:r>
+    </w:p>
+    <w:p>
+      <w:pPr>
+        <w:rPr>
           <w:color w:val="181a17"/>
-          <w:rtl w:val="0"/>
-        </w:rPr>
-        <w:t xml:space="preserve">Исходный код программы</w:t>
+        </w:rPr>
+      </w:pPr>
+      <w:r>
+        <w:rPr>
+          <w:b w:val="1"/>
+          <w:color w:val="181a17"/>
+          <w:rtl w:val="0"/>
+        </w:rPr>
+        <w:t xml:space="preserve">Приложение 1. </w:t>
+      </w:r>
+      <w:r>
+        <w:rPr>
+          <w:color w:val="181a17"/>
+          <w:rtl w:val="0"/>
+        </w:rPr>
+        <w:t xml:space="preserve">Исходный код проекта</w:t>
       </w:r>
     </w:p>
     <w:p>
@@ -7643,7 +8167,7 @@
       <w:pPr>
         <w:numPr>
           <w:ilvl w:val="0"/>
-          <w:numId w:val="5"/>
+          <w:numId w:val="6"/>
         </w:numPr>
         <w:ind w:left="720" w:hanging="360"/>
         <w:rPr>
@@ -7665,7 +8189,7 @@
       <w:pPr>
         <w:numPr>
           <w:ilvl w:val="0"/>
-          <w:numId w:val="5"/>
+          <w:numId w:val="6"/>
         </w:numPr>
         <w:ind w:left="720" w:hanging="360"/>
         <w:rPr>
@@ -7687,7 +8211,7 @@
       <w:pPr>
         <w:numPr>
           <w:ilvl w:val="0"/>
-          <w:numId w:val="5"/>
+          <w:numId w:val="6"/>
         </w:numPr>
         <w:ind w:left="720" w:hanging="360"/>
         <w:rPr>
@@ -7701,11 +8225,814 @@
           <w:rtl w:val="0"/>
         </w:rPr>
         <w:t xml:space="preserve">Файл rtree.h</w:t>
-      </w:r>
-      <w:r>
-        <w:rPr>
-          <w:rtl w:val="0"/>
-        </w:rPr>
+        <w:br w:type="textWrapping"/>
+        <w:br w:type="textWrapping"/>
+      </w:r>
+    </w:p>
+    <w:p>
+      <w:pPr>
+        <w:numPr>
+          <w:ilvl w:val="0"/>
+          <w:numId w:val="6"/>
+        </w:numPr>
+        <w:ind w:left="720" w:hanging="360"/>
+        <w:rPr>
+          <w:color w:val="181a17"/>
+          <w:u w:val="none"/>
+        </w:rPr>
+      </w:pPr>
+      <w:r>
+        <w:rPr>
+          <w:color w:val="181a17"/>
+          <w:rtl w:val="0"/>
+        </w:rPr>
+        <w:t xml:space="preserve">Файл Makefile</w:t>
+      </w:r>
+    </w:p>
+    <w:tbl>
+      <w:tblPr>
+        <w:tblStyle w:val="Table2"/>
+        <w:tblW w:w="5250.0" w:type="dxa"/>
+        <w:jc w:val="left"/>
+        <w:tblBorders>
+          <w:top w:color="000000" w:space="0" w:sz="0" w:val="nil"/>
+          <w:left w:color="000000" w:space="0" w:sz="0" w:val="nil"/>
+          <w:bottom w:color="000000" w:space="0" w:sz="0" w:val="nil"/>
+          <w:right w:color="000000" w:space="0" w:sz="0" w:val="nil"/>
+          <w:insideH w:color="000000" w:space="0" w:sz="0" w:val="nil"/>
+          <w:insideV w:color="000000" w:space="0" w:sz="0" w:val="nil"/>
+        </w:tblBorders>
+        <w:tblLayout w:type="fixed"/>
+        <w:tblLook w:val="0600"/>
+      </w:tblPr>
+      <w:tblGrid>
+        <w:gridCol w:w="330"/>
+        <w:gridCol w:w="4920"/>
+        <w:tblGridChange w:id="0">
+          <w:tblGrid>
+            <w:gridCol w:w="330"/>
+            <w:gridCol w:w="4920"/>
+          </w:tblGrid>
+        </w:tblGridChange>
+      </w:tblGrid>
+      <w:tr>
+        <w:trPr>
+          <w:cantSplit w:val="0"/>
+          <w:trHeight w:val="2180" w:hRule="atLeast"/>
+          <w:tblHeader w:val="0"/>
+        </w:trPr>
+        <w:tc>
+          <w:tcPr>
+            <w:tcBorders>
+              <w:top w:color="000000" w:space="0" w:sz="0" w:val="nil"/>
+              <w:left w:color="000000" w:space="0" w:sz="0" w:val="nil"/>
+              <w:bottom w:color="000000" w:space="0" w:sz="0" w:val="nil"/>
+              <w:right w:color="000000" w:space="0" w:sz="0" w:val="nil"/>
+            </w:tcBorders>
+            <w:tcMar>
+              <w:top w:w="100.0" w:type="dxa"/>
+              <w:left w:w="100.0" w:type="dxa"/>
+              <w:bottom w:w="100.0" w:type="dxa"/>
+              <w:right w:w="100.0" w:type="dxa"/>
+            </w:tcMar>
+            <w:vAlign w:val="top"/>
+          </w:tcPr>
+          <w:p>
+            <w:pPr>
+              <w:keepNext w:val="0"/>
+              <w:keepLines w:val="0"/>
+              <w:pageBreakBefore w:val="0"/>
+              <w:widowControl w:val="0"/>
+              <w:pBdr>
+                <w:top w:space="0" w:sz="0" w:val="nil"/>
+                <w:left w:space="0" w:sz="0" w:val="nil"/>
+                <w:bottom w:space="0" w:sz="0" w:val="nil"/>
+                <w:right w:space="0" w:sz="0" w:val="nil"/>
+                <w:between w:space="0" w:sz="0" w:val="nil"/>
+              </w:pBdr>
+              <w:shd w:fill="auto" w:val="clear"/>
+              <w:spacing w:after="0" w:before="0" w:line="276" w:lineRule="auto"/>
+              <w:ind w:left="0" w:right="0" w:firstLine="0"/>
+              <w:jc w:val="left"/>
+              <w:rPr>
+                <w:rFonts w:ascii="Verdana" w:cs="Verdana" w:eastAsia="Verdana" w:hAnsi="Verdana"/>
+                <w:color w:val="333333"/>
+                <w:sz w:val="18"/>
+                <w:szCs w:val="18"/>
+              </w:rPr>
+            </w:pPr>
+            <w:r>
+              <w:rPr>
+                <w:rFonts w:ascii="Verdana" w:cs="Verdana" w:eastAsia="Verdana" w:hAnsi="Verdana"/>
+                <w:color w:val="333333"/>
+                <w:sz w:val="18"/>
+                <w:szCs w:val="18"/>
+                <w:rtl w:val="0"/>
+              </w:rPr>
+              <w:t xml:space="preserve">1</w:t>
+            </w:r>
+          </w:p>
+          <w:p>
+            <w:pPr>
+              <w:keepNext w:val="0"/>
+              <w:keepLines w:val="0"/>
+              <w:pageBreakBefore w:val="0"/>
+              <w:widowControl w:val="0"/>
+              <w:pBdr>
+                <w:top w:space="0" w:sz="0" w:val="nil"/>
+                <w:left w:space="0" w:sz="0" w:val="nil"/>
+                <w:bottom w:space="0" w:sz="0" w:val="nil"/>
+                <w:right w:space="0" w:sz="0" w:val="nil"/>
+                <w:between w:space="0" w:sz="0" w:val="nil"/>
+              </w:pBdr>
+              <w:shd w:fill="auto" w:val="clear"/>
+              <w:spacing w:after="0" w:before="0" w:line="276" w:lineRule="auto"/>
+              <w:ind w:left="0" w:right="0" w:firstLine="0"/>
+              <w:jc w:val="left"/>
+              <w:rPr>
+                <w:rFonts w:ascii="Verdana" w:cs="Verdana" w:eastAsia="Verdana" w:hAnsi="Verdana"/>
+                <w:color w:val="333333"/>
+                <w:sz w:val="18"/>
+                <w:szCs w:val="18"/>
+              </w:rPr>
+            </w:pPr>
+            <w:r>
+              <w:rPr>
+                <w:rFonts w:ascii="Verdana" w:cs="Verdana" w:eastAsia="Verdana" w:hAnsi="Verdana"/>
+                <w:color w:val="333333"/>
+                <w:sz w:val="18"/>
+                <w:szCs w:val="18"/>
+                <w:rtl w:val="0"/>
+              </w:rPr>
+              <w:t xml:space="preserve">2</w:t>
+            </w:r>
+          </w:p>
+          <w:p>
+            <w:pPr>
+              <w:keepNext w:val="0"/>
+              <w:keepLines w:val="0"/>
+              <w:pageBreakBefore w:val="0"/>
+              <w:widowControl w:val="0"/>
+              <w:pBdr>
+                <w:top w:space="0" w:sz="0" w:val="nil"/>
+                <w:left w:space="0" w:sz="0" w:val="nil"/>
+                <w:bottom w:space="0" w:sz="0" w:val="nil"/>
+                <w:right w:space="0" w:sz="0" w:val="nil"/>
+                <w:between w:space="0" w:sz="0" w:val="nil"/>
+              </w:pBdr>
+              <w:shd w:fill="auto" w:val="clear"/>
+              <w:spacing w:after="0" w:before="0" w:line="276" w:lineRule="auto"/>
+              <w:ind w:left="0" w:right="0" w:firstLine="0"/>
+              <w:jc w:val="left"/>
+              <w:rPr>
+                <w:rFonts w:ascii="Verdana" w:cs="Verdana" w:eastAsia="Verdana" w:hAnsi="Verdana"/>
+                <w:color w:val="333333"/>
+                <w:sz w:val="18"/>
+                <w:szCs w:val="18"/>
+              </w:rPr>
+            </w:pPr>
+            <w:r>
+              <w:rPr>
+                <w:rFonts w:ascii="Verdana" w:cs="Verdana" w:eastAsia="Verdana" w:hAnsi="Verdana"/>
+                <w:color w:val="333333"/>
+                <w:sz w:val="18"/>
+                <w:szCs w:val="18"/>
+                <w:rtl w:val="0"/>
+              </w:rPr>
+              <w:t xml:space="preserve">3</w:t>
+            </w:r>
+          </w:p>
+          <w:p>
+            <w:pPr>
+              <w:keepNext w:val="0"/>
+              <w:keepLines w:val="0"/>
+              <w:pageBreakBefore w:val="0"/>
+              <w:widowControl w:val="0"/>
+              <w:pBdr>
+                <w:top w:space="0" w:sz="0" w:val="nil"/>
+                <w:left w:space="0" w:sz="0" w:val="nil"/>
+                <w:bottom w:space="0" w:sz="0" w:val="nil"/>
+                <w:right w:space="0" w:sz="0" w:val="nil"/>
+                <w:between w:space="0" w:sz="0" w:val="nil"/>
+              </w:pBdr>
+              <w:shd w:fill="auto" w:val="clear"/>
+              <w:spacing w:after="0" w:before="0" w:line="276" w:lineRule="auto"/>
+              <w:ind w:left="0" w:right="0" w:firstLine="0"/>
+              <w:jc w:val="left"/>
+              <w:rPr>
+                <w:rFonts w:ascii="Verdana" w:cs="Verdana" w:eastAsia="Verdana" w:hAnsi="Verdana"/>
+                <w:color w:val="333333"/>
+                <w:sz w:val="18"/>
+                <w:szCs w:val="18"/>
+              </w:rPr>
+            </w:pPr>
+            <w:r>
+              <w:rPr>
+                <w:rFonts w:ascii="Verdana" w:cs="Verdana" w:eastAsia="Verdana" w:hAnsi="Verdana"/>
+                <w:color w:val="333333"/>
+                <w:sz w:val="18"/>
+                <w:szCs w:val="18"/>
+                <w:rtl w:val="0"/>
+              </w:rPr>
+              <w:t xml:space="preserve">4</w:t>
+            </w:r>
+          </w:p>
+          <w:p>
+            <w:pPr>
+              <w:keepNext w:val="0"/>
+              <w:keepLines w:val="0"/>
+              <w:pageBreakBefore w:val="0"/>
+              <w:widowControl w:val="0"/>
+              <w:pBdr>
+                <w:top w:space="0" w:sz="0" w:val="nil"/>
+                <w:left w:space="0" w:sz="0" w:val="nil"/>
+                <w:bottom w:space="0" w:sz="0" w:val="nil"/>
+                <w:right w:space="0" w:sz="0" w:val="nil"/>
+                <w:between w:space="0" w:sz="0" w:val="nil"/>
+              </w:pBdr>
+              <w:shd w:fill="auto" w:val="clear"/>
+              <w:spacing w:after="0" w:before="0" w:line="276" w:lineRule="auto"/>
+              <w:ind w:left="0" w:right="0" w:firstLine="0"/>
+              <w:jc w:val="left"/>
+              <w:rPr>
+                <w:rFonts w:ascii="Verdana" w:cs="Verdana" w:eastAsia="Verdana" w:hAnsi="Verdana"/>
+                <w:color w:val="333333"/>
+                <w:sz w:val="18"/>
+                <w:szCs w:val="18"/>
+              </w:rPr>
+            </w:pPr>
+            <w:r>
+              <w:rPr>
+                <w:rFonts w:ascii="Verdana" w:cs="Verdana" w:eastAsia="Verdana" w:hAnsi="Verdana"/>
+                <w:color w:val="333333"/>
+                <w:sz w:val="18"/>
+                <w:szCs w:val="18"/>
+                <w:rtl w:val="0"/>
+              </w:rPr>
+              <w:t xml:space="preserve">5</w:t>
+            </w:r>
+          </w:p>
+          <w:p>
+            <w:pPr>
+              <w:keepNext w:val="0"/>
+              <w:keepLines w:val="0"/>
+              <w:pageBreakBefore w:val="0"/>
+              <w:widowControl w:val="0"/>
+              <w:pBdr>
+                <w:top w:space="0" w:sz="0" w:val="nil"/>
+                <w:left w:space="0" w:sz="0" w:val="nil"/>
+                <w:bottom w:space="0" w:sz="0" w:val="nil"/>
+                <w:right w:space="0" w:sz="0" w:val="nil"/>
+                <w:between w:space="0" w:sz="0" w:val="nil"/>
+              </w:pBdr>
+              <w:shd w:fill="auto" w:val="clear"/>
+              <w:spacing w:after="0" w:before="0" w:line="276" w:lineRule="auto"/>
+              <w:ind w:left="0" w:right="0" w:firstLine="0"/>
+              <w:jc w:val="left"/>
+              <w:rPr>
+                <w:rFonts w:ascii="Verdana" w:cs="Verdana" w:eastAsia="Verdana" w:hAnsi="Verdana"/>
+                <w:color w:val="333333"/>
+                <w:sz w:val="18"/>
+                <w:szCs w:val="18"/>
+              </w:rPr>
+            </w:pPr>
+            <w:r>
+              <w:rPr>
+                <w:rFonts w:ascii="Verdana" w:cs="Verdana" w:eastAsia="Verdana" w:hAnsi="Verdana"/>
+                <w:color w:val="333333"/>
+                <w:sz w:val="18"/>
+                <w:szCs w:val="18"/>
+                <w:rtl w:val="0"/>
+              </w:rPr>
+              <w:t xml:space="preserve">6</w:t>
+            </w:r>
+          </w:p>
+          <w:p>
+            <w:pPr>
+              <w:keepNext w:val="0"/>
+              <w:keepLines w:val="0"/>
+              <w:pageBreakBefore w:val="0"/>
+              <w:widowControl w:val="0"/>
+              <w:pBdr>
+                <w:top w:space="0" w:sz="0" w:val="nil"/>
+                <w:left w:space="0" w:sz="0" w:val="nil"/>
+                <w:bottom w:space="0" w:sz="0" w:val="nil"/>
+                <w:right w:space="0" w:sz="0" w:val="nil"/>
+                <w:between w:space="0" w:sz="0" w:val="nil"/>
+              </w:pBdr>
+              <w:shd w:fill="auto" w:val="clear"/>
+              <w:spacing w:after="0" w:before="0" w:line="276" w:lineRule="auto"/>
+              <w:ind w:left="0" w:right="0" w:firstLine="0"/>
+              <w:jc w:val="left"/>
+              <w:rPr>
+                <w:rFonts w:ascii="Verdana" w:cs="Verdana" w:eastAsia="Verdana" w:hAnsi="Verdana"/>
+                <w:color w:val="333333"/>
+                <w:sz w:val="18"/>
+                <w:szCs w:val="18"/>
+              </w:rPr>
+            </w:pPr>
+            <w:r>
+              <w:rPr>
+                <w:rFonts w:ascii="Verdana" w:cs="Verdana" w:eastAsia="Verdana" w:hAnsi="Verdana"/>
+                <w:color w:val="333333"/>
+                <w:sz w:val="18"/>
+                <w:szCs w:val="18"/>
+                <w:rtl w:val="0"/>
+              </w:rPr>
+              <w:t xml:space="preserve">7</w:t>
+            </w:r>
+          </w:p>
+          <w:p>
+            <w:pPr>
+              <w:keepNext w:val="0"/>
+              <w:keepLines w:val="0"/>
+              <w:pageBreakBefore w:val="0"/>
+              <w:widowControl w:val="0"/>
+              <w:pBdr>
+                <w:top w:space="0" w:sz="0" w:val="nil"/>
+                <w:left w:space="0" w:sz="0" w:val="nil"/>
+                <w:bottom w:space="0" w:sz="0" w:val="nil"/>
+                <w:right w:space="0" w:sz="0" w:val="nil"/>
+                <w:between w:space="0" w:sz="0" w:val="nil"/>
+              </w:pBdr>
+              <w:shd w:fill="auto" w:val="clear"/>
+              <w:spacing w:after="0" w:before="0" w:line="276" w:lineRule="auto"/>
+              <w:ind w:left="0" w:right="0" w:firstLine="0"/>
+              <w:jc w:val="left"/>
+              <w:rPr>
+                <w:rFonts w:ascii="Verdana" w:cs="Verdana" w:eastAsia="Verdana" w:hAnsi="Verdana"/>
+                <w:color w:val="333333"/>
+                <w:sz w:val="18"/>
+                <w:szCs w:val="18"/>
+              </w:rPr>
+            </w:pPr>
+            <w:r>
+              <w:rPr>
+                <w:rFonts w:ascii="Verdana" w:cs="Verdana" w:eastAsia="Verdana" w:hAnsi="Verdana"/>
+                <w:color w:val="333333"/>
+                <w:sz w:val="18"/>
+                <w:szCs w:val="18"/>
+                <w:rtl w:val="0"/>
+              </w:rPr>
+              <w:t xml:space="preserve">8</w:t>
+            </w:r>
+          </w:p>
+        </w:tc>
+        <w:tc>
+          <w:tcPr>
+            <w:tcBorders>
+              <w:top w:color="000000" w:space="0" w:sz="0" w:val="nil"/>
+              <w:left w:color="000000" w:space="0" w:sz="0" w:val="nil"/>
+              <w:bottom w:color="000000" w:space="0" w:sz="0" w:val="nil"/>
+              <w:right w:color="000000" w:space="0" w:sz="0" w:val="nil"/>
+            </w:tcBorders>
+            <w:tcMar>
+              <w:top w:w="100.0" w:type="dxa"/>
+              <w:left w:w="100.0" w:type="dxa"/>
+              <w:bottom w:w="100.0" w:type="dxa"/>
+              <w:right w:w="100.0" w:type="dxa"/>
+            </w:tcMar>
+            <w:vAlign w:val="top"/>
+          </w:tcPr>
+          <w:p>
+            <w:pPr>
+              <w:keepNext w:val="0"/>
+              <w:keepLines w:val="0"/>
+              <w:pageBreakBefore w:val="0"/>
+              <w:widowControl w:val="0"/>
+              <w:pBdr>
+                <w:top w:space="0" w:sz="0" w:val="nil"/>
+                <w:left w:space="0" w:sz="0" w:val="nil"/>
+                <w:bottom w:space="0" w:sz="0" w:val="nil"/>
+                <w:right w:space="0" w:sz="0" w:val="nil"/>
+                <w:between w:space="0" w:sz="0" w:val="nil"/>
+              </w:pBdr>
+              <w:shd w:fill="auto" w:val="clear"/>
+              <w:spacing w:after="0" w:before="0" w:line="276" w:lineRule="auto"/>
+              <w:ind w:left="0" w:right="0" w:firstLine="0"/>
+              <w:jc w:val="left"/>
+              <w:rPr>
+                <w:rFonts w:ascii="Verdana" w:cs="Verdana" w:eastAsia="Verdana" w:hAnsi="Verdana"/>
+                <w:color w:val="333333"/>
+                <w:sz w:val="18"/>
+                <w:szCs w:val="18"/>
+              </w:rPr>
+            </w:pPr>
+            <w:r>
+              <w:rPr>
+                <w:rFonts w:ascii="Verdana" w:cs="Verdana" w:eastAsia="Verdana" w:hAnsi="Verdana"/>
+                <w:b w:val="1"/>
+                <w:color w:val="0066bb"/>
+                <w:sz w:val="18"/>
+                <w:szCs w:val="18"/>
+                <w:rtl w:val="0"/>
+              </w:rPr>
+              <w:t xml:space="preserve">all</w:t>
+            </w:r>
+            <w:r>
+              <w:rPr>
+                <w:rFonts w:ascii="Verdana" w:cs="Verdana" w:eastAsia="Verdana" w:hAnsi="Verdana"/>
+                <w:color w:val="333333"/>
+                <w:sz w:val="18"/>
+                <w:szCs w:val="18"/>
+                <w:rtl w:val="0"/>
+              </w:rPr>
+              <w:t xml:space="preserve">: </w:t>
+            </w:r>
+            <w:r>
+              <w:rPr>
+                <w:rFonts w:ascii="Verdana" w:cs="Verdana" w:eastAsia="Verdana" w:hAnsi="Verdana"/>
+                <w:b w:val="1"/>
+                <w:color w:val="6600ee"/>
+                <w:sz w:val="18"/>
+                <w:szCs w:val="18"/>
+                <w:rtl w:val="0"/>
+              </w:rPr>
+              <w:t xml:space="preserve">main</w:t>
+            </w:r>
+            <w:r>
+              <w:rPr>
+                <w:rtl w:val="0"/>
+              </w:rPr>
+            </w:r>
+          </w:p>
+          <w:p>
+            <w:pPr>
+              <w:keepNext w:val="0"/>
+              <w:keepLines w:val="0"/>
+              <w:pageBreakBefore w:val="0"/>
+              <w:widowControl w:val="0"/>
+              <w:pBdr>
+                <w:top w:space="0" w:sz="0" w:val="nil"/>
+                <w:left w:space="0" w:sz="0" w:val="nil"/>
+                <w:bottom w:space="0" w:sz="0" w:val="nil"/>
+                <w:right w:space="0" w:sz="0" w:val="nil"/>
+                <w:between w:space="0" w:sz="0" w:val="nil"/>
+              </w:pBdr>
+              <w:shd w:fill="auto" w:val="clear"/>
+              <w:spacing w:after="0" w:before="0" w:line="276" w:lineRule="auto"/>
+              <w:ind w:left="0" w:right="0" w:firstLine="0"/>
+              <w:jc w:val="left"/>
+              <w:rPr>
+                <w:rFonts w:ascii="Verdana" w:cs="Verdana" w:eastAsia="Verdana" w:hAnsi="Verdana"/>
+                <w:color w:val="333333"/>
+                <w:sz w:val="18"/>
+                <w:szCs w:val="18"/>
+              </w:rPr>
+            </w:pPr>
+            <w:r>
+              <w:rPr>
+                <w:rFonts w:ascii="Verdana" w:cs="Verdana" w:eastAsia="Verdana" w:hAnsi="Verdana"/>
+                <w:b w:val="1"/>
+                <w:color w:val="0066bb"/>
+                <w:sz w:val="18"/>
+                <w:szCs w:val="18"/>
+                <w:rtl w:val="0"/>
+              </w:rPr>
+              <w:t xml:space="preserve">.PHONY</w:t>
+            </w:r>
+            <w:r>
+              <w:rPr>
+                <w:rFonts w:ascii="Verdana" w:cs="Verdana" w:eastAsia="Verdana" w:hAnsi="Verdana"/>
+                <w:color w:val="333333"/>
+                <w:sz w:val="18"/>
+                <w:szCs w:val="18"/>
+                <w:rtl w:val="0"/>
+              </w:rPr>
+              <w:t xml:space="preserve">: </w:t>
+            </w:r>
+            <w:r>
+              <w:rPr>
+                <w:rFonts w:ascii="Verdana" w:cs="Verdana" w:eastAsia="Verdana" w:hAnsi="Verdana"/>
+                <w:b w:val="1"/>
+                <w:color w:val="6600ee"/>
+                <w:sz w:val="18"/>
+                <w:szCs w:val="18"/>
+                <w:rtl w:val="0"/>
+              </w:rPr>
+              <w:t xml:space="preserve">main</w:t>
+            </w:r>
+            <w:r>
+              <w:rPr>
+                <w:rtl w:val="0"/>
+              </w:rPr>
+            </w:r>
+          </w:p>
+          <w:p>
+            <w:pPr>
+              <w:keepNext w:val="0"/>
+              <w:keepLines w:val="0"/>
+              <w:pageBreakBefore w:val="0"/>
+              <w:widowControl w:val="0"/>
+              <w:pBdr>
+                <w:top w:space="0" w:sz="0" w:val="nil"/>
+                <w:left w:space="0" w:sz="0" w:val="nil"/>
+                <w:bottom w:space="0" w:sz="0" w:val="nil"/>
+                <w:right w:space="0" w:sz="0" w:val="nil"/>
+                <w:between w:space="0" w:sz="0" w:val="nil"/>
+              </w:pBdr>
+              <w:shd w:fill="auto" w:val="clear"/>
+              <w:spacing w:after="0" w:before="0" w:line="276" w:lineRule="auto"/>
+              <w:ind w:left="0" w:right="0" w:firstLine="0"/>
+              <w:jc w:val="left"/>
+              <w:rPr>
+                <w:rFonts w:ascii="Verdana" w:cs="Verdana" w:eastAsia="Verdana" w:hAnsi="Verdana"/>
+                <w:color w:val="333333"/>
+                <w:sz w:val="18"/>
+                <w:szCs w:val="18"/>
+              </w:rPr>
+            </w:pPr>
+            <w:r>
+              <w:rPr>
+                <w:rFonts w:ascii="Verdana" w:cs="Verdana" w:eastAsia="Verdana" w:hAnsi="Verdana"/>
+                <w:b w:val="1"/>
+                <w:color w:val="0066bb"/>
+                <w:sz w:val="18"/>
+                <w:szCs w:val="18"/>
+                <w:rtl w:val="0"/>
+              </w:rPr>
+              <w:t xml:space="preserve">main</w:t>
+            </w:r>
+            <w:r>
+              <w:rPr>
+                <w:rFonts w:ascii="Verdana" w:cs="Verdana" w:eastAsia="Verdana" w:hAnsi="Verdana"/>
+                <w:color w:val="333333"/>
+                <w:sz w:val="18"/>
+                <w:szCs w:val="18"/>
+                <w:rtl w:val="0"/>
+              </w:rPr>
+              <w:t xml:space="preserve">: </w:t>
+            </w:r>
+            <w:r>
+              <w:rPr>
+                <w:rFonts w:ascii="Verdana" w:cs="Verdana" w:eastAsia="Verdana" w:hAnsi="Verdana"/>
+                <w:b w:val="1"/>
+                <w:color w:val="6600ee"/>
+                <w:sz w:val="18"/>
+                <w:szCs w:val="18"/>
+                <w:rtl w:val="0"/>
+              </w:rPr>
+              <w:t xml:space="preserve">main.c rtree.c</w:t>
+            </w:r>
+            <w:r>
+              <w:rPr>
+                <w:rtl w:val="0"/>
+              </w:rPr>
+            </w:r>
+          </w:p>
+          <w:p>
+            <w:pPr>
+              <w:keepNext w:val="0"/>
+              <w:keepLines w:val="0"/>
+              <w:pageBreakBefore w:val="0"/>
+              <w:widowControl w:val="0"/>
+              <w:pBdr>
+                <w:top w:space="0" w:sz="0" w:val="nil"/>
+                <w:left w:space="0" w:sz="0" w:val="nil"/>
+                <w:bottom w:space="0" w:sz="0" w:val="nil"/>
+                <w:right w:space="0" w:sz="0" w:val="nil"/>
+                <w:between w:space="0" w:sz="0" w:val="nil"/>
+              </w:pBdr>
+              <w:shd w:fill="auto" w:val="clear"/>
+              <w:spacing w:after="0" w:before="0" w:line="276" w:lineRule="auto"/>
+              <w:ind w:left="0" w:right="0" w:firstLine="0"/>
+              <w:jc w:val="left"/>
+              <w:rPr>
+                <w:rFonts w:ascii="Verdana" w:cs="Verdana" w:eastAsia="Verdana" w:hAnsi="Verdana"/>
+                <w:color w:val="333333"/>
+                <w:sz w:val="18"/>
+                <w:szCs w:val="18"/>
+              </w:rPr>
+            </w:pPr>
+            <w:r>
+              <w:rPr>
+                <w:rFonts w:ascii="Verdana" w:cs="Verdana" w:eastAsia="Verdana" w:hAnsi="Verdana"/>
+                <w:color w:val="333333"/>
+                <w:sz w:val="18"/>
+                <w:szCs w:val="18"/>
+                <w:rtl w:val="0"/>
+              </w:rPr>
+              <w:tab/>
+              <w:t xml:space="preserve">gcc -Wall -Wextra -o </w:t>
+            </w:r>
+            <w:r>
+              <w:rPr>
+                <w:rFonts w:ascii="Verdana" w:cs="Verdana" w:eastAsia="Verdana" w:hAnsi="Verdana"/>
+                <w:color w:val="996633"/>
+                <w:sz w:val="18"/>
+                <w:szCs w:val="18"/>
+                <w:rtl w:val="0"/>
+              </w:rPr>
+              <w:t xml:space="preserve">$@</w:t>
+            </w:r>
+            <w:r>
+              <w:rPr>
+                <w:rFonts w:ascii="Verdana" w:cs="Verdana" w:eastAsia="Verdana" w:hAnsi="Verdana"/>
+                <w:color w:val="333333"/>
+                <w:sz w:val="18"/>
+                <w:szCs w:val="18"/>
+                <w:rtl w:val="0"/>
+              </w:rPr>
+              <w:t xml:space="preserve"> </w:t>
+            </w:r>
+            <w:r>
+              <w:rPr>
+                <w:rFonts w:ascii="Verdana" w:cs="Verdana" w:eastAsia="Verdana" w:hAnsi="Verdana"/>
+                <w:color w:val="996633"/>
+                <w:sz w:val="18"/>
+                <w:szCs w:val="18"/>
+                <w:rtl w:val="0"/>
+              </w:rPr>
+              <w:t xml:space="preserve">$^</w:t>
+            </w:r>
+            <w:r>
+              <w:rPr>
+                <w:rtl w:val="0"/>
+              </w:rPr>
+            </w:r>
+          </w:p>
+          <w:p>
+            <w:pPr>
+              <w:keepNext w:val="0"/>
+              <w:keepLines w:val="0"/>
+              <w:pageBreakBefore w:val="0"/>
+              <w:widowControl w:val="0"/>
+              <w:pBdr>
+                <w:top w:space="0" w:sz="0" w:val="nil"/>
+                <w:left w:space="0" w:sz="0" w:val="nil"/>
+                <w:bottom w:space="0" w:sz="0" w:val="nil"/>
+                <w:right w:space="0" w:sz="0" w:val="nil"/>
+                <w:between w:space="0" w:sz="0" w:val="nil"/>
+              </w:pBdr>
+              <w:shd w:fill="auto" w:val="clear"/>
+              <w:spacing w:after="0" w:before="0" w:line="276" w:lineRule="auto"/>
+              <w:ind w:left="0" w:right="0" w:firstLine="0"/>
+              <w:jc w:val="left"/>
+              <w:rPr>
+                <w:rFonts w:ascii="Verdana" w:cs="Verdana" w:eastAsia="Verdana" w:hAnsi="Verdana"/>
+                <w:color w:val="333333"/>
+                <w:sz w:val="18"/>
+                <w:szCs w:val="18"/>
+              </w:rPr>
+            </w:pPr>
+            <w:r>
+              <w:rPr>
+                <w:rtl w:val="0"/>
+              </w:rPr>
+            </w:r>
+          </w:p>
+          <w:p>
+            <w:pPr>
+              <w:keepNext w:val="0"/>
+              <w:keepLines w:val="0"/>
+              <w:pageBreakBefore w:val="0"/>
+              <w:widowControl w:val="0"/>
+              <w:pBdr>
+                <w:top w:space="0" w:sz="0" w:val="nil"/>
+                <w:left w:space="0" w:sz="0" w:val="nil"/>
+                <w:bottom w:space="0" w:sz="0" w:val="nil"/>
+                <w:right w:space="0" w:sz="0" w:val="nil"/>
+                <w:between w:space="0" w:sz="0" w:val="nil"/>
+              </w:pBdr>
+              <w:shd w:fill="auto" w:val="clear"/>
+              <w:spacing w:after="0" w:before="0" w:line="276" w:lineRule="auto"/>
+              <w:ind w:left="0" w:right="0" w:firstLine="0"/>
+              <w:jc w:val="left"/>
+              <w:rPr>
+                <w:rFonts w:ascii="Verdana" w:cs="Verdana" w:eastAsia="Verdana" w:hAnsi="Verdana"/>
+                <w:color w:val="333333"/>
+                <w:sz w:val="18"/>
+                <w:szCs w:val="18"/>
+              </w:rPr>
+            </w:pPr>
+            <w:r>
+              <w:rPr>
+                <w:rFonts w:ascii="Verdana" w:cs="Verdana" w:eastAsia="Verdana" w:hAnsi="Verdana"/>
+                <w:b w:val="1"/>
+                <w:color w:val="0066bb"/>
+                <w:sz w:val="18"/>
+                <w:szCs w:val="18"/>
+                <w:rtl w:val="0"/>
+              </w:rPr>
+              <w:t xml:space="preserve">.PHONY</w:t>
+            </w:r>
+            <w:r>
+              <w:rPr>
+                <w:rFonts w:ascii="Verdana" w:cs="Verdana" w:eastAsia="Verdana" w:hAnsi="Verdana"/>
+                <w:color w:val="333333"/>
+                <w:sz w:val="18"/>
+                <w:szCs w:val="18"/>
+                <w:rtl w:val="0"/>
+              </w:rPr>
+              <w:t xml:space="preserve">: </w:t>
+            </w:r>
+            <w:r>
+              <w:rPr>
+                <w:rFonts w:ascii="Verdana" w:cs="Verdana" w:eastAsia="Verdana" w:hAnsi="Verdana"/>
+                <w:b w:val="1"/>
+                <w:color w:val="6600ee"/>
+                <w:sz w:val="18"/>
+                <w:szCs w:val="18"/>
+                <w:rtl w:val="0"/>
+              </w:rPr>
+              <w:t xml:space="preserve">clean</w:t>
+            </w:r>
+            <w:r>
+              <w:rPr>
+                <w:rtl w:val="0"/>
+              </w:rPr>
+            </w:r>
+          </w:p>
+          <w:p>
+            <w:pPr>
+              <w:keepNext w:val="0"/>
+              <w:keepLines w:val="0"/>
+              <w:pageBreakBefore w:val="0"/>
+              <w:widowControl w:val="0"/>
+              <w:pBdr>
+                <w:top w:space="0" w:sz="0" w:val="nil"/>
+                <w:left w:space="0" w:sz="0" w:val="nil"/>
+                <w:bottom w:space="0" w:sz="0" w:val="nil"/>
+                <w:right w:space="0" w:sz="0" w:val="nil"/>
+                <w:between w:space="0" w:sz="0" w:val="nil"/>
+              </w:pBdr>
+              <w:shd w:fill="auto" w:val="clear"/>
+              <w:spacing w:after="0" w:before="0" w:line="276" w:lineRule="auto"/>
+              <w:ind w:left="0" w:right="0" w:firstLine="0"/>
+              <w:jc w:val="left"/>
+              <w:rPr>
+                <w:rFonts w:ascii="Verdana" w:cs="Verdana" w:eastAsia="Verdana" w:hAnsi="Verdana"/>
+                <w:color w:val="333333"/>
+                <w:sz w:val="18"/>
+                <w:szCs w:val="18"/>
+              </w:rPr>
+            </w:pPr>
+            <w:r>
+              <w:rPr>
+                <w:rFonts w:ascii="Verdana" w:cs="Verdana" w:eastAsia="Verdana" w:hAnsi="Verdana"/>
+                <w:b w:val="1"/>
+                <w:color w:val="0066bb"/>
+                <w:sz w:val="18"/>
+                <w:szCs w:val="18"/>
+                <w:rtl w:val="0"/>
+              </w:rPr>
+              <w:t xml:space="preserve">clean</w:t>
+            </w:r>
+            <w:r>
+              <w:rPr>
+                <w:rFonts w:ascii="Verdana" w:cs="Verdana" w:eastAsia="Verdana" w:hAnsi="Verdana"/>
+                <w:color w:val="333333"/>
+                <w:sz w:val="18"/>
+                <w:szCs w:val="18"/>
+                <w:rtl w:val="0"/>
+              </w:rPr>
+              <w:t xml:space="preserve">:</w:t>
+            </w:r>
+          </w:p>
+          <w:p>
+            <w:pPr>
+              <w:spacing w:line="265.9090909090909" w:lineRule="auto"/>
+              <w:ind w:left="720" w:hanging="360"/>
+              <w:rPr>
+                <w:rFonts w:ascii="Verdana" w:cs="Verdana" w:eastAsia="Verdana" w:hAnsi="Verdana"/>
+                <w:color w:val="333333"/>
+                <w:sz w:val="18"/>
+                <w:szCs w:val="18"/>
+              </w:rPr>
+            </w:pPr>
+            <w:r>
+              <w:rPr>
+                <w:rFonts w:ascii="Verdana" w:cs="Verdana" w:eastAsia="Verdana" w:hAnsi="Verdana"/>
+                <w:color w:val="333333"/>
+                <w:sz w:val="18"/>
+                <w:szCs w:val="18"/>
+                <w:rtl w:val="0"/>
+              </w:rPr>
+              <w:tab/>
+              <w:t xml:space="preserve">rm -rf main</w:t>
+            </w:r>
+          </w:p>
+        </w:tc>
+      </w:tr>
+    </w:tbl>
+    <w:p>
+      <w:pPr>
+        <w:numPr>
+          <w:ilvl w:val="0"/>
+          <w:numId w:val="6"/>
+        </w:numPr>
+        <w:ind w:left="720" w:hanging="360"/>
+        <w:rPr>
+          <w:color w:val="181a17"/>
+          <w:u w:val="none"/>
+        </w:rPr>
+      </w:pPr>
+      <w:r>
+        <w:rPr>
+          <w:color w:val="181a17"/>
+          <w:rtl w:val="0"/>
+        </w:rPr>
+        <w:br w:type="textWrapping"/>
       </w:r>
     </w:p>
     <w:p>
@@ -7735,7 +9062,7 @@
     </w:p>
     <w:tbl>
       <w:tblPr>
-        <w:tblStyle w:val="Table2"/>
+        <w:tblStyle w:val="Table3"/>
         <w:tblW w:w="9214.0" w:type="dxa"/>
         <w:jc w:val="left"/>
         <w:tblInd w:w="108.0" w:type="dxa"/>
@@ -8554,7 +9881,7 @@
     </w:p>
     <w:tbl>
       <w:tblPr>
-        <w:tblStyle w:val="Table3"/>
+        <w:tblStyle w:val="Table4"/>
         <w:tblW w:w="10142.0" w:type="dxa"/>
         <w:jc w:val="left"/>
         <w:tblInd w:w="-106.0" w:type="dxa"/>
@@ -9220,7 +10547,7 @@
     <w:lvl w:ilvl="0">
       <w:start w:val="1"/>
       <w:numFmt w:val="bullet"/>
-      <w:lvlText w:val="//"/>
+      <w:lvlText w:val="В"/>
       <w:lvlJc w:val="left"/>
       <w:pPr>
         <w:ind w:left="0" w:firstLine="0"/>
@@ -9228,9 +10555,9 @@
       <w:rPr/>
     </w:lvl>
     <w:lvl w:ilvl="1">
-      <w:start w:val="1"/>
+      <w:start w:val="0"/>
       <w:numFmt w:val="decimal"/>
-      <w:lvlText w:val="[%2]"/>
+      <w:lvlText w:val=""/>
       <w:lvlJc w:val="left"/>
       <w:pPr>
         <w:ind w:left="0" w:firstLine="0"/>
@@ -9310,9 +10637,9 @@
   </w:abstractNum>
   <w:abstractNum w:abstractNumId="3">
     <w:lvl w:ilvl="0">
-      <w:start w:val="6"/>
+      <w:start w:val="1"/>
       <w:numFmt w:val="decimal"/>
-      <w:lvlText w:val="[%1]"/>
+      <w:lvlText w:val="%1."/>
       <w:lvlJc w:val="left"/>
       <w:pPr>
         <w:ind w:left="0" w:firstLine="0"/>
@@ -9401,98 +10728,6 @@
     </w:lvl>
   </w:abstractNum>
   <w:abstractNum w:abstractNumId="4">
-    <w:lvl w:ilvl="0">
-      <w:start w:val="8"/>
-      <w:numFmt w:val="decimal"/>
-      <w:lvlText w:val="[%1]"/>
-      <w:lvlJc w:val="left"/>
-      <w:pPr>
-        <w:ind w:left="0" w:firstLine="0"/>
-      </w:pPr>
-      <w:rPr/>
-    </w:lvl>
-    <w:lvl w:ilvl="1">
-      <w:start w:val="0"/>
-      <w:numFmt w:val="decimal"/>
-      <w:lvlText w:val=""/>
-      <w:lvlJc w:val="left"/>
-      <w:pPr>
-        <w:ind w:left="0" w:firstLine="0"/>
-      </w:pPr>
-      <w:rPr/>
-    </w:lvl>
-    <w:lvl w:ilvl="2">
-      <w:start w:val="0"/>
-      <w:numFmt w:val="decimal"/>
-      <w:lvlText w:val=""/>
-      <w:lvlJc w:val="left"/>
-      <w:pPr>
-        <w:ind w:left="0" w:firstLine="0"/>
-      </w:pPr>
-      <w:rPr/>
-    </w:lvl>
-    <w:lvl w:ilvl="3">
-      <w:start w:val="0"/>
-      <w:numFmt w:val="decimal"/>
-      <w:lvlText w:val=""/>
-      <w:lvlJc w:val="left"/>
-      <w:pPr>
-        <w:ind w:left="0" w:firstLine="0"/>
-      </w:pPr>
-      <w:rPr/>
-    </w:lvl>
-    <w:lvl w:ilvl="4">
-      <w:start w:val="0"/>
-      <w:numFmt w:val="decimal"/>
-      <w:lvlText w:val=""/>
-      <w:lvlJc w:val="left"/>
-      <w:pPr>
-        <w:ind w:left="0" w:firstLine="0"/>
-      </w:pPr>
-      <w:rPr/>
-    </w:lvl>
-    <w:lvl w:ilvl="5">
-      <w:start w:val="0"/>
-      <w:numFmt w:val="decimal"/>
-      <w:lvlText w:val=""/>
-      <w:lvlJc w:val="left"/>
-      <w:pPr>
-        <w:ind w:left="0" w:firstLine="0"/>
-      </w:pPr>
-      <w:rPr/>
-    </w:lvl>
-    <w:lvl w:ilvl="6">
-      <w:start w:val="0"/>
-      <w:numFmt w:val="decimal"/>
-      <w:lvlText w:val=""/>
-      <w:lvlJc w:val="left"/>
-      <w:pPr>
-        <w:ind w:left="0" w:firstLine="0"/>
-      </w:pPr>
-      <w:rPr/>
-    </w:lvl>
-    <w:lvl w:ilvl="7">
-      <w:start w:val="0"/>
-      <w:numFmt w:val="decimal"/>
-      <w:lvlText w:val=""/>
-      <w:lvlJc w:val="left"/>
-      <w:pPr>
-        <w:ind w:left="0" w:firstLine="0"/>
-      </w:pPr>
-      <w:rPr/>
-    </w:lvl>
-    <w:lvl w:ilvl="8">
-      <w:start w:val="0"/>
-      <w:numFmt w:val="decimal"/>
-      <w:lvlText w:val=""/>
-      <w:lvlJc w:val="left"/>
-      <w:pPr>
-        <w:ind w:left="0" w:firstLine="0"/>
-      </w:pPr>
-      <w:rPr/>
-    </w:lvl>
-  </w:abstractNum>
-  <w:abstractNum w:abstractNumId="5">
     <w:lvl w:ilvl="0">
       <w:start w:val="1"/>
       <w:numFmt w:val="decimal"/>
@@ -9602,283 +10837,7 @@
       </w:rPr>
     </w:lvl>
   </w:abstractNum>
-  <w:abstractNum w:abstractNumId="6">
-    <w:lvl w:ilvl="0">
-      <w:start w:val="1"/>
-      <w:numFmt w:val="bullet"/>
-      <w:lvlText w:val="В"/>
-      <w:lvlJc w:val="left"/>
-      <w:pPr>
-        <w:ind w:left="0" w:firstLine="0"/>
-      </w:pPr>
-      <w:rPr/>
-    </w:lvl>
-    <w:lvl w:ilvl="1">
-      <w:start w:val="0"/>
-      <w:numFmt w:val="decimal"/>
-      <w:lvlText w:val=""/>
-      <w:lvlJc w:val="left"/>
-      <w:pPr>
-        <w:ind w:left="0" w:firstLine="0"/>
-      </w:pPr>
-      <w:rPr/>
-    </w:lvl>
-    <w:lvl w:ilvl="2">
-      <w:start w:val="0"/>
-      <w:numFmt w:val="decimal"/>
-      <w:lvlText w:val=""/>
-      <w:lvlJc w:val="left"/>
-      <w:pPr>
-        <w:ind w:left="0" w:firstLine="0"/>
-      </w:pPr>
-      <w:rPr/>
-    </w:lvl>
-    <w:lvl w:ilvl="3">
-      <w:start w:val="0"/>
-      <w:numFmt w:val="decimal"/>
-      <w:lvlText w:val=""/>
-      <w:lvlJc w:val="left"/>
-      <w:pPr>
-        <w:ind w:left="0" w:firstLine="0"/>
-      </w:pPr>
-      <w:rPr/>
-    </w:lvl>
-    <w:lvl w:ilvl="4">
-      <w:start w:val="0"/>
-      <w:numFmt w:val="decimal"/>
-      <w:lvlText w:val=""/>
-      <w:lvlJc w:val="left"/>
-      <w:pPr>
-        <w:ind w:left="0" w:firstLine="0"/>
-      </w:pPr>
-      <w:rPr/>
-    </w:lvl>
-    <w:lvl w:ilvl="5">
-      <w:start w:val="0"/>
-      <w:numFmt w:val="decimal"/>
-      <w:lvlText w:val=""/>
-      <w:lvlJc w:val="left"/>
-      <w:pPr>
-        <w:ind w:left="0" w:firstLine="0"/>
-      </w:pPr>
-      <w:rPr/>
-    </w:lvl>
-    <w:lvl w:ilvl="6">
-      <w:start w:val="0"/>
-      <w:numFmt w:val="decimal"/>
-      <w:lvlText w:val=""/>
-      <w:lvlJc w:val="left"/>
-      <w:pPr>
-        <w:ind w:left="0" w:firstLine="0"/>
-      </w:pPr>
-      <w:rPr/>
-    </w:lvl>
-    <w:lvl w:ilvl="7">
-      <w:start w:val="0"/>
-      <w:numFmt w:val="decimal"/>
-      <w:lvlText w:val=""/>
-      <w:lvlJc w:val="left"/>
-      <w:pPr>
-        <w:ind w:left="0" w:firstLine="0"/>
-      </w:pPr>
-      <w:rPr/>
-    </w:lvl>
-    <w:lvl w:ilvl="8">
-      <w:start w:val="0"/>
-      <w:numFmt w:val="decimal"/>
-      <w:lvlText w:val=""/>
-      <w:lvlJc w:val="left"/>
-      <w:pPr>
-        <w:ind w:left="0" w:firstLine="0"/>
-      </w:pPr>
-      <w:rPr/>
-    </w:lvl>
-  </w:abstractNum>
-  <w:abstractNum w:abstractNumId="7">
-    <w:lvl w:ilvl="0">
-      <w:start w:val="1"/>
-      <w:numFmt w:val="decimal"/>
-      <w:lvlText w:val="%1."/>
-      <w:lvlJc w:val="left"/>
-      <w:pPr>
-        <w:ind w:left="0" w:firstLine="0"/>
-      </w:pPr>
-      <w:rPr/>
-    </w:lvl>
-    <w:lvl w:ilvl="1">
-      <w:start w:val="0"/>
-      <w:numFmt w:val="decimal"/>
-      <w:lvlText w:val=""/>
-      <w:lvlJc w:val="left"/>
-      <w:pPr>
-        <w:ind w:left="0" w:firstLine="0"/>
-      </w:pPr>
-      <w:rPr/>
-    </w:lvl>
-    <w:lvl w:ilvl="2">
-      <w:start w:val="0"/>
-      <w:numFmt w:val="decimal"/>
-      <w:lvlText w:val=""/>
-      <w:lvlJc w:val="left"/>
-      <w:pPr>
-        <w:ind w:left="0" w:firstLine="0"/>
-      </w:pPr>
-      <w:rPr/>
-    </w:lvl>
-    <w:lvl w:ilvl="3">
-      <w:start w:val="0"/>
-      <w:numFmt w:val="decimal"/>
-      <w:lvlText w:val=""/>
-      <w:lvlJc w:val="left"/>
-      <w:pPr>
-        <w:ind w:left="0" w:firstLine="0"/>
-      </w:pPr>
-      <w:rPr/>
-    </w:lvl>
-    <w:lvl w:ilvl="4">
-      <w:start w:val="0"/>
-      <w:numFmt w:val="decimal"/>
-      <w:lvlText w:val=""/>
-      <w:lvlJc w:val="left"/>
-      <w:pPr>
-        <w:ind w:left="0" w:firstLine="0"/>
-      </w:pPr>
-      <w:rPr/>
-    </w:lvl>
-    <w:lvl w:ilvl="5">
-      <w:start w:val="0"/>
-      <w:numFmt w:val="decimal"/>
-      <w:lvlText w:val=""/>
-      <w:lvlJc w:val="left"/>
-      <w:pPr>
-        <w:ind w:left="0" w:firstLine="0"/>
-      </w:pPr>
-      <w:rPr/>
-    </w:lvl>
-    <w:lvl w:ilvl="6">
-      <w:start w:val="0"/>
-      <w:numFmt w:val="decimal"/>
-      <w:lvlText w:val=""/>
-      <w:lvlJc w:val="left"/>
-      <w:pPr>
-        <w:ind w:left="0" w:firstLine="0"/>
-      </w:pPr>
-      <w:rPr/>
-    </w:lvl>
-    <w:lvl w:ilvl="7">
-      <w:start w:val="0"/>
-      <w:numFmt w:val="decimal"/>
-      <w:lvlText w:val=""/>
-      <w:lvlJc w:val="left"/>
-      <w:pPr>
-        <w:ind w:left="0" w:firstLine="0"/>
-      </w:pPr>
-      <w:rPr/>
-    </w:lvl>
-    <w:lvl w:ilvl="8">
-      <w:start w:val="0"/>
-      <w:numFmt w:val="decimal"/>
-      <w:lvlText w:val=""/>
-      <w:lvlJc w:val="left"/>
-      <w:pPr>
-        <w:ind w:left="0" w:firstLine="0"/>
-      </w:pPr>
-      <w:rPr/>
-    </w:lvl>
-  </w:abstractNum>
-  <w:abstractNum w:abstractNumId="8">
-    <w:lvl w:ilvl="0">
-      <w:start w:val="1"/>
-      <w:numFmt w:val="bullet"/>
-      <w:lvlText w:val="//"/>
-      <w:lvlJc w:val="left"/>
-      <w:pPr>
-        <w:ind w:left="0" w:firstLine="0"/>
-      </w:pPr>
-      <w:rPr/>
-    </w:lvl>
-    <w:lvl w:ilvl="1">
-      <w:start w:val="1"/>
-      <w:numFmt w:val="decimal"/>
-      <w:lvlText w:val="[%2]"/>
-      <w:lvlJc w:val="left"/>
-      <w:pPr>
-        <w:ind w:left="0" w:firstLine="0"/>
-      </w:pPr>
-      <w:rPr/>
-    </w:lvl>
-    <w:lvl w:ilvl="2">
-      <w:start w:val="0"/>
-      <w:numFmt w:val="decimal"/>
-      <w:lvlText w:val=""/>
-      <w:lvlJc w:val="left"/>
-      <w:pPr>
-        <w:ind w:left="0" w:firstLine="0"/>
-      </w:pPr>
-      <w:rPr/>
-    </w:lvl>
-    <w:lvl w:ilvl="3">
-      <w:start w:val="0"/>
-      <w:numFmt w:val="decimal"/>
-      <w:lvlText w:val=""/>
-      <w:lvlJc w:val="left"/>
-      <w:pPr>
-        <w:ind w:left="0" w:firstLine="0"/>
-      </w:pPr>
-      <w:rPr/>
-    </w:lvl>
-    <w:lvl w:ilvl="4">
-      <w:start w:val="0"/>
-      <w:numFmt w:val="decimal"/>
-      <w:lvlText w:val=""/>
-      <w:lvlJc w:val="left"/>
-      <w:pPr>
-        <w:ind w:left="0" w:firstLine="0"/>
-      </w:pPr>
-      <w:rPr/>
-    </w:lvl>
-    <w:lvl w:ilvl="5">
-      <w:start w:val="0"/>
-      <w:numFmt w:val="decimal"/>
-      <w:lvlText w:val=""/>
-      <w:lvlJc w:val="left"/>
-      <w:pPr>
-        <w:ind w:left="0" w:firstLine="0"/>
-      </w:pPr>
-      <w:rPr/>
-    </w:lvl>
-    <w:lvl w:ilvl="6">
-      <w:start w:val="0"/>
-      <w:numFmt w:val="decimal"/>
-      <w:lvlText w:val=""/>
-      <w:lvlJc w:val="left"/>
-      <w:pPr>
-        <w:ind w:left="0" w:firstLine="0"/>
-      </w:pPr>
-      <w:rPr/>
-    </w:lvl>
-    <w:lvl w:ilvl="7">
-      <w:start w:val="0"/>
-      <w:numFmt w:val="decimal"/>
-      <w:lvlText w:val=""/>
-      <w:lvlJc w:val="left"/>
-      <w:pPr>
-        <w:ind w:left="0" w:firstLine="0"/>
-      </w:pPr>
-      <w:rPr/>
-    </w:lvl>
-    <w:lvl w:ilvl="8">
-      <w:start w:val="0"/>
-      <w:numFmt w:val="decimal"/>
-      <w:lvlText w:val=""/>
-      <w:lvlJc w:val="left"/>
-      <w:pPr>
-        <w:ind w:left="0" w:firstLine="0"/>
-      </w:pPr>
-      <w:rPr/>
-    </w:lvl>
-  </w:abstractNum>
-  <w:abstractNum w:abstractNumId="9">
+  <w:abstractNum w:abstractNumId="5">
     <w:lvl w:ilvl="0">
       <w:start w:val="1"/>
       <w:numFmt w:val="decimal"/>
@@ -9988,7 +10947,7 @@
       </w:rPr>
     </w:lvl>
   </w:abstractNum>
-  <w:abstractNum w:abstractNumId="10">
+  <w:abstractNum w:abstractNumId="6">
     <w:lvl w:ilvl="0">
       <w:start w:val="1"/>
       <w:numFmt w:val="decimal"/>
@@ -10098,191 +11057,7 @@
       </w:rPr>
     </w:lvl>
   </w:abstractNum>
-  <w:abstractNum w:abstractNumId="11">
-    <w:lvl w:ilvl="0">
-      <w:start w:val="4"/>
-      <w:numFmt w:val="decimal"/>
-      <w:lvlText w:val="[%1]"/>
-      <w:lvlJc w:val="left"/>
-      <w:pPr>
-        <w:ind w:left="0" w:firstLine="0"/>
-      </w:pPr>
-      <w:rPr/>
-    </w:lvl>
-    <w:lvl w:ilvl="1">
-      <w:start w:val="0"/>
-      <w:numFmt w:val="decimal"/>
-      <w:lvlText w:val=""/>
-      <w:lvlJc w:val="left"/>
-      <w:pPr>
-        <w:ind w:left="0" w:firstLine="0"/>
-      </w:pPr>
-      <w:rPr/>
-    </w:lvl>
-    <w:lvl w:ilvl="2">
-      <w:start w:val="0"/>
-      <w:numFmt w:val="decimal"/>
-      <w:lvlText w:val=""/>
-      <w:lvlJc w:val="left"/>
-      <w:pPr>
-        <w:ind w:left="0" w:firstLine="0"/>
-      </w:pPr>
-      <w:rPr/>
-    </w:lvl>
-    <w:lvl w:ilvl="3">
-      <w:start w:val="0"/>
-      <w:numFmt w:val="decimal"/>
-      <w:lvlText w:val=""/>
-      <w:lvlJc w:val="left"/>
-      <w:pPr>
-        <w:ind w:left="0" w:firstLine="0"/>
-      </w:pPr>
-      <w:rPr/>
-    </w:lvl>
-    <w:lvl w:ilvl="4">
-      <w:start w:val="0"/>
-      <w:numFmt w:val="decimal"/>
-      <w:lvlText w:val=""/>
-      <w:lvlJc w:val="left"/>
-      <w:pPr>
-        <w:ind w:left="0" w:firstLine="0"/>
-      </w:pPr>
-      <w:rPr/>
-    </w:lvl>
-    <w:lvl w:ilvl="5">
-      <w:start w:val="0"/>
-      <w:numFmt w:val="decimal"/>
-      <w:lvlText w:val=""/>
-      <w:lvlJc w:val="left"/>
-      <w:pPr>
-        <w:ind w:left="0" w:firstLine="0"/>
-      </w:pPr>
-      <w:rPr/>
-    </w:lvl>
-    <w:lvl w:ilvl="6">
-      <w:start w:val="0"/>
-      <w:numFmt w:val="decimal"/>
-      <w:lvlText w:val=""/>
-      <w:lvlJc w:val="left"/>
-      <w:pPr>
-        <w:ind w:left="0" w:firstLine="0"/>
-      </w:pPr>
-      <w:rPr/>
-    </w:lvl>
-    <w:lvl w:ilvl="7">
-      <w:start w:val="0"/>
-      <w:numFmt w:val="decimal"/>
-      <w:lvlText w:val=""/>
-      <w:lvlJc w:val="left"/>
-      <w:pPr>
-        <w:ind w:left="0" w:firstLine="0"/>
-      </w:pPr>
-      <w:rPr/>
-    </w:lvl>
-    <w:lvl w:ilvl="8">
-      <w:start w:val="0"/>
-      <w:numFmt w:val="decimal"/>
-      <w:lvlText w:val=""/>
-      <w:lvlJc w:val="left"/>
-      <w:pPr>
-        <w:ind w:left="0" w:firstLine="0"/>
-      </w:pPr>
-      <w:rPr/>
-    </w:lvl>
-  </w:abstractNum>
-  <w:abstractNum w:abstractNumId="12">
-    <w:lvl w:ilvl="0">
-      <w:start w:val="6"/>
-      <w:numFmt w:val="decimal"/>
-      <w:lvlText w:val="[%1]"/>
-      <w:lvlJc w:val="left"/>
-      <w:pPr>
-        <w:ind w:left="0" w:firstLine="0"/>
-      </w:pPr>
-      <w:rPr/>
-    </w:lvl>
-    <w:lvl w:ilvl="1">
-      <w:start w:val="0"/>
-      <w:numFmt w:val="decimal"/>
-      <w:lvlText w:val=""/>
-      <w:lvlJc w:val="left"/>
-      <w:pPr>
-        <w:ind w:left="0" w:firstLine="0"/>
-      </w:pPr>
-      <w:rPr/>
-    </w:lvl>
-    <w:lvl w:ilvl="2">
-      <w:start w:val="0"/>
-      <w:numFmt w:val="decimal"/>
-      <w:lvlText w:val=""/>
-      <w:lvlJc w:val="left"/>
-      <w:pPr>
-        <w:ind w:left="0" w:firstLine="0"/>
-      </w:pPr>
-      <w:rPr/>
-    </w:lvl>
-    <w:lvl w:ilvl="3">
-      <w:start w:val="0"/>
-      <w:numFmt w:val="decimal"/>
-      <w:lvlText w:val=""/>
-      <w:lvlJc w:val="left"/>
-      <w:pPr>
-        <w:ind w:left="0" w:firstLine="0"/>
-      </w:pPr>
-      <w:rPr/>
-    </w:lvl>
-    <w:lvl w:ilvl="4">
-      <w:start w:val="0"/>
-      <w:numFmt w:val="decimal"/>
-      <w:lvlText w:val=""/>
-      <w:lvlJc w:val="left"/>
-      <w:pPr>
-        <w:ind w:left="0" w:firstLine="0"/>
-      </w:pPr>
-      <w:rPr/>
-    </w:lvl>
-    <w:lvl w:ilvl="5">
-      <w:start w:val="0"/>
-      <w:numFmt w:val="decimal"/>
-      <w:lvlText w:val=""/>
-      <w:lvlJc w:val="left"/>
-      <w:pPr>
-        <w:ind w:left="0" w:firstLine="0"/>
-      </w:pPr>
-      <w:rPr/>
-    </w:lvl>
-    <w:lvl w:ilvl="6">
-      <w:start w:val="0"/>
-      <w:numFmt w:val="decimal"/>
-      <w:lvlText w:val=""/>
-      <w:lvlJc w:val="left"/>
-      <w:pPr>
-        <w:ind w:left="0" w:firstLine="0"/>
-      </w:pPr>
-      <w:rPr/>
-    </w:lvl>
-    <w:lvl w:ilvl="7">
-      <w:start w:val="0"/>
-      <w:numFmt w:val="decimal"/>
-      <w:lvlText w:val=""/>
-      <w:lvlJc w:val="left"/>
-      <w:pPr>
-        <w:ind w:left="0" w:firstLine="0"/>
-      </w:pPr>
-      <w:rPr/>
-    </w:lvl>
-    <w:lvl w:ilvl="8">
-      <w:start w:val="0"/>
-      <w:numFmt w:val="decimal"/>
-      <w:lvlText w:val=""/>
-      <w:lvlJc w:val="left"/>
-      <w:pPr>
-        <w:ind w:left="0" w:firstLine="0"/>
-      </w:pPr>
-      <w:rPr/>
-    </w:lvl>
-  </w:abstractNum>
-  <w:abstractNum w:abstractNumId="13">
+  <w:abstractNum w:abstractNumId="7">
     <w:lvl w:ilvl="0">
       <w:start w:val="1"/>
       <w:numFmt w:val="decimal"/>
@@ -10412,24 +11187,6 @@
   </w:num>
   <w:num w:numId="7">
     <w:abstractNumId w:val="7"/>
-  </w:num>
-  <w:num w:numId="8">
-    <w:abstractNumId w:val="8"/>
-  </w:num>
-  <w:num w:numId="9">
-    <w:abstractNumId w:val="9"/>
-  </w:num>
-  <w:num w:numId="10">
-    <w:abstractNumId w:val="10"/>
-  </w:num>
-  <w:num w:numId="11">
-    <w:abstractNumId w:val="11"/>
-  </w:num>
-  <w:num w:numId="12">
-    <w:abstractNumId w:val="12"/>
-  </w:num>
-  <w:num w:numId="13">
-    <w:abstractNumId w:val="13"/>
   </w:num>
 </w:numbering>
 </file>
@@ -11099,6 +11856,19 @@
       <w:tblStyleRowBandSize w:val="1"/>
       <w:tblStyleColBandSize w:val="1"/>
       <w:tblCellMar>
+        <w:top w:w="100.0" w:type="dxa"/>
+        <w:left w:w="100.0" w:type="dxa"/>
+        <w:bottom w:w="100.0" w:type="dxa"/>
+        <w:right w:w="100.0" w:type="dxa"/>
+      </w:tblCellMar>
+    </w:tblPr>
+  </w:style>
+  <w:style w:type="table" w:styleId="Table3">
+    <w:basedOn w:val="TableNormal"/>
+    <w:tblPr>
+      <w:tblStyleRowBandSize w:val="1"/>
+      <w:tblStyleColBandSize w:val="1"/>
+      <w:tblCellMar>
         <w:top w:w="0.0" w:type="dxa"/>
         <w:left w:w="115.0" w:type="dxa"/>
         <w:bottom w:w="0.0" w:type="dxa"/>
@@ -11106,7 +11876,7 @@
       </w:tblCellMar>
     </w:tblPr>
   </w:style>
-  <w:style w:type="table" w:styleId="Table3">
+  <w:style w:type="table" w:styleId="Table4">
     <w:basedOn w:val="TableNormal"/>
     <w:tblPr>
       <w:tblStyleRowBandSize w:val="1"/>

</xml_diff>